<commit_message>
Corregido interlineado en el resúmen
</commit_message>
<xml_diff>
--- a/docs/HAJU.docx
+++ b/docs/HAJU.docx
@@ -539,6 +539,32 @@
     <w:p>
       <w:pPr>
         <w:spacing w:after="0"/>
+        <w:jc w:val="center"/>
+        <w:rPr>
+          <w:rFonts w:eastAsia="Calibri" w:cs="Arial"/>
+          <w:b/>
+          <w:sz w:val="28"/>
+          <w:szCs w:val="28"/>
+          <w:lang w:eastAsia="en-US"/>
+        </w:rPr>
+      </w:pPr>
+    </w:p>
+    <w:p>
+      <w:pPr>
+        <w:spacing w:after="0"/>
+        <w:jc w:val="center"/>
+        <w:rPr>
+          <w:rFonts w:eastAsia="Calibri" w:cs="Arial"/>
+          <w:b/>
+          <w:sz w:val="28"/>
+          <w:szCs w:val="28"/>
+          <w:lang w:eastAsia="en-US"/>
+        </w:rPr>
+      </w:pPr>
+    </w:p>
+    <w:p>
+      <w:pPr>
+        <w:spacing w:after="0"/>
         <w:rPr>
           <w:rFonts w:eastAsia="Calibri" w:cs="Arial"/>
           <w:b/>
@@ -904,6 +930,14 @@
           <w:lang w:eastAsia="en-US"/>
         </w:rPr>
         <w:t>Jenifer</w:t>
+      </w:r>
+      <w:r>
+        <w:rPr>
+          <w:rFonts w:eastAsia="Calibri" w:cs="Arial"/>
+          <w:b/>
+          <w:lang w:eastAsia="en-US"/>
+        </w:rPr>
+        <w:tab/>
       </w:r>
       <w:r>
         <w:rPr>
@@ -1024,13 +1058,13 @@
         <mc:AlternateContent>
           <mc:Choice Requires="wps">
             <w:drawing>
-              <wp:anchor distT="0" distB="0" distL="114300" distR="114300" simplePos="0" relativeHeight="251677696" behindDoc="0" locked="0" layoutInCell="1" allowOverlap="1" wp14:anchorId="103DDB5C" wp14:editId="65A068EB">
+              <wp:anchor distT="0" distB="0" distL="114300" distR="114300" simplePos="0" relativeHeight="251677696" behindDoc="0" locked="0" layoutInCell="1" allowOverlap="1" wp14:anchorId="103DDB5C" wp14:editId="4394FD3B">
                 <wp:simplePos x="0" y="0"/>
                 <wp:positionH relativeFrom="column">
-                  <wp:posOffset>5027295</wp:posOffset>
+                  <wp:posOffset>5274945</wp:posOffset>
                 </wp:positionH>
                 <wp:positionV relativeFrom="paragraph">
-                  <wp:posOffset>572135</wp:posOffset>
+                  <wp:posOffset>467360</wp:posOffset>
                 </wp:positionV>
                 <wp:extent cx="457200" cy="247650"/>
                 <wp:effectExtent l="0" t="0" r="0" b="0"/>
@@ -1081,7 +1115,7 @@
           </mc:Choice>
           <mc:Fallback>
             <w:pict>
-              <v:rect w14:anchorId="46EA308C" id="Rectángulo 5" o:spid="_x0000_s1026" style="position:absolute;margin-left:395.85pt;margin-top:45.05pt;width:36pt;height:19.5pt;z-index:251677696;visibility:visible;mso-wrap-style:square;mso-wrap-distance-left:9pt;mso-wrap-distance-top:0;mso-wrap-distance-right:9pt;mso-wrap-distance-bottom:0;mso-position-horizontal:absolute;mso-position-horizontal-relative:text;mso-position-vertical:absolute;mso-position-vertical-relative:text;v-text-anchor:middle" o:gfxdata="UEsDBBQABgAIAAAAIQC2gziS/gAAAOEBAAATAAAAW0NvbnRlbnRfVHlwZXNdLnhtbJSRQU7DMBBF&#10;90jcwfIWJU67QAgl6YK0S0CoHGBkTxKLZGx5TGhvj5O2G0SRWNoz/78nu9wcxkFMGNg6quQqL6RA&#10;0s5Y6ir5vt9lD1JwBDIwOMJKHpHlpr69KfdHjyxSmriSfYz+USnWPY7AufNIadK6MEJMx9ApD/oD&#10;OlTrorhX2lFEilmcO2RdNtjC5xDF9pCuTyYBB5bi6bQ4syoJ3g9WQ0ymaiLzg5KdCXlKLjvcW893&#10;SUOqXwnz5DrgnHtJTxOsQfEKIT7DmDSUCaxw7Rqn8787ZsmRM9e2VmPeBN4uqYvTtW7jvijg9N/y&#10;JsXecLq0q+WD6m8AAAD//wMAUEsDBBQABgAIAAAAIQA4/SH/1gAAAJQBAAALAAAAX3JlbHMvLnJl&#10;bHOkkMFqwzAMhu+DvYPRfXGawxijTi+j0GvpHsDYimMaW0Yy2fr2M4PBMnrbUb/Q94l/f/hMi1qR&#10;JVI2sOt6UJgd+ZiDgffL8ekFlFSbvV0oo4EbChzGx4f9GRdb25HMsYhqlCwG5lrLq9biZkxWOiqY&#10;22YiTra2kYMu1l1tQD30/bPm3wwYN0x18gb45AdQl1tp5j/sFB2T0FQ7R0nTNEV3j6o9feQzro1i&#10;OWA14Fm+Q8a1a8+Bvu/d/dMb2JY5uiPbhG/ktn4cqGU/er3pcvwCAAD//wMAUEsDBBQABgAIAAAA&#10;IQADDS2obgIAACMFAAAOAAAAZHJzL2Uyb0RvYy54bWysVM1uGjEQvlfqO1i+NwsIkhZliRBRqkpR&#10;EiWpcjZeG1a1Pe7YsNC36bP0xTr2LgtKox6qXrz2zjd/n7/x5dXOGrZVGGpwJR+eDThTTkJVu1XJ&#10;vz7ffPjIWYjCVcKAUyXfq8CvZu/fXTZ+qkawBlMpZBTEhWnjS76O0U+LIsi1siKcgVeOjBrQikhH&#10;XBUVioaiW1OMBoPzogGsPIJUIdDf69bIZzm+1krGe62DisyUnGqLecW8LtNazC7FdIXCr2vZlSH+&#10;oQorakdJ+1DXIgq2wfqPULaWCAF0PJNgC9C6lir3QN0MB6+6eVoLr3IvRE7wPU3h/4WVd9sHZHVV&#10;8glnTli6okci7ddPt9oYYJNEUOPDlHBP/gG7U6Bt6nan0aYv9cF2mdR9T6raRSbp53hyQRfFmSTT&#10;aHxxPsmkF0dnjyF+VmBZ2pQcKX2mUmxvQ6SEBD1AUi7j0urgpjamtaY/RSqyLSvv4t6oFv2oNPVH&#10;hYxy1KwstTDItoI0UX0bphYph3GETC6aAvdOw7ecTDw4ddjkprLaesfBW47HbD06ZwQXe0dbO8C/&#10;O+sWf+i67TW1vYRqT9eJ0Oo8eHlTE6m3IsQHgSRsugca1nhPizbQlBy6HWdrwB9v/U940htZOWto&#10;UEoevm8EKs7MF0dK/DQcj9Nk5UO+bM7w1LI8tbiNXQDxPqRnwcu8JWeM5rDVCPaFZnqespJJOEm5&#10;Sy4jHg6L2A4wvQpSzecZRtPkRbx1T16m4InVJJrn3YtA3ykrkiTv4DBUYvpKYC02eTqYbyLoOqvv&#10;yGvHN01iFkz3aqRRPz1n1PFtm/0GAAD//wMAUEsDBBQABgAIAAAAIQB0f+6J4QAAAAoBAAAPAAAA&#10;ZHJzL2Rvd25yZXYueG1sTI/BTsMwDIbvSLxDZCRuLO06rWtpOqGJiQMHtAISx6zx2kLjdE22lbfH&#10;nOBo+9Pv7y/Wk+3FGUffOVIQzyIQSLUzHTUK3l63dysQPmgyuneECr7Rw7q8vip0btyFdniuQiM4&#10;hHyuFbQhDLmUvm7Raj9zAxLfDm60OvA4NtKM+sLhtpfzKFpKqzviD60ecNNi/VWdrILnT3NcNB+P&#10;L0mXbtL34+Kp2h4SpW5vpod7EAGn8AfDrz6rQ8lOe3ci40WvIM3ilFEFWRSDYGC1THixZ3KexSDL&#10;Qv6vUP4AAAD//wMAUEsBAi0AFAAGAAgAAAAhALaDOJL+AAAA4QEAABMAAAAAAAAAAAAAAAAAAAAA&#10;AFtDb250ZW50X1R5cGVzXS54bWxQSwECLQAUAAYACAAAACEAOP0h/9YAAACUAQAACwAAAAAAAAAA&#10;AAAAAAAvAQAAX3JlbHMvLnJlbHNQSwECLQAUAAYACAAAACEAAw0tqG4CAAAjBQAADgAAAAAAAAAA&#10;AAAAAAAuAgAAZHJzL2Uyb0RvYy54bWxQSwECLQAUAAYACAAAACEAdH/uieEAAAAKAQAADwAAAAAA&#10;AAAAAAAAAADIBAAAZHJzL2Rvd25yZXYueG1sUEsFBgAAAAAEAAQA8wAAANYFAAAAAA==&#10;" fillcolor="white [3201]" stroked="f" strokeweight="1pt"/>
+              <v:rect w14:anchorId="6E79E1BD" id="Rectángulo 5" o:spid="_x0000_s1026" style="position:absolute;margin-left:415.35pt;margin-top:36.8pt;width:36pt;height:19.5pt;z-index:251677696;visibility:visible;mso-wrap-style:square;mso-wrap-distance-left:9pt;mso-wrap-distance-top:0;mso-wrap-distance-right:9pt;mso-wrap-distance-bottom:0;mso-position-horizontal:absolute;mso-position-horizontal-relative:text;mso-position-vertical:absolute;mso-position-vertical-relative:text;v-text-anchor:middle" o:gfxdata="UEsDBBQABgAIAAAAIQC2gziS/gAAAOEBAAATAAAAW0NvbnRlbnRfVHlwZXNdLnhtbJSRQU7DMBBF&#10;90jcwfIWJU67QAgl6YK0S0CoHGBkTxKLZGx5TGhvj5O2G0SRWNoz/78nu9wcxkFMGNg6quQqL6RA&#10;0s5Y6ir5vt9lD1JwBDIwOMJKHpHlpr69KfdHjyxSmriSfYz+USnWPY7AufNIadK6MEJMx9ApD/oD&#10;OlTrorhX2lFEilmcO2RdNtjC5xDF9pCuTyYBB5bi6bQ4syoJ3g9WQ0ymaiLzg5KdCXlKLjvcW893&#10;SUOqXwnz5DrgnHtJTxOsQfEKIT7DmDSUCaxw7Rqn8787ZsmRM9e2VmPeBN4uqYvTtW7jvijg9N/y&#10;JsXecLq0q+WD6m8AAAD//wMAUEsDBBQABgAIAAAAIQA4/SH/1gAAAJQBAAALAAAAX3JlbHMvLnJl&#10;bHOkkMFqwzAMhu+DvYPRfXGawxijTi+j0GvpHsDYimMaW0Yy2fr2M4PBMnrbUb/Q94l/f/hMi1qR&#10;JVI2sOt6UJgd+ZiDgffL8ekFlFSbvV0oo4EbChzGx4f9GRdb25HMsYhqlCwG5lrLq9biZkxWOiqY&#10;22YiTra2kYMu1l1tQD30/bPm3wwYN0x18gb45AdQl1tp5j/sFB2T0FQ7R0nTNEV3j6o9feQzro1i&#10;OWA14Fm+Q8a1a8+Bvu/d/dMb2JY5uiPbhG/ktn4cqGU/er3pcvwCAAD//wMAUEsDBBQABgAIAAAA&#10;IQADDS2obgIAACMFAAAOAAAAZHJzL2Uyb0RvYy54bWysVM1uGjEQvlfqO1i+NwsIkhZliRBRqkpR&#10;EiWpcjZeG1a1Pe7YsNC36bP0xTr2LgtKox6qXrz2zjd/n7/x5dXOGrZVGGpwJR+eDThTTkJVu1XJ&#10;vz7ffPjIWYjCVcKAUyXfq8CvZu/fXTZ+qkawBlMpZBTEhWnjS76O0U+LIsi1siKcgVeOjBrQikhH&#10;XBUVioaiW1OMBoPzogGsPIJUIdDf69bIZzm+1krGe62DisyUnGqLecW8LtNazC7FdIXCr2vZlSH+&#10;oQorakdJ+1DXIgq2wfqPULaWCAF0PJNgC9C6lir3QN0MB6+6eVoLr3IvRE7wPU3h/4WVd9sHZHVV&#10;8glnTli6okci7ddPt9oYYJNEUOPDlHBP/gG7U6Bt6nan0aYv9cF2mdR9T6raRSbp53hyQRfFmSTT&#10;aHxxPsmkF0dnjyF+VmBZ2pQcKX2mUmxvQ6SEBD1AUi7j0urgpjamtaY/RSqyLSvv4t6oFv2oNPVH&#10;hYxy1KwstTDItoI0UX0bphYph3GETC6aAvdOw7ecTDw4ddjkprLaesfBW47HbD06ZwQXe0dbO8C/&#10;O+sWf+i67TW1vYRqT9eJ0Oo8eHlTE6m3IsQHgSRsugca1nhPizbQlBy6HWdrwB9v/U940htZOWto&#10;UEoevm8EKs7MF0dK/DQcj9Nk5UO+bM7w1LI8tbiNXQDxPqRnwcu8JWeM5rDVCPaFZnqespJJOEm5&#10;Sy4jHg6L2A4wvQpSzecZRtPkRbx1T16m4InVJJrn3YtA3ykrkiTv4DBUYvpKYC02eTqYbyLoOqvv&#10;yGvHN01iFkz3aqRRPz1n1PFtm/0GAAD//wMAUEsDBBQABgAIAAAAIQCjq6Kk4QAAAAoBAAAPAAAA&#10;ZHJzL2Rvd25yZXYueG1sTI/BTsMwDIbvSLxDZCRuLF07tVtpOqGJiQMHRAFpx6zx2kLjdE22lbfH&#10;nOBo+9Pv7y/Wk+3FGUffOVIwn0UgkGpnOmoUvL9t75YgfNBkdO8IFXyjh3V5fVXo3LgLveK5Co3g&#10;EPK5VtCGMORS+rpFq/3MDUh8O7jR6sDj2Egz6guH217GUZRKqzviD60ecNNi/VWdrILnT3NcNLvH&#10;l6TLNtnHcfFUbQ+JUrc308M9iIBT+IPhV5/VoWSnvTuR8aJXsEyijFEFWZKCYGAVxbzYMzmPU5Bl&#10;If9XKH8AAAD//wMAUEsBAi0AFAAGAAgAAAAhALaDOJL+AAAA4QEAABMAAAAAAAAAAAAAAAAAAAAA&#10;AFtDb250ZW50X1R5cGVzXS54bWxQSwECLQAUAAYACAAAACEAOP0h/9YAAACUAQAACwAAAAAAAAAA&#10;AAAAAAAvAQAAX3JlbHMvLnJlbHNQSwECLQAUAAYACAAAACEAAw0tqG4CAAAjBQAADgAAAAAAAAAA&#10;AAAAAAAuAgAAZHJzL2Uyb0RvYy54bWxQSwECLQAUAAYACAAAACEAo6uipOEAAAAKAQAADwAAAAAA&#10;AAAAAAAAAADIBAAAZHJzL2Rvd25yZXYueG1sUEsFBgAAAAAEAAQA8wAAANYFAAAAAA==&#10;" fillcolor="white [3201]" stroked="f" strokeweight="1pt"/>
             </w:pict>
           </mc:Fallback>
         </mc:AlternateContent>
@@ -1118,6 +1152,8 @@
         </w:rPr>
         <w:t>2025</w:t>
       </w:r>
+      <w:bookmarkStart w:id="1" w:name="_GoBack"/>
+      <w:bookmarkEnd w:id="1"/>
     </w:p>
     <w:p>
       <w:pPr>
@@ -1139,6 +1175,7 @@
           <w:noProof/>
           <w:lang w:val="en-US" w:eastAsia="en-US"/>
         </w:rPr>
+        <w:lastRenderedPageBreak/>
         <w:drawing>
           <wp:anchor distT="0" distB="0" distL="114300" distR="114300" simplePos="0" relativeHeight="251675648" behindDoc="1" locked="0" layoutInCell="1" allowOverlap="1" wp14:anchorId="0576E785" wp14:editId="3D9C9A48">
             <wp:simplePos x="0" y="0"/>
@@ -1372,7 +1409,6 @@
           <w:sz w:val="22"/>
           <w:lang w:eastAsia="en-US"/>
         </w:rPr>
-        <w:lastRenderedPageBreak/>
         <w:t xml:space="preserve">Estado Mérida - Núcleo Tucaní </w:t>
       </w:r>
     </w:p>
@@ -1642,19 +1678,16 @@
           <w:lang w:eastAsia="en-US"/>
         </w:rPr>
         <w:tab/>
-        <w:t>C.I. 27.668.711</w:t>
-      </w:r>
-    </w:p>
-    <w:p>
-      <w:pPr>
-        <w:spacing w:after="0" w:line="240" w:lineRule="auto"/>
+      </w:r>
+      <w:r>
         <w:rPr>
           <w:rFonts w:eastAsia="Calibri" w:cs="Arial"/>
           <w:b/>
           <w:sz w:val="22"/>
           <w:lang w:eastAsia="en-US"/>
         </w:rPr>
-      </w:pPr>
+        <w:tab/>
+      </w:r>
       <w:r>
         <w:rPr>
           <w:rFonts w:eastAsia="Calibri" w:cs="Arial"/>
@@ -1662,17 +1695,19 @@
           <w:sz w:val="22"/>
           <w:lang w:eastAsia="en-US"/>
         </w:rPr>
-        <w:tab/>
-      </w:r>
-      <w:r>
+        <w:t>C.I. 27.668.711</w:t>
+      </w:r>
+    </w:p>
+    <w:p>
+      <w:pPr>
+        <w:spacing w:after="0" w:line="240" w:lineRule="auto"/>
         <w:rPr>
           <w:rFonts w:eastAsia="Calibri" w:cs="Arial"/>
           <w:b/>
           <w:sz w:val="22"/>
           <w:lang w:eastAsia="en-US"/>
         </w:rPr>
-        <w:tab/>
-      </w:r>
+      </w:pPr>
       <w:r>
         <w:rPr>
           <w:rFonts w:eastAsia="Calibri" w:cs="Arial"/>
@@ -1708,7 +1743,6 @@
           <w:lang w:eastAsia="en-US"/>
         </w:rPr>
         <w:tab/>
-        <w:t>Sánchez Franyer</w:t>
       </w:r>
       <w:r>
         <w:rPr>
@@ -1718,19 +1752,17 @@
           <w:lang w:eastAsia="en-US"/>
         </w:rPr>
         <w:tab/>
-        <w:t>C.I. 28.072.391</w:t>
-      </w:r>
-    </w:p>
-    <w:p>
-      <w:pPr>
-        <w:spacing w:after="0" w:line="240" w:lineRule="auto"/>
+      </w:r>
+      <w:r>
         <w:rPr>
           <w:rFonts w:eastAsia="Calibri" w:cs="Arial"/>
           <w:b/>
           <w:sz w:val="22"/>
           <w:lang w:eastAsia="en-US"/>
         </w:rPr>
-      </w:pPr>
+        <w:tab/>
+        <w:t>Sánchez Franyer</w:t>
+      </w:r>
       <w:r>
         <w:rPr>
           <w:rFonts w:eastAsia="Calibri" w:cs="Arial"/>
@@ -1739,16 +1771,19 @@
           <w:lang w:eastAsia="en-US"/>
         </w:rPr>
         <w:tab/>
-      </w:r>
-      <w:r>
+        <w:t>C.I. 28.072.391</w:t>
+      </w:r>
+    </w:p>
+    <w:p>
+      <w:pPr>
+        <w:spacing w:after="0" w:line="240" w:lineRule="auto"/>
         <w:rPr>
           <w:rFonts w:eastAsia="Calibri" w:cs="Arial"/>
           <w:b/>
           <w:sz w:val="22"/>
           <w:lang w:eastAsia="en-US"/>
         </w:rPr>
-        <w:tab/>
-      </w:r>
+      </w:pPr>
       <w:r>
         <w:rPr>
           <w:rFonts w:eastAsia="Calibri" w:cs="Arial"/>
@@ -1784,7 +1819,6 @@
           <w:lang w:eastAsia="en-US"/>
         </w:rPr>
         <w:tab/>
-        <w:t>Lázaro Jenifer</w:t>
       </w:r>
       <w:r>
         <w:rPr>
@@ -1794,30 +1828,26 @@
           <w:lang w:eastAsia="en-US"/>
         </w:rPr>
         <w:tab/>
-        <w:t>C.I. 29.794.519</w:t>
-      </w:r>
-    </w:p>
-    <w:p>
-      <w:pPr>
-        <w:spacing w:after="0" w:line="240" w:lineRule="auto"/>
+      </w:r>
+      <w:r>
         <w:rPr>
           <w:rFonts w:eastAsia="Calibri" w:cs="Arial"/>
           <w:b/>
           <w:sz w:val="22"/>
           <w:lang w:eastAsia="en-US"/>
         </w:rPr>
-      </w:pPr>
-    </w:p>
-    <w:p>
-      <w:pPr>
-        <w:spacing w:after="0" w:line="240" w:lineRule="auto"/>
+        <w:tab/>
+        <w:t>Lázaro Jenifer</w:t>
+      </w:r>
+      <w:r>
         <w:rPr>
           <w:rFonts w:eastAsia="Calibri" w:cs="Arial"/>
           <w:b/>
           <w:sz w:val="22"/>
           <w:lang w:eastAsia="en-US"/>
         </w:rPr>
-      </w:pPr>
+        <w:tab/>
+      </w:r>
       <w:r>
         <w:rPr>
           <w:rFonts w:eastAsia="Calibri" w:cs="Arial"/>
@@ -1834,26 +1864,30 @@
           <w:sz w:val="22"/>
           <w:lang w:eastAsia="en-US"/>
         </w:rPr>
-        <w:tab/>
-      </w:r>
-      <w:r>
+        <w:t>C.I. 29.794.519</w:t>
+      </w:r>
+    </w:p>
+    <w:p>
+      <w:pPr>
+        <w:spacing w:after="0" w:line="240" w:lineRule="auto"/>
         <w:rPr>
           <w:rFonts w:eastAsia="Calibri" w:cs="Arial"/>
           <w:b/>
           <w:sz w:val="22"/>
           <w:lang w:eastAsia="en-US"/>
         </w:rPr>
-        <w:tab/>
-      </w:r>
-      <w:r>
+      </w:pPr>
+    </w:p>
+    <w:p>
+      <w:pPr>
+        <w:spacing w:after="0" w:line="240" w:lineRule="auto"/>
         <w:rPr>
           <w:rFonts w:eastAsia="Calibri" w:cs="Arial"/>
           <w:b/>
           <w:sz w:val="22"/>
           <w:lang w:eastAsia="en-US"/>
         </w:rPr>
-        <w:tab/>
-      </w:r>
+      </w:pPr>
       <w:r>
         <w:rPr>
           <w:rFonts w:eastAsia="Calibri" w:cs="Arial"/>
@@ -1871,19 +1905,16 @@
           <w:lang w:eastAsia="en-US"/>
         </w:rPr>
         <w:tab/>
-        <w:t>TUTOR(ES) ACADÉMICO:</w:t>
-      </w:r>
-    </w:p>
-    <w:p>
-      <w:pPr>
-        <w:spacing w:after="0" w:line="240" w:lineRule="auto"/>
+      </w:r>
+      <w:r>
         <w:rPr>
           <w:rFonts w:eastAsia="Calibri" w:cs="Arial"/>
           <w:b/>
           <w:sz w:val="22"/>
           <w:lang w:eastAsia="en-US"/>
         </w:rPr>
-      </w:pPr>
+        <w:tab/>
+      </w:r>
       <w:r>
         <w:rPr>
           <w:rFonts w:eastAsia="Calibri" w:cs="Arial"/>
@@ -1892,7 +1923,6 @@
           <w:lang w:eastAsia="en-US"/>
         </w:rPr>
         <w:tab/>
-        <w:t xml:space="preserve"> </w:t>
       </w:r>
       <w:r>
         <w:rPr>
@@ -1911,16 +1941,19 @@
           <w:lang w:eastAsia="en-US"/>
         </w:rPr>
         <w:tab/>
-      </w:r>
-      <w:r>
+        <w:t>TUTOR(ES) ACADÉMICO:</w:t>
+      </w:r>
+    </w:p>
+    <w:p>
+      <w:pPr>
+        <w:spacing w:after="0" w:line="240" w:lineRule="auto"/>
         <w:rPr>
           <w:rFonts w:eastAsia="Calibri" w:cs="Arial"/>
           <w:b/>
           <w:sz w:val="22"/>
           <w:lang w:eastAsia="en-US"/>
         </w:rPr>
-        <w:tab/>
-      </w:r>
+      </w:pPr>
       <w:r>
         <w:rPr>
           <w:rFonts w:eastAsia="Calibri" w:cs="Arial"/>
@@ -1939,17 +1972,15 @@
         </w:rPr>
         <w:tab/>
       </w:r>
-    </w:p>
-    <w:p>
-      <w:pPr>
-        <w:spacing w:after="0" w:line="240" w:lineRule="auto"/>
+      <w:r>
         <w:rPr>
           <w:rFonts w:eastAsia="Calibri" w:cs="Arial"/>
           <w:b/>
           <w:sz w:val="22"/>
           <w:lang w:eastAsia="en-US"/>
         </w:rPr>
-      </w:pPr>
+        <w:tab/>
+      </w:r>
       <w:r>
         <w:rPr>
           <w:rFonts w:eastAsia="Calibri" w:cs="Arial"/>
@@ -1976,6 +2007,7 @@
           <w:lang w:eastAsia="en-US"/>
         </w:rPr>
         <w:tab/>
+        <w:t>Ing. Fandiño Elsa</w:t>
       </w:r>
       <w:r>
         <w:rPr>
@@ -2003,7 +2035,6 @@
           <w:lang w:eastAsia="en-US"/>
         </w:rPr>
         <w:tab/>
-        <w:t>Ing. Fandiño Elsa</w:t>
       </w:r>
       <w:r>
         <w:rPr>
@@ -2032,15 +2063,17 @@
         </w:rPr>
         <w:tab/>
       </w:r>
-      <w:r>
+    </w:p>
+    <w:p>
+      <w:pPr>
+        <w:spacing w:after="0" w:line="240" w:lineRule="auto"/>
         <w:rPr>
           <w:rFonts w:eastAsia="Calibri" w:cs="Arial"/>
           <w:b/>
           <w:sz w:val="22"/>
           <w:lang w:eastAsia="en-US"/>
         </w:rPr>
-        <w:tab/>
-      </w:r>
+      </w:pPr>
       <w:r>
         <w:rPr>
           <w:rFonts w:eastAsia="Calibri" w:cs="Arial"/>
@@ -2059,17 +2092,15 @@
         </w:rPr>
         <w:tab/>
       </w:r>
-    </w:p>
-    <w:p>
-      <w:pPr>
-        <w:spacing w:after="0" w:line="240" w:lineRule="auto"/>
+      <w:r>
         <w:rPr>
           <w:rFonts w:eastAsia="Calibri" w:cs="Arial"/>
           <w:b/>
           <w:sz w:val="22"/>
           <w:lang w:eastAsia="en-US"/>
         </w:rPr>
-      </w:pPr>
+        <w:tab/>
+      </w:r>
       <w:r>
         <w:rPr>
           <w:rFonts w:eastAsia="Calibri" w:cs="Arial"/>
@@ -2096,16 +2127,19 @@
           <w:lang w:eastAsia="en-US"/>
         </w:rPr>
         <w:tab/>
-      </w:r>
-      <w:r>
+        <w:t>Ing. Berrios Francisco</w:t>
+      </w:r>
+    </w:p>
+    <w:p>
+      <w:pPr>
+        <w:spacing w:after="0" w:line="240" w:lineRule="auto"/>
         <w:rPr>
           <w:rFonts w:eastAsia="Calibri" w:cs="Arial"/>
           <w:b/>
           <w:sz w:val="22"/>
           <w:lang w:eastAsia="en-US"/>
         </w:rPr>
-        <w:tab/>
-      </w:r>
+      </w:pPr>
       <w:r>
         <w:rPr>
           <w:rFonts w:eastAsia="Calibri" w:cs="Arial"/>
@@ -2123,19 +2157,16 @@
           <w:lang w:eastAsia="en-US"/>
         </w:rPr>
         <w:tab/>
-        <w:t>Ing. Berrios Francisco</w:t>
-      </w:r>
-    </w:p>
-    <w:p>
-      <w:pPr>
-        <w:spacing w:after="0" w:line="240" w:lineRule="auto"/>
+      </w:r>
+      <w:r>
         <w:rPr>
           <w:rFonts w:eastAsia="Calibri" w:cs="Arial"/>
           <w:b/>
           <w:sz w:val="22"/>
           <w:lang w:eastAsia="en-US"/>
         </w:rPr>
-      </w:pPr>
+        <w:tab/>
+      </w:r>
       <w:r>
         <w:rPr>
           <w:rFonts w:eastAsia="Calibri" w:cs="Arial"/>
@@ -2170,7 +2201,7 @@
           <w:sz w:val="22"/>
           <w:lang w:eastAsia="en-US"/>
         </w:rPr>
-        <w:tab/>
+        <w:t>In</w:t>
       </w:r>
       <w:r>
         <w:rPr>
@@ -2179,26 +2210,30 @@
           <w:sz w:val="22"/>
           <w:lang w:eastAsia="en-US"/>
         </w:rPr>
-        <w:tab/>
-      </w:r>
-      <w:r>
+        <w:t>g. Navarro Emerson</w:t>
+      </w:r>
+    </w:p>
+    <w:p>
+      <w:pPr>
+        <w:spacing w:after="0" w:line="240" w:lineRule="auto"/>
         <w:rPr>
           <w:rFonts w:eastAsia="Calibri" w:cs="Arial"/>
           <w:b/>
           <w:sz w:val="22"/>
           <w:lang w:eastAsia="en-US"/>
         </w:rPr>
-        <w:tab/>
-      </w:r>
-      <w:r>
+      </w:pPr>
+    </w:p>
+    <w:p>
+      <w:pPr>
+        <w:spacing w:after="0" w:line="240" w:lineRule="auto"/>
         <w:rPr>
           <w:rFonts w:eastAsia="Calibri" w:cs="Arial"/>
           <w:b/>
           <w:sz w:val="22"/>
           <w:lang w:eastAsia="en-US"/>
         </w:rPr>
-        <w:t>In</w:t>
-      </w:r>
+      </w:pPr>
       <w:r>
         <w:rPr>
           <w:rFonts w:eastAsia="Calibri" w:cs="Arial"/>
@@ -2206,30 +2241,26 @@
           <w:sz w:val="22"/>
           <w:lang w:eastAsia="en-US"/>
         </w:rPr>
-        <w:t>g. Navarro Emerson</w:t>
-      </w:r>
-    </w:p>
-    <w:p>
-      <w:pPr>
-        <w:spacing w:after="0" w:line="240" w:lineRule="auto"/>
+        <w:tab/>
+      </w:r>
+      <w:r>
         <w:rPr>
           <w:rFonts w:eastAsia="Calibri" w:cs="Arial"/>
           <w:b/>
           <w:sz w:val="22"/>
           <w:lang w:eastAsia="en-US"/>
         </w:rPr>
-      </w:pPr>
-    </w:p>
-    <w:p>
-      <w:pPr>
-        <w:spacing w:after="0" w:line="240" w:lineRule="auto"/>
+        <w:tab/>
+      </w:r>
+      <w:r>
         <w:rPr>
           <w:rFonts w:eastAsia="Calibri" w:cs="Arial"/>
           <w:b/>
           <w:sz w:val="22"/>
           <w:lang w:eastAsia="en-US"/>
         </w:rPr>
-      </w:pPr>
+        <w:tab/>
+      </w:r>
       <w:r>
         <w:rPr>
           <w:rFonts w:eastAsia="Calibri" w:cs="Arial"/>
@@ -2264,45 +2295,18 @@
           <w:sz w:val="22"/>
           <w:lang w:eastAsia="en-US"/>
         </w:rPr>
-        <w:tab/>
-      </w:r>
-      <w:r>
+        <w:t>Tucaní, marzo del 2025</w:t>
+      </w:r>
+    </w:p>
+    <w:p>
+      <w:pPr>
+        <w:spacing w:after="0" w:line="240" w:lineRule="auto"/>
         <w:rPr>
           <w:rFonts w:eastAsia="Calibri" w:cs="Arial"/>
           <w:b/>
           <w:sz w:val="22"/>
           <w:lang w:eastAsia="en-US"/>
         </w:rPr>
-        <w:tab/>
-      </w:r>
-      <w:r>
-        <w:rPr>
-          <w:rFonts w:eastAsia="Calibri" w:cs="Arial"/>
-          <w:b/>
-          <w:sz w:val="22"/>
-          <w:lang w:eastAsia="en-US"/>
-        </w:rPr>
-        <w:tab/>
-      </w:r>
-      <w:r>
-        <w:rPr>
-          <w:rFonts w:eastAsia="Calibri" w:cs="Arial"/>
-          <w:b/>
-          <w:sz w:val="22"/>
-          <w:lang w:eastAsia="en-US"/>
-        </w:rPr>
-        <w:t>Tucaní, marzo del 2025</w:t>
-      </w:r>
-    </w:p>
-    <w:p>
-      <w:pPr>
-        <w:spacing w:after="0" w:line="240" w:lineRule="auto"/>
-        <w:rPr>
-          <w:rFonts w:eastAsia="Calibri" w:cs="Arial"/>
-          <w:b/>
-          <w:sz w:val="22"/>
-          <w:lang w:eastAsia="en-US"/>
-        </w:rPr>
       </w:pPr>
     </w:p>
     <w:p>
@@ -2314,7 +2318,7 @@
           <w:lang w:eastAsia="en-US"/>
         </w:rPr>
       </w:pPr>
-      <w:bookmarkStart w:id="1" w:name="_Toc193463567"/>
+      <w:bookmarkStart w:id="2" w:name="_Toc193463567"/>
       <w:r>
         <w:rPr>
           <w:rFonts w:eastAsia="Calibri"/>
@@ -2322,7 +2326,7 @@
         </w:rPr>
         <w:t>RESÚMEN</w:t>
       </w:r>
-      <w:bookmarkEnd w:id="1"/>
+      <w:bookmarkEnd w:id="2"/>
     </w:p>
     <w:p>
       <w:pPr>
@@ -2529,7 +2533,7 @@
           <w:lang w:eastAsia="en-US"/>
         </w:rPr>
       </w:pPr>
-      <w:bookmarkStart w:id="2" w:name="_Toc193463568"/>
+      <w:bookmarkStart w:id="3" w:name="_Toc193463568"/>
       <w:r>
         <w:rPr>
           <w:rFonts w:eastAsia="Calibri"/>
@@ -2538,12 +2542,16 @@
         <w:lastRenderedPageBreak/>
         <w:t>ÍNDICE GENERAL</w:t>
       </w:r>
-      <w:bookmarkEnd w:id="2"/>
+      <w:bookmarkEnd w:id="3"/>
     </w:p>
     <w:sdt>
       <w:sdtPr>
         <w:rPr>
-          <w:lang w:val="es-ES"/>
+          <w:rFonts w:ascii="Arial" w:eastAsiaTheme="minorEastAsia" w:hAnsi="Arial" w:cstheme="minorBidi"/>
+          <w:color w:val="auto"/>
+          <w:sz w:val="24"/>
+          <w:szCs w:val="22"/>
+          <w:lang w:val="es-ES" w:eastAsia="es-VE"/>
         </w:rPr>
         <w:id w:val="2000534351"/>
         <w:docPartObj>
@@ -2553,13 +2561,8 @@
       </w:sdtPr>
       <w:sdtEndPr>
         <w:rPr>
-          <w:rFonts w:ascii="Arial" w:eastAsiaTheme="minorEastAsia" w:hAnsi="Arial" w:cstheme="minorBidi"/>
           <w:b/>
           <w:bCs/>
-          <w:color w:val="auto"/>
-          <w:sz w:val="24"/>
-          <w:szCs w:val="22"/>
-          <w:lang w:eastAsia="es-VE"/>
         </w:rPr>
       </w:sdtEndPr>
       <w:sdtContent>
@@ -7734,7 +7737,7 @@
           <w:lang w:eastAsia="en-US"/>
         </w:rPr>
       </w:pPr>
-      <w:bookmarkStart w:id="3" w:name="_Toc193463569"/>
+      <w:bookmarkStart w:id="4" w:name="_Toc193463569"/>
     </w:p>
     <w:p>
       <w:pPr>
@@ -7753,7 +7756,7 @@
         <w:lastRenderedPageBreak/>
         <w:t>ÍNDICE DE TABLAS</w:t>
       </w:r>
-      <w:bookmarkEnd w:id="3"/>
+      <w:bookmarkEnd w:id="4"/>
     </w:p>
     <w:p>
       <w:pPr>
@@ -7863,35 +7866,25 @@
       <w:pPr>
         <w:pStyle w:val="Ttulo1"/>
       </w:pPr>
-      <w:bookmarkStart w:id="4" w:name="_Toc193463570"/>
+      <w:bookmarkStart w:id="5" w:name="_Toc193463570"/>
       <w:r>
         <w:lastRenderedPageBreak/>
         <w:t>ÍNDICE DE GRÁFICOS</w:t>
       </w:r>
-      <w:bookmarkEnd w:id="4"/>
-    </w:p>
-    <w:p>
-      <w:r>
-        <w:fldChar w:fldCharType="begin"/>
-      </w:r>
-      <w:r>
-        <w:instrText xml:space="preserve"> TOC \h \z \t "Gráficos,1" </w:instrText>
-      </w:r>
-      <w:r>
-        <w:fldChar w:fldCharType="separate"/>
-      </w:r>
-      <w:r>
-        <w:rPr>
-          <w:b/>
-          <w:bCs/>
-          <w:noProof/>
-          <w:lang w:val="es-ES"/>
-        </w:rPr>
-        <w:t>No se encontraron entradas de tabla de contenido.</w:t>
-      </w:r>
-      <w:r>
-        <w:fldChar w:fldCharType="end"/>
-      </w:r>
+      <w:bookmarkEnd w:id="5"/>
+    </w:p>
+    <w:p>
+      <w:fldSimple w:instr=" TOC \h \z \t &quot;Gráficos,1&quot; ">
+        <w:r>
+          <w:rPr>
+            <w:b/>
+            <w:bCs/>
+            <w:noProof/>
+            <w:lang w:val="es-ES"/>
+          </w:rPr>
+          <w:t>No se encontraron entradas de tabla de contenido.</w:t>
+        </w:r>
+      </w:fldSimple>
     </w:p>
     <w:p/>
     <w:p/>
@@ -7919,7 +7912,7 @@
           <w:rFonts w:eastAsia="Calibri"/>
         </w:rPr>
       </w:pPr>
-      <w:bookmarkStart w:id="5" w:name="_Toc193463571"/>
+      <w:bookmarkStart w:id="6" w:name="_Toc193463571"/>
       <w:r>
         <w:rPr>
           <w:rFonts w:eastAsia="Calibri"/>
@@ -7927,7 +7920,7 @@
         <w:lastRenderedPageBreak/>
         <w:t>ÍNDICE DE FIGURAS</w:t>
       </w:r>
-      <w:bookmarkEnd w:id="5"/>
+      <w:bookmarkEnd w:id="6"/>
     </w:p>
     <w:p>
       <w:pPr>
@@ -8147,7 +8140,7 @@
           <w:rFonts w:eastAsia="Calibri"/>
         </w:rPr>
       </w:pPr>
-      <w:bookmarkStart w:id="6" w:name="_Toc193463572"/>
+      <w:bookmarkStart w:id="7" w:name="_Toc193463572"/>
       <w:r>
         <w:rPr>
           <w:rFonts w:eastAsia="Calibri"/>
@@ -8155,13 +8148,13 @@
         <w:lastRenderedPageBreak/>
         <w:t>INTRODUCCIÓN</w:t>
       </w:r>
-      <w:bookmarkEnd w:id="6"/>
+      <w:bookmarkEnd w:id="7"/>
     </w:p>
     <w:p>
       <w:r>
         <w:tab/>
       </w:r>
-      <w:commentRangeStart w:id="7"/>
+      <w:commentRangeStart w:id="8"/>
       <w:r>
         <w:t>Mucho texto mucho texto mucho texto mucho texto mucho texto mucho texto mucho texto mucho texto mucho texto mucho texto mucho texto mucho texto mucho texto mucho texto mucho texto mucho texto mucho texto mucho texto mucho texto mucho texto mucho texto mucho texto mucho texto mucho texto mucho texto mucho texto mucho texto mucho texto mucho texto mucho texto mucho texto mucho texto mucho texto mucho texto mucho texto mucho</w:t>
       </w:r>
@@ -8171,16 +8164,16 @@
       <w:r>
         <w:t>.</w:t>
       </w:r>
-      <w:commentRangeEnd w:id="7"/>
+      <w:commentRangeEnd w:id="8"/>
       <w:r>
         <w:rPr>
           <w:rStyle w:val="Refdecomentario"/>
         </w:rPr>
-        <w:commentReference w:id="7"/>
-      </w:r>
-    </w:p>
-    <w:p>
-      <w:commentRangeStart w:id="8"/>
+        <w:commentReference w:id="8"/>
+      </w:r>
+    </w:p>
+    <w:p>
+      <w:commentRangeStart w:id="9"/>
       <w:r>
         <w:tab/>
         <w:t xml:space="preserve">Mucho texto mucho texto mucho texto mucho texto mucho texto mucho texto mucho texto mucho texto mucho texto mucho texto mucho texto mucho texto mucho texto mucho texto mucho texto mucho texto mucho texto mucho texto mucho texto mucho texto mucho texto mucho texto mucho texto mucho texto mucho texto mucho texto mucho texto mucho texto mucho texto mucho texto mucho texto mucho texto mucho texto mucho texto </w:t>
@@ -8191,16 +8184,16 @@
       <w:r>
         <w:t>.</w:t>
       </w:r>
-      <w:commentRangeEnd w:id="8"/>
+      <w:commentRangeEnd w:id="9"/>
       <w:r>
         <w:rPr>
           <w:rStyle w:val="Refdecomentario"/>
         </w:rPr>
-        <w:commentReference w:id="8"/>
-      </w:r>
-    </w:p>
-    <w:p>
-      <w:commentRangeStart w:id="9"/>
+        <w:commentReference w:id="9"/>
+      </w:r>
+    </w:p>
+    <w:p>
+      <w:commentRangeStart w:id="10"/>
       <w:r>
         <w:tab/>
         <w:t>Mucho texto mucho texto mucho texto mucho texto mucho texto mucho texto mucho texto mucho texto mucho texto mucho texto mucho texto mucho texto mucho texto mucho texto mucho texto mucho texto mucho texto mucho texto mucho texto mucho texto mucho texto mucho texto mucho texto mucho texto mucho texto mucho texto mucho texto mucho texto mucho texto</w:t>
@@ -8211,16 +8204,16 @@
       <w:r>
         <w:t>.</w:t>
       </w:r>
-      <w:commentRangeEnd w:id="9"/>
+      <w:commentRangeEnd w:id="10"/>
       <w:r>
         <w:rPr>
           <w:rStyle w:val="Refdecomentario"/>
         </w:rPr>
-        <w:commentReference w:id="9"/>
-      </w:r>
-    </w:p>
-    <w:p>
-      <w:commentRangeStart w:id="10"/>
+        <w:commentReference w:id="10"/>
+      </w:r>
+    </w:p>
+    <w:p>
+      <w:commentRangeStart w:id="11"/>
       <w:r>
         <w:tab/>
         <w:t>Mucho texto mucho texto mucho texto mucho texto mucho texto mucho texto mucho texto mucho texto mucho texto mucho texto mucho texto mucho texto mucho texto mucho texto mucho texto mucho texto mucho texto mucho texto mucho texto mucho texto mucho texto mucho texto mucho texto</w:t>
@@ -8234,12 +8227,12 @@
       <w:r>
         <w:t>.</w:t>
       </w:r>
-      <w:commentRangeEnd w:id="10"/>
+      <w:commentRangeEnd w:id="11"/>
       <w:r>
         <w:rPr>
           <w:rStyle w:val="Refdecomentario"/>
         </w:rPr>
-        <w:commentReference w:id="10"/>
+        <w:commentReference w:id="11"/>
       </w:r>
     </w:p>
     <w:p>
@@ -8248,7 +8241,7 @@
           <w:rFonts w:eastAsia="Calibri"/>
         </w:rPr>
       </w:pPr>
-      <w:bookmarkStart w:id="11" w:name="_Toc193463573"/>
+      <w:bookmarkStart w:id="12" w:name="_Toc193463573"/>
     </w:p>
     <w:p>
       <w:pPr>
@@ -8298,7 +8291,7 @@
         </w:rPr>
         <w:t>CAPÍTULO I</w:t>
       </w:r>
-      <w:bookmarkEnd w:id="11"/>
+      <w:bookmarkEnd w:id="12"/>
     </w:p>
     <w:p>
       <w:pPr>
@@ -8308,14 +8301,14 @@
           <w:rFonts w:eastAsia="Calibri"/>
         </w:rPr>
       </w:pPr>
-      <w:bookmarkStart w:id="12" w:name="_Toc193463574"/>
+      <w:bookmarkStart w:id="13" w:name="_Toc193463574"/>
       <w:r>
         <w:rPr>
           <w:rFonts w:eastAsia="Calibri"/>
         </w:rPr>
         <w:t>Identificación de la comunidad</w:t>
       </w:r>
-      <w:bookmarkEnd w:id="12"/>
+      <w:bookmarkEnd w:id="13"/>
     </w:p>
     <w:p>
       <w:pPr>
@@ -8325,7 +8318,7 @@
           <w:b w:val="0"/>
         </w:rPr>
       </w:pPr>
-      <w:bookmarkStart w:id="13" w:name="_Toc193463575"/>
+      <w:bookmarkStart w:id="14" w:name="_Toc193463575"/>
       <w:r>
         <w:rPr>
           <w:rFonts w:eastAsia="Calibri"/>
@@ -8344,7 +8337,7 @@
         </w:rPr>
         <w:t>de la Comunidad</w:t>
       </w:r>
-      <w:bookmarkEnd w:id="13"/>
+      <w:bookmarkEnd w:id="14"/>
     </w:p>
     <w:p>
       <w:pPr>
@@ -8375,14 +8368,14 @@
           <w:rFonts w:eastAsia="Calibri"/>
         </w:rPr>
       </w:pPr>
-      <w:bookmarkStart w:id="14" w:name="_Toc193463576"/>
+      <w:bookmarkStart w:id="15" w:name="_Toc193463576"/>
       <w:r>
         <w:rPr>
           <w:rFonts w:eastAsia="Calibri"/>
         </w:rPr>
         <w:t>Ubicación de la Comunidad</w:t>
       </w:r>
-      <w:bookmarkEnd w:id="14"/>
+      <w:bookmarkEnd w:id="15"/>
     </w:p>
     <w:p>
       <w:pPr>
@@ -8486,8 +8479,8 @@
           <w:lang w:val="es-ES_tradnl"/>
         </w:rPr>
       </w:pPr>
-      <w:bookmarkStart w:id="15" w:name="_Toc193463547"/>
-      <w:bookmarkStart w:id="16" w:name="_Toc193463577"/>
+      <w:bookmarkStart w:id="16" w:name="_Toc193463547"/>
+      <w:bookmarkStart w:id="17" w:name="_Toc193463577"/>
       <w:r>
         <w:rPr>
           <w:rStyle w:val="FigurasCar"/>
@@ -8512,8 +8505,8 @@
         </w:rPr>
         <w:t>tegui</w:t>
       </w:r>
-      <w:bookmarkEnd w:id="15"/>
       <w:bookmarkEnd w:id="16"/>
+      <w:bookmarkEnd w:id="17"/>
       <w:r>
         <w:rPr>
           <w:rFonts w:cs="Arial"/>
@@ -8538,14 +8531,14 @@
           <w:rFonts w:eastAsia="Calibri"/>
         </w:rPr>
       </w:pPr>
-      <w:bookmarkStart w:id="17" w:name="_Toc193463578"/>
+      <w:bookmarkStart w:id="18" w:name="_Toc193463578"/>
       <w:r>
         <w:rPr>
           <w:rFonts w:eastAsia="Calibri"/>
         </w:rPr>
         <w:t>Misión</w:t>
       </w:r>
-      <w:bookmarkEnd w:id="17"/>
+      <w:bookmarkEnd w:id="18"/>
     </w:p>
     <w:p>
       <w:pPr>
@@ -8597,14 +8590,14 @@
           <w:rFonts w:eastAsia="Calibri"/>
         </w:rPr>
       </w:pPr>
-      <w:bookmarkStart w:id="18" w:name="_Toc193463579"/>
+      <w:bookmarkStart w:id="19" w:name="_Toc193463579"/>
       <w:r>
         <w:rPr>
           <w:rFonts w:eastAsia="Calibri"/>
         </w:rPr>
         <w:t>Visión</w:t>
       </w:r>
-      <w:bookmarkEnd w:id="18"/>
+      <w:bookmarkEnd w:id="19"/>
     </w:p>
     <w:p>
       <w:pPr>
@@ -8643,7 +8636,7 @@
           <w:rFonts w:eastAsia="Times New Roman"/>
         </w:rPr>
       </w:pPr>
-      <w:bookmarkStart w:id="19" w:name="_Toc193463580"/>
+      <w:bookmarkStart w:id="20" w:name="_Toc193463580"/>
       <w:r>
         <w:rPr>
           <w:rFonts w:eastAsia="Times New Roman"/>
@@ -8651,7 +8644,7 @@
         <w:lastRenderedPageBreak/>
         <w:t>Diagnóstico</w:t>
       </w:r>
-      <w:bookmarkEnd w:id="19"/>
+      <w:bookmarkEnd w:id="20"/>
     </w:p>
     <w:p>
       <w:pPr>
@@ -8660,14 +8653,14 @@
           <w:rFonts w:eastAsia="Calibri"/>
         </w:rPr>
       </w:pPr>
-      <w:bookmarkStart w:id="20" w:name="_Toc193463581"/>
+      <w:bookmarkStart w:id="21" w:name="_Toc193463581"/>
       <w:r>
         <w:rPr>
           <w:rFonts w:eastAsia="Calibri"/>
         </w:rPr>
         <w:t>Planteamiento del problema</w:t>
       </w:r>
-      <w:bookmarkEnd w:id="20"/>
+      <w:bookmarkEnd w:id="21"/>
     </w:p>
     <w:p>
       <w:pPr>
@@ -8793,14 +8786,14 @@
           <w:rFonts w:eastAsia="Calibri"/>
         </w:rPr>
       </w:pPr>
-      <w:bookmarkStart w:id="21" w:name="_Toc193463582"/>
+      <w:bookmarkStart w:id="22" w:name="_Toc193463582"/>
       <w:r>
         <w:rPr>
           <w:rFonts w:eastAsia="Calibri"/>
         </w:rPr>
         <w:t>Objetivos del proyecto</w:t>
       </w:r>
-      <w:bookmarkEnd w:id="21"/>
+      <w:bookmarkEnd w:id="22"/>
     </w:p>
     <w:p>
       <w:pPr>
@@ -9022,7 +9015,7 @@
           <w:rFonts w:eastAsia="Calibri"/>
         </w:rPr>
       </w:pPr>
-      <w:bookmarkStart w:id="22" w:name="_Toc193463583"/>
+      <w:bookmarkStart w:id="23" w:name="_Toc193463583"/>
       <w:r>
         <w:rPr>
           <w:rFonts w:eastAsia="Calibri"/>
@@ -9035,7 +9028,7 @@
         </w:rPr>
         <w:t>royecto</w:t>
       </w:r>
-      <w:bookmarkEnd w:id="22"/>
+      <w:bookmarkEnd w:id="23"/>
     </w:p>
     <w:p>
       <w:pPr>
@@ -9111,14 +9104,14 @@
           <w:rFonts w:eastAsia="Calibri"/>
         </w:rPr>
       </w:pPr>
-      <w:bookmarkStart w:id="23" w:name="_Toc193463584"/>
+      <w:bookmarkStart w:id="24" w:name="_Toc193463584"/>
       <w:r>
         <w:rPr>
           <w:rFonts w:eastAsia="Calibri"/>
         </w:rPr>
         <w:t>Justificación</w:t>
       </w:r>
-      <w:bookmarkEnd w:id="23"/>
+      <w:bookmarkEnd w:id="24"/>
     </w:p>
     <w:p>
       <w:pPr>
@@ -9164,14 +9157,14 @@
           <w:rFonts w:eastAsia="Times New Roman"/>
         </w:rPr>
       </w:pPr>
-      <w:bookmarkStart w:id="24" w:name="_Toc193463585"/>
+      <w:bookmarkStart w:id="25" w:name="_Toc193463585"/>
       <w:r>
         <w:rPr>
           <w:rFonts w:eastAsia="Times New Roman"/>
         </w:rPr>
         <w:t>Alcances</w:t>
       </w:r>
-      <w:bookmarkEnd w:id="24"/>
+      <w:bookmarkEnd w:id="25"/>
     </w:p>
     <w:p>
       <w:pPr>
@@ -9292,7 +9285,7 @@
           <w:rFonts w:eastAsia="Calibri"/>
         </w:rPr>
       </w:pPr>
-      <w:bookmarkStart w:id="25" w:name="_Toc193463586"/>
+      <w:bookmarkStart w:id="26" w:name="_Toc193463586"/>
       <w:r>
         <w:t>CAPÍTULO</w:t>
       </w:r>
@@ -9302,7 +9295,7 @@
         </w:rPr>
         <w:t xml:space="preserve"> II</w:t>
       </w:r>
-      <w:bookmarkEnd w:id="25"/>
+      <w:bookmarkEnd w:id="26"/>
     </w:p>
     <w:p>
       <w:pPr>
@@ -9311,14 +9304,14 @@
           <w:rFonts w:eastAsia="Calibri"/>
         </w:rPr>
       </w:pPr>
-      <w:bookmarkStart w:id="26" w:name="_Toc193463587"/>
+      <w:bookmarkStart w:id="27" w:name="_Toc193463587"/>
       <w:r>
         <w:rPr>
           <w:rFonts w:eastAsia="Calibri"/>
         </w:rPr>
         <w:t>Antecedentes teóricos y tecnológicos</w:t>
       </w:r>
-      <w:bookmarkEnd w:id="26"/>
+      <w:bookmarkEnd w:id="27"/>
     </w:p>
     <w:p>
       <w:pPr>
@@ -9328,7 +9321,7 @@
           <w:color w:val="000000"/>
         </w:rPr>
       </w:pPr>
-      <w:commentRangeStart w:id="27"/>
+      <w:commentRangeStart w:id="28"/>
       <w:r>
         <w:rPr>
           <w:rFonts w:eastAsia="Times New Roman" w:cs="Times New Roman"/>
@@ -9392,12 +9385,12 @@
         </w:rPr>
         <w:t>mas estadísticos automatizados.</w:t>
       </w:r>
-      <w:commentRangeEnd w:id="27"/>
+      <w:commentRangeEnd w:id="28"/>
       <w:r>
         <w:rPr>
           <w:rStyle w:val="Refdecomentario"/>
         </w:rPr>
-        <w:commentReference w:id="27"/>
+        <w:commentReference w:id="28"/>
       </w:r>
     </w:p>
     <w:p>
@@ -9560,7 +9553,7 @@
           <w:rFonts w:eastAsia="Times New Roman"/>
         </w:rPr>
       </w:pPr>
-      <w:bookmarkStart w:id="28" w:name="_Toc193463588"/>
+      <w:bookmarkStart w:id="29" w:name="_Toc193463588"/>
       <w:r>
         <w:rPr>
           <w:rFonts w:eastAsia="Times New Roman"/>
@@ -9573,7 +9566,7 @@
         </w:rPr>
         <w:t>eóricas</w:t>
       </w:r>
-      <w:bookmarkEnd w:id="28"/>
+      <w:bookmarkEnd w:id="29"/>
     </w:p>
     <w:p>
       <w:pPr>
@@ -9582,14 +9575,14 @@
           <w:rFonts w:eastAsia="Times New Roman"/>
         </w:rPr>
       </w:pPr>
-      <w:bookmarkStart w:id="29" w:name="_Toc193463589"/>
+      <w:bookmarkStart w:id="30" w:name="_Toc193463589"/>
       <w:r>
         <w:rPr>
           <w:rFonts w:eastAsia="Times New Roman"/>
         </w:rPr>
         <w:t>Sistemas de información</w:t>
       </w:r>
-      <w:bookmarkEnd w:id="29"/>
+      <w:bookmarkEnd w:id="30"/>
     </w:p>
     <w:p>
       <w:pPr>
@@ -9637,14 +9630,14 @@
           <w:rFonts w:eastAsia="Times New Roman"/>
         </w:rPr>
       </w:pPr>
-      <w:bookmarkStart w:id="30" w:name="_Toc193463590"/>
+      <w:bookmarkStart w:id="31" w:name="_Toc193463590"/>
       <w:r>
         <w:rPr>
           <w:rFonts w:eastAsia="Times New Roman"/>
         </w:rPr>
         <w:t>Interfaz de usuario</w:t>
       </w:r>
-      <w:bookmarkEnd w:id="30"/>
+      <w:bookmarkEnd w:id="31"/>
     </w:p>
     <w:p>
       <w:pPr>
@@ -9669,14 +9662,14 @@
           <w:rFonts w:eastAsia="Times New Roman"/>
         </w:rPr>
       </w:pPr>
-      <w:bookmarkStart w:id="31" w:name="_Toc193463591"/>
+      <w:bookmarkStart w:id="32" w:name="_Toc193463591"/>
       <w:r>
         <w:rPr>
           <w:rFonts w:eastAsia="Times New Roman"/>
         </w:rPr>
         <w:t>Organización</w:t>
       </w:r>
-      <w:bookmarkEnd w:id="31"/>
+      <w:bookmarkEnd w:id="32"/>
     </w:p>
     <w:p>
       <w:pPr>
@@ -9701,7 +9694,7 @@
           <w:rFonts w:eastAsia="Times New Roman"/>
         </w:rPr>
       </w:pPr>
-      <w:bookmarkStart w:id="32" w:name="_Toc193463592"/>
+      <w:bookmarkStart w:id="33" w:name="_Toc193463592"/>
       <w:r>
         <w:rPr>
           <w:rFonts w:eastAsia="Times New Roman"/>
@@ -9709,7 +9702,7 @@
         <w:lastRenderedPageBreak/>
         <w:t>Seguridad</w:t>
       </w:r>
-      <w:bookmarkEnd w:id="32"/>
+      <w:bookmarkEnd w:id="33"/>
     </w:p>
     <w:p>
       <w:pPr>
@@ -9734,14 +9727,14 @@
           <w:rFonts w:eastAsia="Times New Roman"/>
         </w:rPr>
       </w:pPr>
-      <w:bookmarkStart w:id="33" w:name="_Toc193463593"/>
+      <w:bookmarkStart w:id="34" w:name="_Toc193463593"/>
       <w:r>
         <w:rPr>
           <w:rFonts w:eastAsia="Times New Roman"/>
         </w:rPr>
         <w:t>Registro</w:t>
       </w:r>
-      <w:bookmarkEnd w:id="33"/>
+      <w:bookmarkEnd w:id="34"/>
     </w:p>
     <w:p>
       <w:pPr>
@@ -9773,14 +9766,14 @@
           <w:rFonts w:eastAsia="Times New Roman"/>
         </w:rPr>
       </w:pPr>
-      <w:bookmarkStart w:id="34" w:name="_Toc193463594"/>
+      <w:bookmarkStart w:id="35" w:name="_Toc193463594"/>
       <w:r>
         <w:rPr>
           <w:rFonts w:eastAsia="Times New Roman"/>
         </w:rPr>
         <w:t>RUP</w:t>
       </w:r>
-      <w:bookmarkEnd w:id="34"/>
+      <w:bookmarkEnd w:id="35"/>
     </w:p>
     <w:p>
       <w:pPr>
@@ -9821,7 +9814,7 @@
           <w:rFonts w:eastAsia="Times New Roman"/>
         </w:rPr>
       </w:pPr>
-      <w:bookmarkStart w:id="35" w:name="_Toc193463595"/>
+      <w:bookmarkStart w:id="36" w:name="_Toc193463595"/>
       <w:r>
         <w:rPr>
           <w:rFonts w:eastAsia="Times New Roman"/>
@@ -9829,7 +9822,7 @@
         <w:lastRenderedPageBreak/>
         <w:t>EML</w:t>
       </w:r>
-      <w:bookmarkEnd w:id="35"/>
+      <w:bookmarkEnd w:id="36"/>
     </w:p>
     <w:p>
       <w:pPr>
@@ -9884,14 +9877,14 @@
           <w:rFonts w:eastAsia="Times New Roman"/>
         </w:rPr>
       </w:pPr>
-      <w:bookmarkStart w:id="36" w:name="_Toc193463596"/>
+      <w:bookmarkStart w:id="37" w:name="_Toc193463596"/>
       <w:r>
         <w:rPr>
           <w:rFonts w:eastAsia="Times New Roman"/>
         </w:rPr>
         <w:t>Bases Tecnológicas</w:t>
       </w:r>
-      <w:bookmarkEnd w:id="36"/>
+      <w:bookmarkEnd w:id="37"/>
     </w:p>
     <w:p>
       <w:pPr>
@@ -9900,14 +9893,14 @@
           <w:rFonts w:eastAsia="Times New Roman"/>
         </w:rPr>
       </w:pPr>
-      <w:bookmarkStart w:id="37" w:name="_Toc193463597"/>
+      <w:bookmarkStart w:id="38" w:name="_Toc193463597"/>
       <w:r>
         <w:rPr>
           <w:rFonts w:eastAsia="Times New Roman"/>
         </w:rPr>
         <w:t>Ordenador</w:t>
       </w:r>
-      <w:bookmarkEnd w:id="37"/>
+      <w:bookmarkEnd w:id="38"/>
     </w:p>
     <w:p>
       <w:pPr>
@@ -9932,14 +9925,14 @@
           <w:rFonts w:eastAsia="Times New Roman"/>
         </w:rPr>
       </w:pPr>
-      <w:bookmarkStart w:id="38" w:name="_Toc193463598"/>
+      <w:bookmarkStart w:id="39" w:name="_Toc193463598"/>
       <w:r>
         <w:rPr>
           <w:rFonts w:eastAsia="Times New Roman"/>
         </w:rPr>
         <w:t>Base de datos</w:t>
       </w:r>
-      <w:bookmarkEnd w:id="38"/>
+      <w:bookmarkEnd w:id="39"/>
     </w:p>
     <w:p>
       <w:pPr>
@@ -9964,7 +9957,7 @@
           <w:rFonts w:eastAsia="Times New Roman"/>
         </w:rPr>
       </w:pPr>
-      <w:bookmarkStart w:id="39" w:name="_Toc193463599"/>
+      <w:bookmarkStart w:id="40" w:name="_Toc193463599"/>
       <w:r>
         <w:rPr>
           <w:rFonts w:eastAsia="Times New Roman"/>
@@ -9977,7 +9970,7 @@
         </w:rPr>
         <w:t>ext</w:t>
       </w:r>
-      <w:bookmarkEnd w:id="39"/>
+      <w:bookmarkEnd w:id="40"/>
     </w:p>
     <w:p>
       <w:pPr>
@@ -10059,7 +10052,7 @@
           <w:lang w:val="en-US"/>
         </w:rPr>
       </w:pPr>
-      <w:bookmarkStart w:id="40" w:name="_Toc193463600"/>
+      <w:bookmarkStart w:id="41" w:name="_Toc193463600"/>
       <w:r>
         <w:rPr>
           <w:rFonts w:eastAsia="Times New Roman"/>
@@ -10067,7 +10060,7 @@
         </w:rPr>
         <w:t>PHP</w:t>
       </w:r>
-      <w:bookmarkEnd w:id="40"/>
+      <w:bookmarkEnd w:id="41"/>
     </w:p>
     <w:p>
       <w:pPr>
@@ -10147,14 +10140,14 @@
           <w:rFonts w:eastAsia="Times New Roman"/>
         </w:rPr>
       </w:pPr>
-      <w:bookmarkStart w:id="41" w:name="_Toc193463601"/>
+      <w:bookmarkStart w:id="42" w:name="_Toc193463601"/>
       <w:r>
         <w:rPr>
           <w:rFonts w:eastAsia="Times New Roman"/>
         </w:rPr>
         <w:t>Lenguaje Unificado de Modelado (UML)</w:t>
       </w:r>
-      <w:bookmarkEnd w:id="41"/>
+      <w:bookmarkEnd w:id="42"/>
     </w:p>
     <w:p>
       <w:pPr>
@@ -10203,7 +10196,7 @@
           <w:rFonts w:eastAsia="Times New Roman"/>
         </w:rPr>
       </w:pPr>
-      <w:bookmarkStart w:id="42" w:name="_Toc193463602"/>
+      <w:bookmarkStart w:id="43" w:name="_Toc193463602"/>
       <w:r>
         <w:rPr>
           <w:rFonts w:eastAsia="Times New Roman"/>
@@ -10211,7 +10204,7 @@
         <w:lastRenderedPageBreak/>
         <w:t>MySQL</w:t>
       </w:r>
-      <w:bookmarkEnd w:id="42"/>
+      <w:bookmarkEnd w:id="43"/>
     </w:p>
     <w:p>
       <w:pPr>
@@ -10306,14 +10299,14 @@
           <w:rFonts w:eastAsia="Times New Roman"/>
         </w:rPr>
       </w:pPr>
-      <w:bookmarkStart w:id="43" w:name="_Toc193463603"/>
+      <w:bookmarkStart w:id="44" w:name="_Toc193463603"/>
       <w:r>
         <w:rPr>
           <w:rFonts w:eastAsia="Times New Roman"/>
         </w:rPr>
         <w:t>Typescript</w:t>
       </w:r>
-      <w:bookmarkEnd w:id="43"/>
+      <w:bookmarkEnd w:id="44"/>
     </w:p>
     <w:p>
       <w:pPr>
@@ -10362,14 +10355,14 @@
           <w:rFonts w:eastAsia="Times New Roman"/>
         </w:rPr>
       </w:pPr>
-      <w:bookmarkStart w:id="44" w:name="_Toc193463604"/>
+      <w:bookmarkStart w:id="45" w:name="_Toc193463604"/>
       <w:r>
         <w:rPr>
           <w:rFonts w:eastAsia="Times New Roman"/>
         </w:rPr>
         <w:t>SQLite</w:t>
       </w:r>
-      <w:bookmarkEnd w:id="44"/>
+      <w:bookmarkEnd w:id="45"/>
     </w:p>
     <w:p>
       <w:pPr>
@@ -10627,7 +10620,7 @@
           <w:rFonts w:eastAsia="Calibri"/>
         </w:rPr>
       </w:pPr>
-      <w:bookmarkStart w:id="45" w:name="_Toc193463605"/>
+      <w:bookmarkStart w:id="46" w:name="_Toc193463605"/>
       <w:r>
         <w:t>CAPÍTULO</w:t>
       </w:r>
@@ -10637,7 +10630,7 @@
         </w:rPr>
         <w:t xml:space="preserve"> III</w:t>
       </w:r>
-      <w:bookmarkEnd w:id="45"/>
+      <w:bookmarkEnd w:id="46"/>
     </w:p>
     <w:p>
       <w:pPr>
@@ -10646,7 +10639,7 @@
           <w:rFonts w:eastAsia="Calibri"/>
         </w:rPr>
       </w:pPr>
-      <w:bookmarkStart w:id="46" w:name="_Toc193463606"/>
+      <w:bookmarkStart w:id="47" w:name="_Toc193463606"/>
       <w:r>
         <w:t>Metodología</w:t>
       </w:r>
@@ -10656,7 +10649,7 @@
         </w:rPr>
         <w:t xml:space="preserve"> de la Investigación</w:t>
       </w:r>
-      <w:bookmarkEnd w:id="46"/>
+      <w:bookmarkEnd w:id="47"/>
     </w:p>
     <w:p>
       <w:pPr>
@@ -10733,7 +10726,7 @@
           <w:rFonts w:eastAsia="Calibri"/>
         </w:rPr>
       </w:pPr>
-      <w:bookmarkStart w:id="47" w:name="_Toc193463607"/>
+      <w:bookmarkStart w:id="48" w:name="_Toc193463607"/>
       <w:r>
         <w:rPr>
           <w:rFonts w:eastAsia="Calibri"/>
@@ -10741,7 +10734,7 @@
         <w:lastRenderedPageBreak/>
         <w:t>Etapa 1. Análisis de involucrados</w:t>
       </w:r>
-      <w:bookmarkEnd w:id="47"/>
+      <w:bookmarkEnd w:id="48"/>
     </w:p>
     <w:p>
       <w:pPr>
@@ -10773,8 +10766,8 @@
           <w:rFonts w:eastAsia="Calibri"/>
         </w:rPr>
       </w:pPr>
-      <w:bookmarkStart w:id="48" w:name="_Toc193462736"/>
-      <w:bookmarkStart w:id="49" w:name="_Toc193463608"/>
+      <w:bookmarkStart w:id="49" w:name="_Toc193462736"/>
+      <w:bookmarkStart w:id="50" w:name="_Toc193463608"/>
       <w:r>
         <w:rPr>
           <w:rFonts w:eastAsia="Calibri"/>
@@ -10793,8 +10786,8 @@
         </w:rPr>
         <w:t>#1. Análisis de los involucrados.</w:t>
       </w:r>
-      <w:bookmarkEnd w:id="48"/>
       <w:bookmarkEnd w:id="49"/>
+      <w:bookmarkEnd w:id="50"/>
     </w:p>
     <w:tbl>
       <w:tblPr>
@@ -11172,14 +11165,14 @@
           <w:rFonts w:eastAsia="Calibri"/>
         </w:rPr>
       </w:pPr>
-      <w:bookmarkStart w:id="50" w:name="_Toc193463609"/>
+      <w:bookmarkStart w:id="51" w:name="_Toc193463609"/>
       <w:r>
         <w:rPr>
           <w:rFonts w:eastAsia="Calibri"/>
         </w:rPr>
         <w:t>Etapa 2. Análisis de problemas</w:t>
       </w:r>
-      <w:bookmarkEnd w:id="50"/>
+      <w:bookmarkEnd w:id="51"/>
     </w:p>
     <w:p>
       <w:pPr>
@@ -11270,7 +11263,7 @@
           <w:rFonts w:eastAsia="Calibri"/>
         </w:rPr>
       </w:pPr>
-      <w:bookmarkStart w:id="51" w:name="_Toc193463610"/>
+      <w:bookmarkStart w:id="52" w:name="_Toc193463610"/>
       <w:r>
         <w:rPr>
           <w:rFonts w:eastAsia="Calibri"/>
@@ -11278,7 +11271,7 @@
         <w:lastRenderedPageBreak/>
         <w:t>Etapa 3: Análisis de objetivos</w:t>
       </w:r>
-      <w:bookmarkEnd w:id="51"/>
+      <w:bookmarkEnd w:id="52"/>
     </w:p>
     <w:p>
       <w:pPr>
@@ -11304,7 +11297,7 @@
           <w:rFonts w:eastAsia="Calibri"/>
         </w:rPr>
       </w:pPr>
-      <w:bookmarkStart w:id="52" w:name="_Toc193463611"/>
+      <w:bookmarkStart w:id="53" w:name="_Toc193463611"/>
       <w:r>
         <w:rPr>
           <w:rFonts w:eastAsia="Calibri"/>
@@ -11317,7 +11310,7 @@
         </w:rPr>
         <w:t>apa 4: Análisis de alternativas</w:t>
       </w:r>
-      <w:bookmarkEnd w:id="52"/>
+      <w:bookmarkEnd w:id="53"/>
     </w:p>
     <w:p>
       <w:pPr>
@@ -11343,14 +11336,14 @@
           <w:rFonts w:eastAsia="Calibri"/>
         </w:rPr>
       </w:pPr>
-      <w:bookmarkStart w:id="53" w:name="_Toc193463612"/>
+      <w:bookmarkStart w:id="54" w:name="_Toc193463612"/>
       <w:r>
         <w:rPr>
           <w:rFonts w:eastAsia="Calibri"/>
         </w:rPr>
         <w:t>Etapa 5: Matriz de Marco Lógico</w:t>
       </w:r>
-      <w:bookmarkEnd w:id="53"/>
+      <w:bookmarkEnd w:id="54"/>
     </w:p>
     <w:p>
       <w:pPr>
@@ -11391,7 +11384,7 @@
         </w:rPr>
         <w:t>lógico.</w:t>
       </w:r>
-      <w:bookmarkStart w:id="54" w:name="_Hlk104795181"/>
+      <w:bookmarkStart w:id="55" w:name="_Hlk104795181"/>
     </w:p>
     <w:tbl>
       <w:tblPr>
@@ -11416,7 +11409,7 @@
             <w:tcW w:w="3109" w:type="dxa"/>
             <w:vAlign w:val="center"/>
           </w:tcPr>
-          <w:bookmarkEnd w:id="54"/>
+          <w:bookmarkEnd w:id="55"/>
           <w:p>
             <w:pPr>
               <w:spacing w:line="300" w:lineRule="atLeast"/>
@@ -12589,7 +12582,7 @@
           <w:rFonts w:eastAsia="Calibri"/>
         </w:rPr>
       </w:pPr>
-      <w:bookmarkStart w:id="55" w:name="_Toc193463613"/>
+      <w:bookmarkStart w:id="56" w:name="_Toc193463613"/>
       <w:r>
         <w:rPr>
           <w:rFonts w:eastAsia="Calibri"/>
@@ -12602,7 +12595,7 @@
         </w:rPr>
         <w:t>o</w:t>
       </w:r>
-      <w:bookmarkEnd w:id="55"/>
+      <w:bookmarkEnd w:id="56"/>
     </w:p>
     <w:p>
       <w:pPr>
@@ -12636,7 +12629,7 @@
           <w:rFonts w:eastAsia="Calibri"/>
         </w:rPr>
       </w:pPr>
-      <w:bookmarkStart w:id="56" w:name="_Toc193463614"/>
+      <w:bookmarkStart w:id="57" w:name="_Toc193463614"/>
       <w:r>
         <w:rPr>
           <w:rFonts w:eastAsia="Calibri"/>
@@ -12644,7 +12637,7 @@
         <w:lastRenderedPageBreak/>
         <w:t>Fase de elaboración</w:t>
       </w:r>
-      <w:bookmarkEnd w:id="56"/>
+      <w:bookmarkEnd w:id="57"/>
     </w:p>
     <w:p>
       <w:pPr>
@@ -12714,24 +12707,24 @@
           <w:rFonts w:eastAsia="Calibri"/>
         </w:rPr>
       </w:pPr>
-      <w:bookmarkStart w:id="57" w:name="_Toc193463615"/>
-      <w:commentRangeStart w:id="58"/>
+      <w:bookmarkStart w:id="58" w:name="_Toc193463615"/>
+      <w:commentRangeStart w:id="59"/>
       <w:r>
         <w:rPr>
           <w:rFonts w:eastAsia="Calibri"/>
         </w:rPr>
         <w:t>Fase de construcción</w:t>
       </w:r>
-      <w:commentRangeEnd w:id="58"/>
+      <w:commentRangeEnd w:id="59"/>
       <w:r>
         <w:rPr>
           <w:rStyle w:val="Refdecomentario"/>
           <w:rFonts w:eastAsiaTheme="minorEastAsia" w:cstheme="minorBidi"/>
           <w:b w:val="0"/>
         </w:rPr>
-        <w:commentReference w:id="58"/>
-      </w:r>
-      <w:bookmarkEnd w:id="57"/>
+        <w:commentReference w:id="59"/>
+      </w:r>
+      <w:bookmarkEnd w:id="58"/>
     </w:p>
     <w:p>
       <w:pPr>
@@ -12771,7 +12764,7 @@
           <w:rFonts w:eastAsia="Calibri"/>
         </w:rPr>
       </w:pPr>
-      <w:bookmarkStart w:id="59" w:name="_Toc193463616"/>
+      <w:bookmarkStart w:id="60" w:name="_Toc193463616"/>
       <w:r>
         <w:rPr>
           <w:rFonts w:eastAsia="Calibri"/>
@@ -12784,7 +12777,7 @@
         </w:rPr>
         <w:t>ransición</w:t>
       </w:r>
-      <w:bookmarkEnd w:id="59"/>
+      <w:bookmarkEnd w:id="60"/>
     </w:p>
     <w:p>
       <w:pPr>
@@ -12818,11 +12811,11 @@
       <w:pPr>
         <w:pStyle w:val="Ttulo3"/>
       </w:pPr>
-      <w:bookmarkStart w:id="60" w:name="_Toc193463617"/>
+      <w:bookmarkStart w:id="61" w:name="_Toc193463617"/>
       <w:r>
         <w:t>Cuadro operativo de fases de RUP</w:t>
       </w:r>
-      <w:bookmarkEnd w:id="60"/>
+      <w:bookmarkEnd w:id="61"/>
     </w:p>
     <w:p>
       <w:pPr>
@@ -13456,24 +13449,24 @@
           <w:rFonts w:eastAsia="Calibri"/>
         </w:rPr>
       </w:pPr>
-      <w:bookmarkStart w:id="61" w:name="_Toc193463618"/>
+      <w:bookmarkStart w:id="62" w:name="_Toc193463618"/>
       <w:r>
         <w:rPr>
           <w:rFonts w:eastAsia="Calibri"/>
         </w:rPr>
         <w:t>Tipo y Diseño de Investigación</w:t>
       </w:r>
-      <w:bookmarkEnd w:id="61"/>
+      <w:bookmarkEnd w:id="62"/>
     </w:p>
     <w:p>
       <w:pPr>
         <w:pStyle w:val="Ttulo3"/>
       </w:pPr>
-      <w:bookmarkStart w:id="62" w:name="_Toc193463619"/>
+      <w:bookmarkStart w:id="63" w:name="_Toc193463619"/>
       <w:r>
         <w:t>Investigación proyectiva</w:t>
       </w:r>
-      <w:bookmarkEnd w:id="62"/>
+      <w:bookmarkEnd w:id="63"/>
     </w:p>
     <w:p>
       <w:r>
@@ -13518,12 +13511,12 @@
       <w:pPr>
         <w:pStyle w:val="Ttulo3"/>
       </w:pPr>
-      <w:bookmarkStart w:id="63" w:name="_Toc193463620"/>
+      <w:bookmarkStart w:id="64" w:name="_Toc193463620"/>
       <w:r>
         <w:lastRenderedPageBreak/>
         <w:t>Investigación de campo</w:t>
       </w:r>
-      <w:bookmarkEnd w:id="63"/>
+      <w:bookmarkEnd w:id="64"/>
     </w:p>
     <w:p>
       <w:pPr>
@@ -13620,7 +13613,7 @@
           <w:rFonts w:eastAsia="Calibri"/>
         </w:rPr>
       </w:pPr>
-      <w:bookmarkStart w:id="64" w:name="_Toc193463621"/>
+      <w:bookmarkStart w:id="65" w:name="_Toc193463621"/>
       <w:r>
         <w:t>Población</w:t>
       </w:r>
@@ -13630,17 +13623,17 @@
         </w:rPr>
         <w:t xml:space="preserve"> y Muestra</w:t>
       </w:r>
-      <w:bookmarkEnd w:id="64"/>
+      <w:bookmarkEnd w:id="65"/>
     </w:p>
     <w:p>
       <w:pPr>
         <w:pStyle w:val="Ttulo3"/>
       </w:pPr>
-      <w:bookmarkStart w:id="65" w:name="_Toc193463622"/>
+      <w:bookmarkStart w:id="66" w:name="_Toc193463622"/>
       <w:r>
         <w:t>Población</w:t>
       </w:r>
-      <w:bookmarkEnd w:id="65"/>
+      <w:bookmarkEnd w:id="66"/>
     </w:p>
     <w:p>
       <w:pPr>
@@ -13675,11 +13668,11 @@
       <w:pPr>
         <w:pStyle w:val="Ttulo3"/>
       </w:pPr>
-      <w:bookmarkStart w:id="66" w:name="_Toc193463623"/>
+      <w:bookmarkStart w:id="67" w:name="_Toc193463623"/>
       <w:r>
         <w:t>Muestra</w:t>
       </w:r>
-      <w:bookmarkEnd w:id="66"/>
+      <w:bookmarkEnd w:id="67"/>
     </w:p>
     <w:p>
       <w:pPr>
@@ -13740,7 +13733,7 @@
           <w:rFonts w:eastAsia="Calibri"/>
         </w:rPr>
       </w:pPr>
-      <w:bookmarkStart w:id="67" w:name="_Toc193463624"/>
+      <w:bookmarkStart w:id="68" w:name="_Toc193463624"/>
       <w:r>
         <w:rPr>
           <w:rFonts w:eastAsia="Calibri"/>
@@ -13756,7 +13749,7 @@
         </w:rPr>
         <w:t xml:space="preserve"> de recolección de datos</w:t>
       </w:r>
-      <w:bookmarkEnd w:id="67"/>
+      <w:bookmarkEnd w:id="68"/>
     </w:p>
     <w:p>
       <w:pPr>
@@ -14030,7 +14023,7 @@
           <w:rFonts w:eastAsia="Calibri"/>
         </w:rPr>
       </w:pPr>
-      <w:bookmarkStart w:id="68" w:name="_Toc193463625"/>
+      <w:bookmarkStart w:id="69" w:name="_Toc193463625"/>
       <w:r>
         <w:rPr>
           <w:rFonts w:eastAsia="Calibri"/>
@@ -14043,7 +14036,7 @@
         </w:rPr>
         <w:t>actibilidad</w:t>
       </w:r>
-      <w:bookmarkEnd w:id="68"/>
+      <w:bookmarkEnd w:id="69"/>
     </w:p>
     <w:p>
       <w:pPr>
@@ -14073,7 +14066,7 @@
           <w:rFonts w:eastAsia="Calibri"/>
         </w:rPr>
       </w:pPr>
-      <w:bookmarkStart w:id="69" w:name="_Toc193463626"/>
+      <w:bookmarkStart w:id="70" w:name="_Toc193463626"/>
       <w:r>
         <w:rPr>
           <w:rFonts w:eastAsia="Calibri"/>
@@ -14081,7 +14074,7 @@
         <w:lastRenderedPageBreak/>
         <w:t>Factibilidad técnica</w:t>
       </w:r>
-      <w:bookmarkEnd w:id="69"/>
+      <w:bookmarkEnd w:id="70"/>
     </w:p>
     <w:p>
       <w:pPr>
@@ -14516,14 +14509,14 @@
           <w:rFonts w:eastAsia="Calibri"/>
         </w:rPr>
       </w:pPr>
-      <w:bookmarkStart w:id="70" w:name="_Toc193463627"/>
+      <w:bookmarkStart w:id="71" w:name="_Toc193463627"/>
       <w:r>
         <w:rPr>
           <w:rFonts w:eastAsia="Calibri"/>
         </w:rPr>
         <w:t>Factibilidad humana</w:t>
       </w:r>
-      <w:bookmarkEnd w:id="70"/>
+      <w:bookmarkEnd w:id="71"/>
     </w:p>
     <w:p>
       <w:pPr>
@@ -14618,14 +14611,14 @@
           <w:rFonts w:eastAsia="Calibri"/>
         </w:rPr>
       </w:pPr>
-      <w:bookmarkStart w:id="71" w:name="_Toc193463628"/>
+      <w:bookmarkStart w:id="72" w:name="_Toc193463628"/>
       <w:r>
         <w:rPr>
           <w:rFonts w:eastAsia="Calibri"/>
         </w:rPr>
         <w:t>Factibilidad Económica</w:t>
       </w:r>
-      <w:bookmarkEnd w:id="71"/>
+      <w:bookmarkEnd w:id="72"/>
     </w:p>
     <w:p>
       <w:pPr>
@@ -14980,7 +14973,7 @@
           <w:rFonts w:eastAsia="Calibri"/>
         </w:rPr>
       </w:pPr>
-      <w:bookmarkStart w:id="72" w:name="_Toc193463629"/>
+      <w:bookmarkStart w:id="73" w:name="_Toc193463629"/>
       <w:r>
         <w:t>CAPÍTULO</w:t>
       </w:r>
@@ -14996,17 +14989,17 @@
         </w:rPr>
         <w:t>V</w:t>
       </w:r>
-      <w:bookmarkEnd w:id="72"/>
+      <w:bookmarkEnd w:id="73"/>
     </w:p>
     <w:p>
       <w:pPr>
         <w:pStyle w:val="Ttulo2"/>
       </w:pPr>
-      <w:bookmarkStart w:id="73" w:name="_Toc193463630"/>
+      <w:bookmarkStart w:id="74" w:name="_Toc193463630"/>
       <w:r>
         <w:t>Cuantificación de los resultados</w:t>
       </w:r>
-      <w:bookmarkEnd w:id="73"/>
+      <w:bookmarkEnd w:id="74"/>
     </w:p>
     <w:p>
       <w:r>
@@ -18518,7 +18511,7 @@
           <w:rFonts w:eastAsia="Calibri" w:cs="Arial"/>
         </w:rPr>
       </w:pPr>
-      <w:bookmarkStart w:id="74" w:name="_Hlk181351060"/>
+      <w:bookmarkStart w:id="75" w:name="_Hlk181351060"/>
     </w:p>
     <w:p>
       <w:pPr>
@@ -18553,7 +18546,7 @@
         <w:t xml:space="preserve"> tienen inquietud sobre los costos asociados a la implementación del nuevo sistema automatizado.</w:t>
       </w:r>
     </w:p>
-    <w:bookmarkEnd w:id="74"/>
+    <w:bookmarkEnd w:id="75"/>
     <w:p>
       <w:pPr>
         <w:spacing w:after="0"/>
@@ -19166,14 +19159,14 @@
           <w:rFonts w:eastAsia="Calibri"/>
         </w:rPr>
       </w:pPr>
-      <w:bookmarkStart w:id="75" w:name="_Toc193463631"/>
+      <w:bookmarkStart w:id="76" w:name="_Toc193463631"/>
       <w:r>
         <w:rPr>
           <w:rFonts w:eastAsia="Calibri"/>
         </w:rPr>
         <w:t>Requisitos funcionales</w:t>
       </w:r>
-      <w:bookmarkEnd w:id="75"/>
+      <w:bookmarkEnd w:id="76"/>
       <w:r>
         <w:rPr>
           <w:rFonts w:eastAsia="Calibri"/>
@@ -19320,11 +19313,11 @@
         <w:pStyle w:val="Ttulo3"/>
         <w:spacing w:line="360" w:lineRule="auto"/>
       </w:pPr>
-      <w:bookmarkStart w:id="76" w:name="_Toc193463632"/>
+      <w:bookmarkStart w:id="77" w:name="_Toc193463632"/>
       <w:r>
         <w:t>Requisitos no funcionales.</w:t>
       </w:r>
-      <w:bookmarkEnd w:id="76"/>
+      <w:bookmarkEnd w:id="77"/>
     </w:p>
     <w:p>
       <w:pPr>
@@ -19624,7 +19617,7 @@
           <w:rFonts w:eastAsia="Calibri"/>
         </w:rPr>
       </w:pPr>
-      <w:bookmarkStart w:id="77" w:name="_Toc193463633"/>
+      <w:bookmarkStart w:id="78" w:name="_Toc193463633"/>
       <w:r>
         <w:rPr>
           <w:rFonts w:eastAsia="Calibri"/>
@@ -19632,7 +19625,7 @@
         <w:lastRenderedPageBreak/>
         <w:t>Anexos</w:t>
       </w:r>
-      <w:bookmarkEnd w:id="77"/>
+      <w:bookmarkEnd w:id="78"/>
     </w:p>
     <w:p>
       <w:pPr>
@@ -19650,14 +19643,14 @@
           <w:rFonts w:eastAsia="Calibri"/>
         </w:rPr>
       </w:pPr>
-      <w:bookmarkStart w:id="78" w:name="_Toc193463634"/>
+      <w:bookmarkStart w:id="79" w:name="_Toc193463634"/>
       <w:r>
         <w:rPr>
           <w:rFonts w:eastAsia="Calibri"/>
         </w:rPr>
         <w:t>Árbol de Problemas</w:t>
       </w:r>
-      <w:bookmarkEnd w:id="78"/>
+      <w:bookmarkEnd w:id="79"/>
     </w:p>
     <w:p>
       <w:pPr>
@@ -19804,7 +19797,7 @@
           <w:rFonts w:eastAsia="Calibri"/>
         </w:rPr>
       </w:pPr>
-      <w:bookmarkStart w:id="79" w:name="_Toc193463635"/>
+      <w:bookmarkStart w:id="80" w:name="_Toc193463635"/>
       <w:r>
         <w:rPr>
           <w:rFonts w:eastAsia="Calibri"/>
@@ -19812,7 +19805,7 @@
         <w:lastRenderedPageBreak/>
         <w:t>Árbol de Objetivos</w:t>
       </w:r>
-      <w:bookmarkEnd w:id="79"/>
+      <w:bookmarkEnd w:id="80"/>
     </w:p>
     <w:p>
       <w:pPr>
@@ -19877,8 +19870,6 @@
           </wp:inline>
         </w:drawing>
       </w:r>
-      <w:bookmarkStart w:id="80" w:name="_GoBack"/>
-      <w:bookmarkEnd w:id="80"/>
     </w:p>
     <w:sectPr>
       <w:footerReference w:type="default" r:id="rId27"/>
@@ -19894,7 +19885,7 @@
 
 <file path=word/comments.xml><?xml version="1.0" encoding="utf-8"?>
 <w:comments xmlns:wpc="http://schemas.microsoft.com/office/word/2010/wordprocessingCanvas" xmlns:cx="http://schemas.microsoft.com/office/drawing/2014/chartex" xmlns:mc="http://schemas.openxmlformats.org/markup-compatibility/2006" xmlns:o="urn:schemas-microsoft-com:office:office" xmlns:r="http://schemas.openxmlformats.org/officeDocument/2006/relationships" xmlns:m="http://schemas.openxmlformats.org/officeDocument/2006/math" xmlns:v="urn:schemas-microsoft-com:vml" xmlns:wp14="http://schemas.microsoft.com/office/word/2010/wordprocessingDrawing" xmlns:wp="http://schemas.openxmlformats.org/drawingml/2006/wordprocessingDrawing" xmlns:w10="urn:schemas-microsoft-com:office:word" xmlns:w="http://schemas.openxmlformats.org/wordprocessingml/2006/main" xmlns:w14="http://schemas.microsoft.com/office/word/2010/wordml" xmlns:w15="http://schemas.microsoft.com/office/word/2012/wordml" xmlns:w16se="http://schemas.microsoft.com/office/word/2015/wordml/symex" xmlns:wpg="http://schemas.microsoft.com/office/word/2010/wordprocessingGroup" xmlns:wpi="http://schemas.microsoft.com/office/word/2010/wordprocessingInk" xmlns:wne="http://schemas.microsoft.com/office/word/2006/wordml" xmlns:wps="http://schemas.microsoft.com/office/word/2010/wordprocessingShape" mc:Ignorable="w14 w15 w16se wp14">
-  <w:comment w:id="7" w:author="Franyer" w:date="2025-03-21T15:27:00Z" w:initials="F">
+  <w:comment w:id="8" w:author="Franyer" w:date="2025-03-21T15:27:00Z" w:initials="F">
     <w:p>
       <w:pPr>
         <w:pStyle w:val="Textocomentario"/>
@@ -19907,22 +19898,6 @@
       </w:r>
       <w:r>
         <w:t>Reseña temática y contextual de la situación abordada</w:t>
-      </w:r>
-    </w:p>
-  </w:comment>
-  <w:comment w:id="8" w:author="Franyer" w:date="2025-03-21T15:28:00Z" w:initials="F">
-    <w:p>
-      <w:pPr>
-        <w:pStyle w:val="Textocomentario"/>
-      </w:pPr>
-      <w:r>
-        <w:rPr>
-          <w:rStyle w:val="Refdecomentario"/>
-        </w:rPr>
-        <w:annotationRef/>
-      </w:r>
-      <w:r>
-        <w:t>Propósitos principales del proyecto</w:t>
       </w:r>
     </w:p>
   </w:comment>
@@ -19938,7 +19913,7 @@
         <w:annotationRef/>
       </w:r>
       <w:r>
-        <w:t>Aportes más relevantes del proyecto</w:t>
+        <w:t>Propósitos principales del proyecto</w:t>
       </w:r>
     </w:p>
   </w:comment>
@@ -19954,11 +19929,27 @@
         <w:annotationRef/>
       </w:r>
       <w:r>
+        <w:t>Aportes más relevantes del proyecto</w:t>
+      </w:r>
+    </w:p>
+  </w:comment>
+  <w:comment w:id="11" w:author="Franyer" w:date="2025-03-21T15:28:00Z" w:initials="F">
+    <w:p>
+      <w:pPr>
+        <w:pStyle w:val="Textocomentario"/>
+      </w:pPr>
+      <w:r>
+        <w:rPr>
+          <w:rStyle w:val="Refdecomentario"/>
+        </w:rPr>
+        <w:annotationRef/>
+      </w:r>
+      <w:r>
         <w:t>Estructura general de los capítulos del proyecto</w:t>
       </w:r>
     </w:p>
   </w:comment>
-  <w:comment w:id="27" w:author="Franyer" w:date="2025-03-21T15:59:00Z" w:initials="F">
+  <w:comment w:id="28" w:author="Franyer" w:date="2025-03-21T15:59:00Z" w:initials="F">
     <w:p>
       <w:pPr>
         <w:pStyle w:val="Textocomentario"/>
@@ -19974,7 +19965,7 @@
       </w:r>
     </w:p>
   </w:comment>
-  <w:comment w:id="58" w:author="Franyer Adrián Sánchez Guillén" w:date="2024-12-18T11:12:00Z" w:initials="FS">
+  <w:comment w:id="59" w:author="Franyer Adrián Sánchez Guillén" w:date="2024-12-18T11:12:00Z" w:initials="FS">
     <w:p>
       <w:pPr>
         <w:pStyle w:val="Textocomentario"/>
@@ -20039,6 +20030,7 @@
         <w:docPartUnique/>
       </w:docPartObj>
     </w:sdtPr>
+    <w:sdtEndPr/>
     <w:sdtContent>
       <w:p>
         <w:pPr>
@@ -20059,7 +20051,7 @@
             <w:noProof/>
             <w:lang w:val="es-ES"/>
           </w:rPr>
-          <w:t>xxxix</w:t>
+          <w:t>xli</w:t>
         </w:r>
         <w:r>
           <w:fldChar w:fldCharType="end"/>
@@ -28400,7 +28392,7 @@
 </file>
 
 <file path=customXml/itemProps1.xml><?xml version="1.0" encoding="utf-8"?>
-<ds:datastoreItem xmlns:ds="http://schemas.openxmlformats.org/officeDocument/2006/customXml" ds:itemID="{AD6C51B1-59BA-44CD-9DA2-A4FE6E6C6822}">
+<ds:datastoreItem xmlns:ds="http://schemas.openxmlformats.org/officeDocument/2006/customXml" ds:itemID="{4482A3CA-E797-46E0-BEB5-9E2BAA70BB79}">
   <ds:schemaRefs>
     <ds:schemaRef ds:uri="http://schemas.openxmlformats.org/officeDocument/2006/bibliography"/>
   </ds:schemaRefs>

</xml_diff>

<commit_message>
Corrección en el diagrama de clases
</commit_message>
<xml_diff>
--- a/docs/HAJU.docx
+++ b/docs/HAJU.docx
@@ -29432,8 +29432,6 @@
           </wp:inline>
         </w:drawing>
       </w:r>
-      <w:bookmarkStart w:id="90" w:name="_GoBack"/>
-      <w:bookmarkEnd w:id="90"/>
     </w:p>
     <w:tbl>
       <w:tblPr>
@@ -29462,7 +29460,7 @@
                 <w:sz w:val="18"/>
               </w:rPr>
             </w:pPr>
-            <w:bookmarkStart w:id="91" w:name="_Hlk195902753"/>
+            <w:bookmarkStart w:id="90" w:name="_Hlk195902753"/>
             <w:r>
               <w:rPr>
                 <w:sz w:val="18"/>
@@ -30464,14 +30462,14 @@
           </w:p>
         </w:tc>
       </w:tr>
-      <w:bookmarkEnd w:id="91"/>
+      <w:bookmarkEnd w:id="90"/>
     </w:tbl>
     <w:p/>
     <w:p>
       <w:pPr>
         <w:pStyle w:val="Ttulo4"/>
       </w:pPr>
-      <w:bookmarkStart w:id="92" w:name="_Toc195996731"/>
+      <w:bookmarkStart w:id="91" w:name="_Toc195996731"/>
       <w:r>
         <w:lastRenderedPageBreak/>
         <w:t>Caso de uso “Generar reportes mensuales</w:t>
@@ -30479,7 +30477,7 @@
       <w:r>
         <w:t>”</w:t>
       </w:r>
-      <w:bookmarkEnd w:id="92"/>
+      <w:bookmarkEnd w:id="91"/>
     </w:p>
     <w:p>
       <w:pPr>
@@ -30489,7 +30487,7 @@
           <w:i/>
         </w:rPr>
       </w:pPr>
-      <w:bookmarkStart w:id="93" w:name="_Toc196036734"/>
+      <w:bookmarkStart w:id="92" w:name="_Toc196036734"/>
       <w:r>
         <w:t xml:space="preserve">Figura #. </w:t>
       </w:r>
@@ -30500,7 +30498,7 @@
         </w:rPr>
         <w:t>Diagrama del caso de uso “Generar reportes mensuales”</w:t>
       </w:r>
-      <w:bookmarkEnd w:id="93"/>
+      <w:bookmarkEnd w:id="92"/>
     </w:p>
     <w:p>
       <w:r>
@@ -31456,12 +31454,12 @@
       <w:pPr>
         <w:pStyle w:val="Ttulo4"/>
       </w:pPr>
-      <w:bookmarkStart w:id="94" w:name="_Toc195996732"/>
+      <w:bookmarkStart w:id="93" w:name="_Toc195996732"/>
       <w:r>
         <w:lastRenderedPageBreak/>
         <w:t>Caso de uso “Consultar paciente”</w:t>
       </w:r>
-      <w:bookmarkEnd w:id="94"/>
+      <w:bookmarkEnd w:id="93"/>
     </w:p>
     <w:p>
       <w:pPr>
@@ -31471,7 +31469,7 @@
           <w:i/>
         </w:rPr>
       </w:pPr>
-      <w:bookmarkStart w:id="95" w:name="_Toc196036735"/>
+      <w:bookmarkStart w:id="94" w:name="_Toc196036735"/>
       <w:r>
         <w:t xml:space="preserve">Figura #. </w:t>
       </w:r>
@@ -31482,7 +31480,7 @@
         </w:rPr>
         <w:t>Diagrama del caso de uso “Consultar paciente”</w:t>
       </w:r>
-      <w:bookmarkEnd w:id="95"/>
+      <w:bookmarkEnd w:id="94"/>
     </w:p>
     <w:p>
       <w:r>
@@ -32326,7 +32324,7 @@
       <w:pPr>
         <w:pStyle w:val="Ttulo4"/>
       </w:pPr>
-      <w:bookmarkStart w:id="96" w:name="_Toc195996733"/>
+      <w:bookmarkStart w:id="95" w:name="_Toc195996733"/>
       <w:r>
         <w:lastRenderedPageBreak/>
         <w:t>Caso de uso “Consultar hospitalizaciones</w:t>
@@ -32334,7 +32332,7 @@
       <w:r>
         <w:t>”</w:t>
       </w:r>
-      <w:bookmarkEnd w:id="96"/>
+      <w:bookmarkEnd w:id="95"/>
     </w:p>
     <w:p>
       <w:pPr>
@@ -32344,7 +32342,7 @@
           <w:i/>
         </w:rPr>
       </w:pPr>
-      <w:bookmarkStart w:id="97" w:name="_Toc196036736"/>
+      <w:bookmarkStart w:id="96" w:name="_Toc196036736"/>
       <w:r>
         <w:t xml:space="preserve">Figura #. </w:t>
       </w:r>
@@ -32355,7 +32353,7 @@
         </w:rPr>
         <w:t>Diagrama del caso de uso “Consultar hospitalizaciones”</w:t>
       </w:r>
-      <w:bookmarkEnd w:id="97"/>
+      <w:bookmarkEnd w:id="96"/>
     </w:p>
     <w:p>
       <w:r>
@@ -32934,12 +32932,12 @@
       <w:pPr>
         <w:pStyle w:val="Ttulo4"/>
       </w:pPr>
-      <w:bookmarkStart w:id="98" w:name="_Toc195996734"/>
+      <w:bookmarkStart w:id="97" w:name="_Toc195996734"/>
       <w:r>
         <w:lastRenderedPageBreak/>
         <w:t>Caso de uso “Actualizar perfil”</w:t>
       </w:r>
-      <w:bookmarkEnd w:id="98"/>
+      <w:bookmarkEnd w:id="97"/>
     </w:p>
     <w:p>
       <w:pPr>
@@ -32949,7 +32947,7 @@
           <w:i/>
         </w:rPr>
       </w:pPr>
-      <w:bookmarkStart w:id="99" w:name="_Toc196036737"/>
+      <w:bookmarkStart w:id="98" w:name="_Toc196036737"/>
       <w:r>
         <w:t xml:space="preserve">Figura #. </w:t>
       </w:r>
@@ -32960,7 +32958,7 @@
         </w:rPr>
         <w:t>Diagrama del caso de uso “Actualizar perfil”</w:t>
       </w:r>
-      <w:bookmarkEnd w:id="99"/>
+      <w:bookmarkEnd w:id="98"/>
     </w:p>
     <w:p>
       <w:r>
@@ -33788,7 +33786,7 @@
           <w:noProof/>
         </w:rPr>
       </w:pPr>
-      <w:bookmarkStart w:id="100" w:name="_Toc195996735"/>
+      <w:bookmarkStart w:id="99" w:name="_Toc195996735"/>
       <w:r>
         <w:rPr>
           <w:noProof/>
@@ -33802,7 +33800,7 @@
         </w:rPr>
         <w:t>signar departamentos”</w:t>
       </w:r>
-      <w:bookmarkEnd w:id="100"/>
+      <w:bookmarkEnd w:id="99"/>
     </w:p>
     <w:p>
       <w:pPr>
@@ -33812,7 +33810,7 @@
           <w:i/>
         </w:rPr>
       </w:pPr>
-      <w:bookmarkStart w:id="101" w:name="_Toc196036738"/>
+      <w:bookmarkStart w:id="100" w:name="_Toc196036738"/>
       <w:r>
         <w:t xml:space="preserve">Figura #. </w:t>
       </w:r>
@@ -33823,7 +33821,7 @@
         </w:rPr>
         <w:t>Diagrama del caso de uso “Asignar departamentos”</w:t>
       </w:r>
-      <w:bookmarkEnd w:id="101"/>
+      <w:bookmarkEnd w:id="100"/>
     </w:p>
     <w:p>
       <w:r>
@@ -34603,7 +34601,7 @@
       <w:pPr>
         <w:pStyle w:val="Ttulo4"/>
       </w:pPr>
-      <w:bookmarkStart w:id="102" w:name="_Toc195996736"/>
+      <w:bookmarkStart w:id="101" w:name="_Toc195996736"/>
       <w:r>
         <w:lastRenderedPageBreak/>
         <w:t>Caso de uso “D</w:t>
@@ -34617,7 +34615,7 @@
       <w:r>
         <w:t>”</w:t>
       </w:r>
-      <w:bookmarkEnd w:id="102"/>
+      <w:bookmarkEnd w:id="101"/>
     </w:p>
     <w:p>
       <w:r>
@@ -35427,7 +35425,7 @@
       <w:pPr>
         <w:pStyle w:val="Ttulo4"/>
       </w:pPr>
-      <w:bookmarkStart w:id="103" w:name="_Toc195996737"/>
+      <w:bookmarkStart w:id="102" w:name="_Toc195996737"/>
       <w:r>
         <w:lastRenderedPageBreak/>
         <w:t>Cas</w:t>
@@ -35438,7 +35436,7 @@
       <w:r>
         <w:t>”</w:t>
       </w:r>
-      <w:bookmarkEnd w:id="103"/>
+      <w:bookmarkEnd w:id="102"/>
     </w:p>
     <w:p>
       <w:pPr>
@@ -35448,7 +35446,7 @@
           <w:i/>
         </w:rPr>
       </w:pPr>
-      <w:bookmarkStart w:id="104" w:name="_Toc196036739"/>
+      <w:bookmarkStart w:id="103" w:name="_Toc196036739"/>
       <w:r>
         <w:t xml:space="preserve">Figura #. </w:t>
       </w:r>
@@ -35459,7 +35457,7 @@
         </w:rPr>
         <w:t>Diagrama del caso de uso “Desactivar y activar usuario”</w:t>
       </w:r>
-      <w:bookmarkEnd w:id="104"/>
+      <w:bookmarkEnd w:id="103"/>
     </w:p>
     <w:p>
       <w:pPr>
@@ -36202,7 +36200,7 @@
       <w:pPr>
         <w:pStyle w:val="Ttulo4"/>
       </w:pPr>
-      <w:bookmarkStart w:id="105" w:name="_Toc195996738"/>
+      <w:bookmarkStart w:id="104" w:name="_Toc195996738"/>
       <w:r>
         <w:lastRenderedPageBreak/>
         <w:t>Caso de uso “R</w:t>
@@ -36216,7 +36214,7 @@
       <w:r>
         <w:t>”</w:t>
       </w:r>
-      <w:bookmarkEnd w:id="105"/>
+      <w:bookmarkEnd w:id="104"/>
     </w:p>
     <w:p>
       <w:pPr>
@@ -36226,7 +36224,7 @@
           <w:i/>
         </w:rPr>
       </w:pPr>
-      <w:bookmarkStart w:id="106" w:name="_Toc196036740"/>
+      <w:bookmarkStart w:id="105" w:name="_Toc196036740"/>
       <w:r>
         <w:t xml:space="preserve">Figura #. </w:t>
       </w:r>
@@ -36237,7 +36235,7 @@
         </w:rPr>
         <w:t>Diagrama del caso de uso “Respaldar y restaurar la base de datos”</w:t>
       </w:r>
-      <w:bookmarkEnd w:id="106"/>
+      <w:bookmarkEnd w:id="105"/>
     </w:p>
     <w:p>
       <w:r>
@@ -36918,7 +36916,7 @@
       <w:pPr>
         <w:pStyle w:val="Ttulo3"/>
       </w:pPr>
-      <w:bookmarkStart w:id="107" w:name="_Toc195996739"/>
+      <w:bookmarkStart w:id="106" w:name="_Toc195996739"/>
       <w:r>
         <w:lastRenderedPageBreak/>
         <w:t>Diagrama</w:t>
@@ -36930,7 +36928,7 @@
         <w:t>ecuencia</w:t>
       </w:r>
       <w:bookmarkEnd w:id="81"/>
-      <w:bookmarkEnd w:id="107"/>
+      <w:bookmarkEnd w:id="106"/>
     </w:p>
     <w:p>
       <w:pPr>
@@ -36940,7 +36938,7 @@
           <w:i/>
         </w:rPr>
       </w:pPr>
-      <w:bookmarkStart w:id="108" w:name="_Toc196036741"/>
+      <w:bookmarkStart w:id="107" w:name="_Toc196036741"/>
       <w:r>
         <w:t xml:space="preserve">Figura #. </w:t>
       </w:r>
@@ -36951,7 +36949,7 @@
         </w:rPr>
         <w:t>Diagrama de secuencia</w:t>
       </w:r>
-      <w:bookmarkEnd w:id="108"/>
+      <w:bookmarkEnd w:id="107"/>
     </w:p>
     <w:p>
       <w:pPr>
@@ -37018,7 +37016,7 @@
       <w:pPr>
         <w:pStyle w:val="Ttulo3"/>
       </w:pPr>
-      <w:bookmarkStart w:id="109" w:name="_Toc195996740"/>
+      <w:bookmarkStart w:id="108" w:name="_Toc195996740"/>
       <w:r>
         <w:lastRenderedPageBreak/>
         <w:t xml:space="preserve">Diagrama de </w:t>
@@ -37029,7 +37027,7 @@
       <w:r>
         <w:t>olaboración</w:t>
       </w:r>
-      <w:bookmarkEnd w:id="109"/>
+      <w:bookmarkEnd w:id="108"/>
     </w:p>
     <w:p>
       <w:pPr>
@@ -37039,7 +37037,7 @@
           <w:i/>
         </w:rPr>
       </w:pPr>
-      <w:bookmarkStart w:id="110" w:name="_Toc196036742"/>
+      <w:bookmarkStart w:id="109" w:name="_Toc196036742"/>
       <w:r>
         <w:t xml:space="preserve">Figura #. </w:t>
       </w:r>
@@ -37050,7 +37048,7 @@
         </w:rPr>
         <w:t>Diagrama de colaboración</w:t>
       </w:r>
-      <w:bookmarkEnd w:id="110"/>
+      <w:bookmarkEnd w:id="109"/>
     </w:p>
     <w:p>
       <w:pPr>
@@ -37117,7 +37115,7 @@
       <w:pPr>
         <w:pStyle w:val="Ttulo3"/>
       </w:pPr>
-      <w:bookmarkStart w:id="111" w:name="_Toc195996741"/>
+      <w:bookmarkStart w:id="110" w:name="_Toc195996741"/>
       <w:r>
         <w:lastRenderedPageBreak/>
         <w:t>Diagrama de a</w:t>
@@ -37125,7 +37123,7 @@
       <w:r>
         <w:t>ctividades</w:t>
       </w:r>
-      <w:bookmarkEnd w:id="111"/>
+      <w:bookmarkEnd w:id="110"/>
     </w:p>
     <w:p>
       <w:pPr>
@@ -37135,7 +37133,7 @@
           <w:i/>
         </w:rPr>
       </w:pPr>
-      <w:bookmarkStart w:id="112" w:name="_Toc196036743"/>
+      <w:bookmarkStart w:id="111" w:name="_Toc196036743"/>
       <w:r>
         <w:t xml:space="preserve">Figura #. </w:t>
       </w:r>
@@ -37146,7 +37144,7 @@
         </w:rPr>
         <w:t>Diagrama de actividades</w:t>
       </w:r>
-      <w:bookmarkEnd w:id="112"/>
+      <w:bookmarkEnd w:id="111"/>
     </w:p>
     <w:p>
       <w:r>
@@ -37201,12 +37199,12 @@
       <w:pPr>
         <w:pStyle w:val="Ttulo3"/>
       </w:pPr>
-      <w:bookmarkStart w:id="113" w:name="_Toc195996742"/>
+      <w:bookmarkStart w:id="112" w:name="_Toc195996742"/>
       <w:r>
         <w:lastRenderedPageBreak/>
         <w:t>Diagrama de clases</w:t>
       </w:r>
-      <w:bookmarkEnd w:id="113"/>
+      <w:bookmarkEnd w:id="112"/>
     </w:p>
     <w:p>
       <w:pPr>
@@ -37216,7 +37214,7 @@
           <w:i/>
         </w:rPr>
       </w:pPr>
-      <w:bookmarkStart w:id="114" w:name="_Toc196036744"/>
+      <w:bookmarkStart w:id="113" w:name="_Toc196036744"/>
       <w:r>
         <w:t xml:space="preserve">Figura #. </w:t>
       </w:r>
@@ -37227,7 +37225,7 @@
         </w:rPr>
         <w:t>Diagrama de clases</w:t>
       </w:r>
-      <w:bookmarkEnd w:id="114"/>
+      <w:bookmarkEnd w:id="113"/>
     </w:p>
     <w:p>
       <w:pPr>
@@ -37248,10 +37246,10 @@
           <w:lang w:val="en-US" w:eastAsia="en-US"/>
         </w:rPr>
         <w:drawing>
-          <wp:inline distT="0" distB="0" distL="0" distR="0" wp14:anchorId="2B877AE1" wp14:editId="41C1B1EB">
+          <wp:inline distT="0" distB="0" distL="0" distR="0" wp14:anchorId="3BB09FD1" wp14:editId="23271197">
             <wp:extent cx="5612130" cy="4168382"/>
             <wp:effectExtent l="0" t="0" r="7620" b="3810"/>
-            <wp:docPr id="1241928224" name="Imagen 1241928224" descr="C:\xampp\htdocs\haju\docs\Modelos.jpg"/>
+            <wp:docPr id="8" name="Imagen 8" descr="C:\xampp\htdocs\haju\docs\Modelos.jpg"/>
             <wp:cNvGraphicFramePr>
               <a:graphicFrameLocks xmlns:a="http://schemas.openxmlformats.org/drawingml/2006/main" noChangeAspect="1"/>
             </wp:cNvGraphicFramePr>
@@ -37259,7 +37257,7 @@
               <a:graphicData uri="http://schemas.openxmlformats.org/drawingml/2006/picture">
                 <pic:pic xmlns:pic="http://schemas.openxmlformats.org/drawingml/2006/picture">
                   <pic:nvPicPr>
-                    <pic:cNvPr id="0" name="Picture 24" descr="C:\xampp\htdocs\haju\docs\Modelos.jpg"/>
+                    <pic:cNvPr id="0" name="Picture 3" descr="C:\xampp\htdocs\haju\docs\Modelos.jpg"/>
                     <pic:cNvPicPr>
                       <a:picLocks noChangeAspect="1" noChangeArrowheads="1"/>
                     </pic:cNvPicPr>
@@ -37296,6 +37294,8 @@
           </wp:inline>
         </w:drawing>
       </w:r>
+      <w:bookmarkStart w:id="114" w:name="_GoBack"/>
+      <w:bookmarkEnd w:id="114"/>
     </w:p>
     <w:p>
       <w:pPr>
@@ -39624,7 +39624,7 @@
             <w:noProof/>
             <w:lang w:val="es-ES"/>
           </w:rPr>
-          <w:t>lxxxv</w:t>
+          <w:t>lxxxii</w:t>
         </w:r>
         <w:r>
           <w:fldChar w:fldCharType="end"/>
@@ -53520,7 +53520,7 @@
 </file>
 
 <file path=customXml/itemProps1.xml><?xml version="1.0" encoding="utf-8"?>
-<ds:datastoreItem xmlns:ds="http://schemas.openxmlformats.org/officeDocument/2006/customXml" ds:itemID="{1996B45F-7FD8-4A0F-98D8-F7919B028DED}">
+<ds:datastoreItem xmlns:ds="http://schemas.openxmlformats.org/officeDocument/2006/customXml" ds:itemID="{E54B4DAF-DF88-448E-A0B9-5BEBAA47696A}">
   <ds:schemaRefs>
     <ds:schemaRef ds:uri="http://schemas.openxmlformats.org/officeDocument/2006/bibliography"/>
   </ds:schemaRefs>

</xml_diff>

<commit_message>
Separados los css del theme en distintos archivos
</commit_message>
<xml_diff>
--- a/docs/HAJU.docx
+++ b/docs/HAJU.docx
@@ -263,7 +263,6 @@
         </w:rPr>
         <w:t>“</w:t>
       </w:r>
-      <w:proofErr w:type="spellStart"/>
       <w:r>
         <w:rPr>
           <w:rFonts w:eastAsia="Calibri" w:cs="Arial"/>
@@ -271,17 +270,7 @@
           <w:bCs/>
           <w:lang w:eastAsia="en-US"/>
         </w:rPr>
-        <w:t>Kléber</w:t>
-      </w:r>
-      <w:proofErr w:type="spellEnd"/>
-      <w:r>
-        <w:rPr>
-          <w:rFonts w:eastAsia="Calibri" w:cs="Arial"/>
-          <w:b/>
-          <w:bCs/>
-          <w:lang w:eastAsia="en-US"/>
-        </w:rPr>
-        <w:t xml:space="preserve"> Ramírez</w:t>
+        <w:t>Kléber Ramírez</w:t>
       </w:r>
       <w:r>
         <w:rPr>
@@ -856,7 +845,6 @@
         </w:rPr>
         <w:t xml:space="preserve">Sánchez </w:t>
       </w:r>
-      <w:proofErr w:type="spellStart"/>
       <w:r>
         <w:rPr>
           <w:rFonts w:eastAsia="Calibri" w:cs="Arial"/>
@@ -865,7 +853,6 @@
         </w:rPr>
         <w:t>Franyer</w:t>
       </w:r>
-      <w:proofErr w:type="spellEnd"/>
       <w:r>
         <w:rPr>
           <w:rFonts w:eastAsia="Calibri" w:cs="Arial"/>
@@ -1099,6 +1086,7 @@
           <w:lang w:eastAsia="en-US"/>
         </w:rPr>
       </w:pPr>
+      <w:bookmarkStart w:id="1" w:name="_GoBack"/>
       <w:r>
         <w:rPr>
           <w:rFonts w:eastAsia="Calibri" w:cs="Arial"/>
@@ -1109,13 +1097,13 @@
         <mc:AlternateContent>
           <mc:Choice Requires="wps">
             <w:drawing>
-              <wp:anchor distT="0" distB="0" distL="114300" distR="114300" simplePos="0" relativeHeight="251677696" behindDoc="0" locked="0" layoutInCell="1" allowOverlap="1" wp14:anchorId="103DDB5C" wp14:editId="4394FD3B">
+              <wp:anchor distT="0" distB="0" distL="114300" distR="114300" simplePos="0" relativeHeight="251677696" behindDoc="0" locked="0" layoutInCell="1" allowOverlap="1" wp14:anchorId="103DDB5C" wp14:editId="522BD01A">
                 <wp:simplePos x="0" y="0"/>
                 <wp:positionH relativeFrom="column">
-                  <wp:posOffset>5274945</wp:posOffset>
+                  <wp:posOffset>5397528</wp:posOffset>
                 </wp:positionH>
                 <wp:positionV relativeFrom="paragraph">
-                  <wp:posOffset>467360</wp:posOffset>
+                  <wp:posOffset>328212</wp:posOffset>
                 </wp:positionV>
                 <wp:extent cx="457200" cy="247650"/>
                 <wp:effectExtent l="0" t="0" r="0" b="0"/>
@@ -1166,11 +1154,12 @@
           </mc:Choice>
           <mc:Fallback>
             <w:pict>
-              <v:rect w14:anchorId="6FF31237" id="Rectángulo 5" o:spid="_x0000_s1026" style="position:absolute;margin-left:415.35pt;margin-top:36.8pt;width:36pt;height:19.5pt;z-index:251677696;visibility:visible;mso-wrap-style:square;mso-wrap-distance-left:9pt;mso-wrap-distance-top:0;mso-wrap-distance-right:9pt;mso-wrap-distance-bottom:0;mso-position-horizontal:absolute;mso-position-horizontal-relative:text;mso-position-vertical:absolute;mso-position-vertical-relative:text;v-text-anchor:middle" o:gfxdata="UEsDBBQABgAIAAAAIQC2gziS/gAAAOEBAAATAAAAW0NvbnRlbnRfVHlwZXNdLnhtbJSRQU7DMBBF&#10;90jcwfIWJU67QAgl6YK0S0CoHGBkTxKLZGx5TGhvj5O2G0SRWNoz/78nu9wcxkFMGNg6quQqL6RA&#10;0s5Y6ir5vt9lD1JwBDIwOMJKHpHlpr69KfdHjyxSmriSfYz+USnWPY7AufNIadK6MEJMx9ApD/oD&#10;OlTrorhX2lFEilmcO2RdNtjC5xDF9pCuTyYBB5bi6bQ4syoJ3g9WQ0ymaiLzg5KdCXlKLjvcW893&#10;SUOqXwnz5DrgnHtJTxOsQfEKIT7DmDSUCaxw7Rqn8787ZsmRM9e2VmPeBN4uqYvTtW7jvijg9N/y&#10;JsXecLq0q+WD6m8AAAD//wMAUEsDBBQABgAIAAAAIQA4/SH/1gAAAJQBAAALAAAAX3JlbHMvLnJl&#10;bHOkkMFqwzAMhu+DvYPRfXGawxijTi+j0GvpHsDYimMaW0Yy2fr2M4PBMnrbUb/Q94l/f/hMi1qR&#10;JVI2sOt6UJgd+ZiDgffL8ekFlFSbvV0oo4EbChzGx4f9GRdb25HMsYhqlCwG5lrLq9biZkxWOiqY&#10;22YiTra2kYMu1l1tQD30/bPm3wwYN0x18gb45AdQl1tp5j/sFB2T0FQ7R0nTNEV3j6o9feQzro1i&#10;OWA14Fm+Q8a1a8+Bvu/d/dMb2JY5uiPbhG/ktn4cqGU/er3pcvwCAAD//wMAUEsDBBQABgAIAAAA&#10;IQADDS2obgIAACMFAAAOAAAAZHJzL2Uyb0RvYy54bWysVM1uGjEQvlfqO1i+NwsIkhZliRBRqkpR&#10;EiWpcjZeG1a1Pe7YsNC36bP0xTr2LgtKox6qXrz2zjd/n7/x5dXOGrZVGGpwJR+eDThTTkJVu1XJ&#10;vz7ffPjIWYjCVcKAUyXfq8CvZu/fXTZ+qkawBlMpZBTEhWnjS76O0U+LIsi1siKcgVeOjBrQikhH&#10;XBUVioaiW1OMBoPzogGsPIJUIdDf69bIZzm+1krGe62DisyUnGqLecW8LtNazC7FdIXCr2vZlSH+&#10;oQorakdJ+1DXIgq2wfqPULaWCAF0PJNgC9C6lir3QN0MB6+6eVoLr3IvRE7wPU3h/4WVd9sHZHVV&#10;8glnTli6okci7ddPt9oYYJNEUOPDlHBP/gG7U6Bt6nan0aYv9cF2mdR9T6raRSbp53hyQRfFmSTT&#10;aHxxPsmkF0dnjyF+VmBZ2pQcKX2mUmxvQ6SEBD1AUi7j0urgpjamtaY/RSqyLSvv4t6oFv2oNPVH&#10;hYxy1KwstTDItoI0UX0bphYph3GETC6aAvdOw7ecTDw4ddjkprLaesfBW47HbD06ZwQXe0dbO8C/&#10;O+sWf+i67TW1vYRqT9eJ0Oo8eHlTE6m3IsQHgSRsugca1nhPizbQlBy6HWdrwB9v/U940htZOWto&#10;UEoevm8EKs7MF0dK/DQcj9Nk5UO+bM7w1LI8tbiNXQDxPqRnwcu8JWeM5rDVCPaFZnqespJJOEm5&#10;Sy4jHg6L2A4wvQpSzecZRtPkRbx1T16m4InVJJrn3YtA3ykrkiTv4DBUYvpKYC02eTqYbyLoOqvv&#10;yGvHN01iFkz3aqRRPz1n1PFtm/0GAAD//wMAUEsDBBQABgAIAAAAIQCjq6Kk4QAAAAoBAAAPAAAA&#10;ZHJzL2Rvd25yZXYueG1sTI/BTsMwDIbvSLxDZCRuLF07tVtpOqGJiQMHRAFpx6zx2kLjdE22lbfH&#10;nOBo+9Pv7y/Wk+3FGUffOVIwn0UgkGpnOmoUvL9t75YgfNBkdO8IFXyjh3V5fVXo3LgLveK5Co3g&#10;EPK5VtCGMORS+rpFq/3MDUh8O7jR6sDj2Egz6guH217GUZRKqzviD60ecNNi/VWdrILnT3NcNLvH&#10;l6TLNtnHcfFUbQ+JUrc308M9iIBT+IPhV5/VoWSnvTuR8aJXsEyijFEFWZKCYGAVxbzYMzmPU5Bl&#10;If9XKH8AAAD//wMAUEsBAi0AFAAGAAgAAAAhALaDOJL+AAAA4QEAABMAAAAAAAAAAAAAAAAAAAAA&#10;AFtDb250ZW50X1R5cGVzXS54bWxQSwECLQAUAAYACAAAACEAOP0h/9YAAACUAQAACwAAAAAAAAAA&#10;AAAAAAAvAQAAX3JlbHMvLnJlbHNQSwECLQAUAAYACAAAACEAAw0tqG4CAAAjBQAADgAAAAAAAAAA&#10;AAAAAAAuAgAAZHJzL2Uyb0RvYy54bWxQSwECLQAUAAYACAAAACEAo6uipOEAAAAKAQAADwAAAAAA&#10;AAAAAAAAAADIBAAAZHJzL2Rvd25yZXYueG1sUEsFBgAAAAAEAAQA8wAAANYFAAAAAA==&#10;" fillcolor="white [3201]" stroked="f" strokeweight="1pt"/>
+              <v:rect w14:anchorId="56540480" id="Rectángulo 5" o:spid="_x0000_s1026" style="position:absolute;margin-left:425pt;margin-top:25.85pt;width:36pt;height:19.5pt;z-index:251677696;visibility:visible;mso-wrap-style:square;mso-wrap-distance-left:9pt;mso-wrap-distance-top:0;mso-wrap-distance-right:9pt;mso-wrap-distance-bottom:0;mso-position-horizontal:absolute;mso-position-horizontal-relative:text;mso-position-vertical:absolute;mso-position-vertical-relative:text;v-text-anchor:middle" o:gfxdata="UEsDBBQABgAIAAAAIQC2gziS/gAAAOEBAAATAAAAW0NvbnRlbnRfVHlwZXNdLnhtbJSRQU7DMBBF&#10;90jcwfIWJU67QAgl6YK0S0CoHGBkTxKLZGx5TGhvj5O2G0SRWNoz/78nu9wcxkFMGNg6quQqL6RA&#10;0s5Y6ir5vt9lD1JwBDIwOMJKHpHlpr69KfdHjyxSmriSfYz+USnWPY7AufNIadK6MEJMx9ApD/oD&#10;OlTrorhX2lFEilmcO2RdNtjC5xDF9pCuTyYBB5bi6bQ4syoJ3g9WQ0ymaiLzg5KdCXlKLjvcW893&#10;SUOqXwnz5DrgnHtJTxOsQfEKIT7DmDSUCaxw7Rqn8787ZsmRM9e2VmPeBN4uqYvTtW7jvijg9N/y&#10;JsXecLq0q+WD6m8AAAD//wMAUEsDBBQABgAIAAAAIQA4/SH/1gAAAJQBAAALAAAAX3JlbHMvLnJl&#10;bHOkkMFqwzAMhu+DvYPRfXGawxijTi+j0GvpHsDYimMaW0Yy2fr2M4PBMnrbUb/Q94l/f/hMi1qR&#10;JVI2sOt6UJgd+ZiDgffL8ekFlFSbvV0oo4EbChzGx4f9GRdb25HMsYhqlCwG5lrLq9biZkxWOiqY&#10;22YiTra2kYMu1l1tQD30/bPm3wwYN0x18gb45AdQl1tp5j/sFB2T0FQ7R0nTNEV3j6o9feQzro1i&#10;OWA14Fm+Q8a1a8+Bvu/d/dMb2JY5uiPbhG/ktn4cqGU/er3pcvwCAAD//wMAUEsDBBQABgAIAAAA&#10;IQADDS2obgIAACMFAAAOAAAAZHJzL2Uyb0RvYy54bWysVM1uGjEQvlfqO1i+NwsIkhZliRBRqkpR&#10;EiWpcjZeG1a1Pe7YsNC36bP0xTr2LgtKox6qXrz2zjd/n7/x5dXOGrZVGGpwJR+eDThTTkJVu1XJ&#10;vz7ffPjIWYjCVcKAUyXfq8CvZu/fXTZ+qkawBlMpZBTEhWnjS76O0U+LIsi1siKcgVeOjBrQikhH&#10;XBUVioaiW1OMBoPzogGsPIJUIdDf69bIZzm+1krGe62DisyUnGqLecW8LtNazC7FdIXCr2vZlSH+&#10;oQorakdJ+1DXIgq2wfqPULaWCAF0PJNgC9C6lir3QN0MB6+6eVoLr3IvRE7wPU3h/4WVd9sHZHVV&#10;8glnTli6okci7ddPt9oYYJNEUOPDlHBP/gG7U6Bt6nan0aYv9cF2mdR9T6raRSbp53hyQRfFmSTT&#10;aHxxPsmkF0dnjyF+VmBZ2pQcKX2mUmxvQ6SEBD1AUi7j0urgpjamtaY/RSqyLSvv4t6oFv2oNPVH&#10;hYxy1KwstTDItoI0UX0bphYph3GETC6aAvdOw7ecTDw4ddjkprLaesfBW47HbD06ZwQXe0dbO8C/&#10;O+sWf+i67TW1vYRqT9eJ0Oo8eHlTE6m3IsQHgSRsugca1nhPizbQlBy6HWdrwB9v/U940htZOWto&#10;UEoevm8EKs7MF0dK/DQcj9Nk5UO+bM7w1LI8tbiNXQDxPqRnwcu8JWeM5rDVCPaFZnqespJJOEm5&#10;Sy4jHg6L2A4wvQpSzecZRtPkRbx1T16m4InVJJrn3YtA3ykrkiTv4DBUYvpKYC02eTqYbyLoOqvv&#10;yGvHN01iFkz3aqRRPz1n1PFtm/0GAAD//wMAUEsDBBQABgAIAAAAIQAaO/594QAAAAkBAAAPAAAA&#10;ZHJzL2Rvd25yZXYueG1sTI9BT8MwDIXvSPyHyEjcWLJuo6M0ndDExIHDRAGJY9Z4baFxuibbyr/H&#10;nOBm+z09fy9fja4TJxxC60nDdKJAIFXetlRreHvd3CxBhGjIms4TavjGAKvi8iI3mfVnesFTGWvB&#10;IRQyo6GJsc+kDFWDzoSJ75FY2/vBmcjrUEs7mDOHu04mSt1KZ1riD43pcd1g9VUenYbnT3uY1x+P&#10;21mbrtP3w/yp3OxnWl9fjQ/3ICKO8c8Mv/iMDgUz7fyRbBCdhuVCcZeoYTFNQbDhLkn4sONBpSCL&#10;XP5vUPwAAAD//wMAUEsBAi0AFAAGAAgAAAAhALaDOJL+AAAA4QEAABMAAAAAAAAAAAAAAAAAAAAA&#10;AFtDb250ZW50X1R5cGVzXS54bWxQSwECLQAUAAYACAAAACEAOP0h/9YAAACUAQAACwAAAAAAAAAA&#10;AAAAAAAvAQAAX3JlbHMvLnJlbHNQSwECLQAUAAYACAAAACEAAw0tqG4CAAAjBQAADgAAAAAAAAAA&#10;AAAAAAAuAgAAZHJzL2Uyb0RvYy54bWxQSwECLQAUAAYACAAAACEAGjv+feEAAAAJAQAADwAAAAAA&#10;AAAAAAAAAADIBAAAZHJzL2Rvd25yZXYueG1sUEsFBgAAAAAEAAQA8wAAANYFAAAAAA==&#10;" fillcolor="white [3201]" stroked="f" strokeweight="1pt"/>
             </w:pict>
           </mc:Fallback>
         </mc:AlternateContent>
       </w:r>
+      <w:bookmarkEnd w:id="1"/>
       <w:r>
         <w:rPr>
           <w:rFonts w:eastAsia="Calibri" w:cs="Arial"/>
@@ -1435,10 +1424,13 @@
           <w:sz w:val="22"/>
           <w:lang w:eastAsia="en-US"/>
         </w:rPr>
-        <w:t>Universidad Politécnica Territorial del Estado Mérida “</w:t>
-      </w:r>
-      <w:proofErr w:type="spellStart"/>
-      <w:r>
+        <w:t>Universidad Politécnica Territorial del Estado Mérida “Kléber Ramírez”</w:t>
+      </w:r>
+    </w:p>
+    <w:p>
+      <w:pPr>
+        <w:spacing w:after="0" w:line="240" w:lineRule="auto"/>
+        <w:jc w:val="center"/>
         <w:rPr>
           <w:rFonts w:eastAsia="Calibri" w:cs="Arial"/>
           <w:b/>
@@ -1446,9 +1438,7 @@
           <w:sz w:val="22"/>
           <w:lang w:eastAsia="en-US"/>
         </w:rPr>
-        <w:t>Kléber</w:t>
-      </w:r>
-      <w:proofErr w:type="spellEnd"/>
+      </w:pPr>
       <w:r>
         <w:rPr>
           <w:rFonts w:eastAsia="Calibri" w:cs="Arial"/>
@@ -1457,7 +1447,7 @@
           <w:sz w:val="22"/>
           <w:lang w:eastAsia="en-US"/>
         </w:rPr>
-        <w:t xml:space="preserve"> Ramírez”</w:t>
+        <w:t xml:space="preserve">Estado Mérida - Núcleo Tucaní </w:t>
       </w:r>
     </w:p>
     <w:p>
@@ -1480,29 +1470,6 @@
           <w:sz w:val="22"/>
           <w:lang w:eastAsia="en-US"/>
         </w:rPr>
-        <w:t xml:space="preserve">Estado Mérida - Núcleo Tucaní </w:t>
-      </w:r>
-    </w:p>
-    <w:p>
-      <w:pPr>
-        <w:spacing w:after="0" w:line="240" w:lineRule="auto"/>
-        <w:jc w:val="center"/>
-        <w:rPr>
-          <w:rFonts w:eastAsia="Calibri" w:cs="Arial"/>
-          <w:b/>
-          <w:bCs/>
-          <w:sz w:val="22"/>
-          <w:lang w:eastAsia="en-US"/>
-        </w:rPr>
-      </w:pPr>
-      <w:r>
-        <w:rPr>
-          <w:rFonts w:eastAsia="Calibri" w:cs="Arial"/>
-          <w:b/>
-          <w:bCs/>
-          <w:sz w:val="22"/>
-          <w:lang w:eastAsia="en-US"/>
-        </w:rPr>
         <w:t>Programa Nacional de Formación en Informática</w:t>
       </w:r>
     </w:p>
@@ -1893,9 +1860,8 @@
           <w:sz w:val="22"/>
           <w:lang w:eastAsia="en-US"/>
         </w:rPr>
-        <w:t xml:space="preserve">Sánchez </w:t>
-      </w:r>
-      <w:proofErr w:type="spellStart"/>
+        <w:t>Sánchez Franyer</w:t>
+      </w:r>
       <w:r>
         <w:rPr>
           <w:rFonts w:eastAsia="Calibri" w:cs="Arial"/>
@@ -1903,30 +1869,29 @@
           <w:sz w:val="22"/>
           <w:lang w:eastAsia="en-US"/>
         </w:rPr>
-        <w:t>Franyer</w:t>
-      </w:r>
-      <w:proofErr w:type="spellEnd"/>
-      <w:r>
+        <w:tab/>
+        <w:t>C.I. 28.072.391</w:t>
+      </w:r>
+    </w:p>
+    <w:p>
+      <w:pPr>
+        <w:spacing w:after="0" w:line="240" w:lineRule="auto"/>
         <w:rPr>
           <w:rFonts w:eastAsia="Calibri" w:cs="Arial"/>
           <w:b/>
           <w:sz w:val="22"/>
           <w:lang w:eastAsia="en-US"/>
         </w:rPr>
-        <w:tab/>
-        <w:t>C.I. 28.072.391</w:t>
-      </w:r>
-    </w:p>
-    <w:p>
-      <w:pPr>
-        <w:spacing w:after="0" w:line="240" w:lineRule="auto"/>
+      </w:pPr>
+      <w:r>
         <w:rPr>
           <w:rFonts w:eastAsia="Calibri" w:cs="Arial"/>
           <w:b/>
           <w:sz w:val="22"/>
           <w:lang w:eastAsia="en-US"/>
         </w:rPr>
-      </w:pPr>
+        <w:tab/>
+      </w:r>
       <w:r>
         <w:rPr>
           <w:rFonts w:eastAsia="Calibri" w:cs="Arial"/>
@@ -1988,8 +1953,9 @@
           <w:sz w:val="22"/>
           <w:lang w:eastAsia="en-US"/>
         </w:rPr>
-        <w:tab/>
-      </w:r>
+        <w:t xml:space="preserve">Lázaro </w:t>
+      </w:r>
+      <w:proofErr w:type="spellStart"/>
       <w:r>
         <w:rPr>
           <w:rFonts w:eastAsia="Calibri" w:cs="Arial"/>
@@ -1997,9 +1963,9 @@
           <w:sz w:val="22"/>
           <w:lang w:eastAsia="en-US"/>
         </w:rPr>
-        <w:t xml:space="preserve">Lázaro </w:t>
-      </w:r>
-      <w:proofErr w:type="spellStart"/>
+        <w:t>Jenifer</w:t>
+      </w:r>
+      <w:proofErr w:type="spellEnd"/>
       <w:r>
         <w:rPr>
           <w:rFonts w:eastAsia="Calibri" w:cs="Arial"/>
@@ -2007,9 +1973,8 @@
           <w:sz w:val="22"/>
           <w:lang w:eastAsia="en-US"/>
         </w:rPr>
-        <w:t>Jenifer</w:t>
-      </w:r>
-      <w:proofErr w:type="spellEnd"/>
+        <w:tab/>
+      </w:r>
       <w:r>
         <w:rPr>
           <w:rFonts w:eastAsia="Calibri" w:cs="Arial"/>
@@ -2026,17 +1991,19 @@
           <w:sz w:val="22"/>
           <w:lang w:eastAsia="en-US"/>
         </w:rPr>
-        <w:tab/>
-      </w:r>
-      <w:r>
+        <w:t>C.I. 29.794.519</w:t>
+      </w:r>
+    </w:p>
+    <w:p>
+      <w:pPr>
+        <w:spacing w:after="0" w:line="240" w:lineRule="auto"/>
         <w:rPr>
           <w:rFonts w:eastAsia="Calibri" w:cs="Arial"/>
           <w:b/>
           <w:sz w:val="22"/>
           <w:lang w:eastAsia="en-US"/>
         </w:rPr>
-        <w:t>C.I. 29.794.519</w:t>
-      </w:r>
+      </w:pPr>
     </w:p>
     <w:p>
       <w:pPr>
@@ -2048,17 +2015,15 @@
           <w:lang w:eastAsia="en-US"/>
         </w:rPr>
       </w:pPr>
-    </w:p>
-    <w:p>
-      <w:pPr>
-        <w:spacing w:after="0" w:line="240" w:lineRule="auto"/>
+      <w:r>
         <w:rPr>
           <w:rFonts w:eastAsia="Calibri" w:cs="Arial"/>
           <w:b/>
           <w:sz w:val="22"/>
           <w:lang w:eastAsia="en-US"/>
         </w:rPr>
-      </w:pPr>
+        <w:tab/>
+      </w:r>
       <w:r>
         <w:rPr>
           <w:rFonts w:eastAsia="Calibri" w:cs="Arial"/>
@@ -2120,28 +2085,28 @@
           <w:sz w:val="22"/>
           <w:lang w:eastAsia="en-US"/>
         </w:rPr>
-        <w:tab/>
-      </w:r>
-      <w:r>
+        <w:t>TUTOR(ES) ACADÉMICO:</w:t>
+      </w:r>
+    </w:p>
+    <w:p>
+      <w:pPr>
+        <w:spacing w:after="0" w:line="240" w:lineRule="auto"/>
         <w:rPr>
           <w:rFonts w:eastAsia="Calibri" w:cs="Arial"/>
           <w:b/>
           <w:sz w:val="22"/>
           <w:lang w:eastAsia="en-US"/>
         </w:rPr>
-        <w:t>TUTOR(ES) ACADÉMICO:</w:t>
-      </w:r>
-    </w:p>
-    <w:p>
-      <w:pPr>
-        <w:spacing w:after="0" w:line="240" w:lineRule="auto"/>
+      </w:pPr>
+      <w:r>
         <w:rPr>
           <w:rFonts w:eastAsia="Calibri" w:cs="Arial"/>
           <w:b/>
           <w:sz w:val="22"/>
           <w:lang w:eastAsia="en-US"/>
         </w:rPr>
-      </w:pPr>
+        <w:tab/>
+      </w:r>
       <w:r>
         <w:rPr>
           <w:rFonts w:eastAsia="Calibri" w:cs="Arial"/>
@@ -2203,8 +2168,9 @@
           <w:sz w:val="22"/>
           <w:lang w:eastAsia="en-US"/>
         </w:rPr>
-        <w:tab/>
-      </w:r>
+        <w:t xml:space="preserve">Ing. </w:t>
+      </w:r>
+      <w:proofErr w:type="spellStart"/>
       <w:r>
         <w:rPr>
           <w:rFonts w:eastAsia="Calibri" w:cs="Arial"/>
@@ -2212,9 +2178,9 @@
           <w:sz w:val="22"/>
           <w:lang w:eastAsia="en-US"/>
         </w:rPr>
-        <w:t xml:space="preserve">Ing. </w:t>
-      </w:r>
-      <w:proofErr w:type="spellStart"/>
+        <w:t>Fandiño</w:t>
+      </w:r>
+      <w:proofErr w:type="spellEnd"/>
       <w:r>
         <w:rPr>
           <w:rFonts w:eastAsia="Calibri" w:cs="Arial"/>
@@ -2222,9 +2188,8 @@
           <w:sz w:val="22"/>
           <w:lang w:eastAsia="en-US"/>
         </w:rPr>
-        <w:t>Fandiño</w:t>
-      </w:r>
-      <w:proofErr w:type="spellEnd"/>
+        <w:t xml:space="preserve"> Elsa</w:t>
+      </w:r>
       <w:r>
         <w:rPr>
           <w:rFonts w:eastAsia="Calibri" w:cs="Arial"/>
@@ -2232,7 +2197,7 @@
           <w:sz w:val="22"/>
           <w:lang w:eastAsia="en-US"/>
         </w:rPr>
-        <w:t xml:space="preserve"> Elsa</w:t>
+        <w:tab/>
       </w:r>
       <w:r>
         <w:rPr>
@@ -2270,26 +2235,26 @@
         </w:rPr>
         <w:tab/>
       </w:r>
-      <w:r>
+    </w:p>
+    <w:p>
+      <w:pPr>
+        <w:spacing w:after="0" w:line="240" w:lineRule="auto"/>
         <w:rPr>
           <w:rFonts w:eastAsia="Calibri" w:cs="Arial"/>
           <w:b/>
           <w:sz w:val="22"/>
           <w:lang w:eastAsia="en-US"/>
         </w:rPr>
-        <w:tab/>
-      </w:r>
-    </w:p>
-    <w:p>
-      <w:pPr>
-        <w:spacing w:after="0" w:line="240" w:lineRule="auto"/>
+      </w:pPr>
+      <w:r>
         <w:rPr>
           <w:rFonts w:eastAsia="Calibri" w:cs="Arial"/>
           <w:b/>
           <w:sz w:val="22"/>
           <w:lang w:eastAsia="en-US"/>
         </w:rPr>
-      </w:pPr>
+        <w:tab/>
+      </w:r>
       <w:r>
         <w:rPr>
           <w:rFonts w:eastAsia="Calibri" w:cs="Arial"/>
@@ -2351,28 +2316,28 @@
           <w:sz w:val="22"/>
           <w:lang w:eastAsia="en-US"/>
         </w:rPr>
-        <w:tab/>
-      </w:r>
-      <w:r>
+        <w:t>Ing. Berrios Francisco</w:t>
+      </w:r>
+    </w:p>
+    <w:p>
+      <w:pPr>
+        <w:spacing w:after="0" w:line="240" w:lineRule="auto"/>
         <w:rPr>
           <w:rFonts w:eastAsia="Calibri" w:cs="Arial"/>
           <w:b/>
           <w:sz w:val="22"/>
           <w:lang w:eastAsia="en-US"/>
         </w:rPr>
-        <w:t>Ing. Berrios Francisco</w:t>
-      </w:r>
-    </w:p>
-    <w:p>
-      <w:pPr>
-        <w:spacing w:after="0" w:line="240" w:lineRule="auto"/>
+      </w:pPr>
+      <w:r>
         <w:rPr>
           <w:rFonts w:eastAsia="Calibri" w:cs="Arial"/>
           <w:b/>
           <w:sz w:val="22"/>
           <w:lang w:eastAsia="en-US"/>
         </w:rPr>
-      </w:pPr>
+        <w:tab/>
+      </w:r>
       <w:r>
         <w:rPr>
           <w:rFonts w:eastAsia="Calibri" w:cs="Arial"/>
@@ -2434,7 +2399,7 @@
           <w:sz w:val="22"/>
           <w:lang w:eastAsia="en-US"/>
         </w:rPr>
-        <w:tab/>
+        <w:t>In</w:t>
       </w:r>
       <w:r>
         <w:rPr>
@@ -2443,17 +2408,19 @@
           <w:sz w:val="22"/>
           <w:lang w:eastAsia="en-US"/>
         </w:rPr>
-        <w:t>In</w:t>
-      </w:r>
-      <w:r>
+        <w:t>g. Navarro Emerson</w:t>
+      </w:r>
+    </w:p>
+    <w:p>
+      <w:pPr>
+        <w:spacing w:after="0" w:line="240" w:lineRule="auto"/>
         <w:rPr>
           <w:rFonts w:eastAsia="Calibri" w:cs="Arial"/>
           <w:b/>
           <w:sz w:val="22"/>
           <w:lang w:eastAsia="en-US"/>
         </w:rPr>
-        <w:t>g. Navarro Emerson</w:t>
-      </w:r>
+      </w:pPr>
     </w:p>
     <w:p>
       <w:pPr>
@@ -2465,17 +2432,15 @@
           <w:lang w:eastAsia="en-US"/>
         </w:rPr>
       </w:pPr>
-    </w:p>
-    <w:p>
-      <w:pPr>
-        <w:spacing w:after="0" w:line="240" w:lineRule="auto"/>
+      <w:r>
         <w:rPr>
           <w:rFonts w:eastAsia="Calibri" w:cs="Arial"/>
           <w:b/>
           <w:sz w:val="22"/>
           <w:lang w:eastAsia="en-US"/>
         </w:rPr>
-      </w:pPr>
+        <w:tab/>
+      </w:r>
       <w:r>
         <w:rPr>
           <w:rFonts w:eastAsia="Calibri" w:cs="Arial"/>
@@ -2528,27 +2493,18 @@
           <w:sz w:val="22"/>
           <w:lang w:eastAsia="en-US"/>
         </w:rPr>
-        <w:tab/>
-      </w:r>
-      <w:r>
+        <w:t>Tucaní, marzo del 2025</w:t>
+      </w:r>
+    </w:p>
+    <w:p>
+      <w:pPr>
+        <w:spacing w:after="0" w:line="240" w:lineRule="auto"/>
         <w:rPr>
           <w:rFonts w:eastAsia="Calibri" w:cs="Arial"/>
           <w:b/>
           <w:sz w:val="22"/>
           <w:lang w:eastAsia="en-US"/>
         </w:rPr>
-        <w:t>Tucaní, marzo del 2025</w:t>
-      </w:r>
-    </w:p>
-    <w:p>
-      <w:pPr>
-        <w:spacing w:after="0" w:line="240" w:lineRule="auto"/>
-        <w:rPr>
-          <w:rFonts w:eastAsia="Calibri" w:cs="Arial"/>
-          <w:b/>
-          <w:sz w:val="22"/>
-          <w:lang w:eastAsia="en-US"/>
-        </w:rPr>
       </w:pPr>
     </w:p>
     <w:p>
@@ -2559,7 +2515,7 @@
           <w:lang w:eastAsia="en-US"/>
         </w:rPr>
       </w:pPr>
-      <w:bookmarkStart w:id="1" w:name="_Toc195884772"/>
+      <w:bookmarkStart w:id="2" w:name="_Toc195884772"/>
       <w:r>
         <w:rPr>
           <w:rFonts w:eastAsia="Calibri"/>
@@ -2567,7 +2523,7 @@
         </w:rPr>
         <w:t>RESÚMEN</w:t>
       </w:r>
-      <w:bookmarkEnd w:id="1"/>
+      <w:bookmarkEnd w:id="2"/>
     </w:p>
     <w:p>
       <w:pPr>
@@ -10312,7 +10268,7 @@
         </w:rPr>
         <w:fldChar w:fldCharType="end"/>
       </w:r>
-      <w:bookmarkStart w:id="2" w:name="_Toc195996655"/>
+      <w:bookmarkStart w:id="3" w:name="_Toc195996655"/>
     </w:p>
     <w:p>
       <w:pPr>
@@ -10467,7 +10423,7 @@
         <w:lastRenderedPageBreak/>
         <w:t>ÍNDICE DE TABLAS</w:t>
       </w:r>
-      <w:bookmarkEnd w:id="2"/>
+      <w:bookmarkEnd w:id="3"/>
     </w:p>
     <w:p>
       <w:pPr>
@@ -10828,12 +10784,12 @@
       <w:pPr>
         <w:pStyle w:val="Ttulo1"/>
       </w:pPr>
-      <w:bookmarkStart w:id="3" w:name="_Toc195996656"/>
+      <w:bookmarkStart w:id="4" w:name="_Toc195996656"/>
       <w:r>
         <w:lastRenderedPageBreak/>
         <w:t>ÍNDICE DE GRÁFICOS</w:t>
       </w:r>
-      <w:bookmarkEnd w:id="3"/>
+      <w:bookmarkEnd w:id="4"/>
     </w:p>
     <w:p>
       <w:fldSimple w:instr=" TOC \h \z \t &quot;Gráficos,1&quot; ">
@@ -10874,7 +10830,7 @@
           <w:rFonts w:eastAsia="Calibri"/>
         </w:rPr>
       </w:pPr>
-      <w:bookmarkStart w:id="4" w:name="_Toc195996657"/>
+      <w:bookmarkStart w:id="5" w:name="_Toc195996657"/>
       <w:r>
         <w:rPr>
           <w:rFonts w:eastAsia="Calibri"/>
@@ -10882,7 +10838,7 @@
         <w:lastRenderedPageBreak/>
         <w:t>ÍNDICE DE FIGURAS</w:t>
       </w:r>
-      <w:bookmarkEnd w:id="4"/>
+      <w:bookmarkEnd w:id="5"/>
     </w:p>
     <w:p>
       <w:pPr>
@@ -12499,7 +12455,7 @@
           <w:rFonts w:eastAsia="Calibri"/>
         </w:rPr>
       </w:pPr>
-      <w:bookmarkStart w:id="5" w:name="_Toc195996658"/>
+      <w:bookmarkStart w:id="6" w:name="_Toc195996658"/>
       <w:r>
         <w:rPr>
           <w:rFonts w:eastAsia="Calibri"/>
@@ -12507,7 +12463,7 @@
         <w:lastRenderedPageBreak/>
         <w:t>INTRODUCCIÓN</w:t>
       </w:r>
-      <w:bookmarkEnd w:id="5"/>
+      <w:bookmarkEnd w:id="6"/>
     </w:p>
     <w:p>
       <w:r>
@@ -12802,14 +12758,14 @@
           <w:rFonts w:eastAsia="Calibri"/>
         </w:rPr>
       </w:pPr>
-      <w:bookmarkStart w:id="6" w:name="_Toc195996659"/>
+      <w:bookmarkStart w:id="7" w:name="_Toc195996659"/>
       <w:r>
         <w:rPr>
           <w:rFonts w:eastAsia="Calibri"/>
         </w:rPr>
         <w:t>CAPÍTULO I</w:t>
       </w:r>
-      <w:bookmarkEnd w:id="6"/>
+      <w:bookmarkEnd w:id="7"/>
     </w:p>
     <w:p>
       <w:pPr>
@@ -12819,14 +12775,14 @@
           <w:rFonts w:eastAsia="Calibri"/>
         </w:rPr>
       </w:pPr>
-      <w:bookmarkStart w:id="7" w:name="_Toc195996660"/>
+      <w:bookmarkStart w:id="8" w:name="_Toc195996660"/>
       <w:r>
         <w:rPr>
           <w:rFonts w:eastAsia="Calibri"/>
         </w:rPr>
         <w:t>Identificación de la comunidad</w:t>
       </w:r>
-      <w:bookmarkEnd w:id="7"/>
+      <w:bookmarkEnd w:id="8"/>
     </w:p>
     <w:p>
       <w:pPr>
@@ -12836,7 +12792,7 @@
           <w:b w:val="0"/>
         </w:rPr>
       </w:pPr>
-      <w:bookmarkStart w:id="8" w:name="_Toc195996661"/>
+      <w:bookmarkStart w:id="9" w:name="_Toc195996661"/>
       <w:r>
         <w:rPr>
           <w:rFonts w:eastAsia="Calibri"/>
@@ -12855,7 +12811,7 @@
         </w:rPr>
         <w:t>de la Comunidad</w:t>
       </w:r>
-      <w:bookmarkEnd w:id="8"/>
+      <w:bookmarkEnd w:id="9"/>
     </w:p>
     <w:p>
       <w:pPr>
@@ -12901,14 +12857,14 @@
           <w:rFonts w:eastAsia="Calibri"/>
         </w:rPr>
       </w:pPr>
-      <w:bookmarkStart w:id="9" w:name="_Toc195996662"/>
+      <w:bookmarkStart w:id="10" w:name="_Toc195996662"/>
       <w:r>
         <w:rPr>
           <w:rFonts w:eastAsia="Calibri"/>
         </w:rPr>
         <w:t>Ubicación de la Comunidad</w:t>
       </w:r>
-      <w:bookmarkEnd w:id="9"/>
+      <w:bookmarkEnd w:id="10"/>
     </w:p>
     <w:p>
       <w:pPr>
@@ -12978,7 +12934,7 @@
           <w:i/>
         </w:rPr>
       </w:pPr>
-      <w:bookmarkStart w:id="10" w:name="_Toc196036728"/>
+      <w:bookmarkStart w:id="11" w:name="_Toc196036728"/>
       <w:r>
         <w:lastRenderedPageBreak/>
         <w:t xml:space="preserve">Figura 1. </w:t>
@@ -12997,7 +12953,7 @@
         </w:rPr>
         <w:t>i</w:t>
       </w:r>
-      <w:bookmarkEnd w:id="10"/>
+      <w:bookmarkEnd w:id="11"/>
     </w:p>
     <w:p>
       <w:pPr>
@@ -13064,14 +13020,14 @@
           <w:rFonts w:eastAsia="Calibri"/>
         </w:rPr>
       </w:pPr>
-      <w:bookmarkStart w:id="11" w:name="_Toc195996663"/>
+      <w:bookmarkStart w:id="12" w:name="_Toc195996663"/>
       <w:r>
         <w:rPr>
           <w:rFonts w:eastAsia="Calibri"/>
         </w:rPr>
         <w:t>Misión</w:t>
       </w:r>
-      <w:bookmarkEnd w:id="11"/>
+      <w:bookmarkEnd w:id="12"/>
     </w:p>
     <w:p>
       <w:pPr>
@@ -13130,14 +13086,14 @@
           <w:rFonts w:eastAsia="Calibri"/>
         </w:rPr>
       </w:pPr>
-      <w:bookmarkStart w:id="12" w:name="_Toc195996664"/>
+      <w:bookmarkStart w:id="13" w:name="_Toc195996664"/>
       <w:r>
         <w:rPr>
           <w:rFonts w:eastAsia="Calibri"/>
         </w:rPr>
         <w:t>Visión</w:t>
       </w:r>
-      <w:bookmarkEnd w:id="12"/>
+      <w:bookmarkEnd w:id="13"/>
     </w:p>
     <w:p>
       <w:pPr>
@@ -13169,7 +13125,7 @@
           <w:rFonts w:eastAsia="Times New Roman"/>
         </w:rPr>
       </w:pPr>
-      <w:bookmarkStart w:id="13" w:name="_Toc195996665"/>
+      <w:bookmarkStart w:id="14" w:name="_Toc195996665"/>
       <w:r>
         <w:rPr>
           <w:rFonts w:eastAsia="Times New Roman"/>
@@ -13177,7 +13133,7 @@
         <w:lastRenderedPageBreak/>
         <w:t>Diagnóstico</w:t>
       </w:r>
-      <w:bookmarkEnd w:id="13"/>
+      <w:bookmarkEnd w:id="14"/>
     </w:p>
     <w:p>
       <w:pPr>
@@ -13186,14 +13142,14 @@
           <w:rFonts w:eastAsia="Calibri"/>
         </w:rPr>
       </w:pPr>
-      <w:bookmarkStart w:id="14" w:name="_Toc195996666"/>
+      <w:bookmarkStart w:id="15" w:name="_Toc195996666"/>
       <w:r>
         <w:rPr>
           <w:rFonts w:eastAsia="Calibri"/>
         </w:rPr>
         <w:t>Planteamiento del problema</w:t>
       </w:r>
-      <w:bookmarkEnd w:id="14"/>
+      <w:bookmarkEnd w:id="15"/>
     </w:p>
     <w:p>
       <w:pPr>
@@ -13499,7 +13455,7 @@
           <w:rFonts w:eastAsia="Calibri"/>
         </w:rPr>
       </w:pPr>
-      <w:bookmarkStart w:id="15" w:name="_Toc195996667"/>
+      <w:bookmarkStart w:id="16" w:name="_Toc195996667"/>
       <w:r>
         <w:rPr>
           <w:rFonts w:eastAsia="Calibri"/>
@@ -13507,7 +13463,7 @@
         <w:lastRenderedPageBreak/>
         <w:t>Objetivos del proyecto</w:t>
       </w:r>
-      <w:bookmarkEnd w:id="15"/>
+      <w:bookmarkEnd w:id="16"/>
     </w:p>
     <w:p>
       <w:pPr>
@@ -13516,14 +13472,14 @@
           <w:rFonts w:eastAsia="Calibri"/>
         </w:rPr>
       </w:pPr>
-      <w:bookmarkStart w:id="16" w:name="_Toc195996668"/>
+      <w:bookmarkStart w:id="17" w:name="_Toc195996668"/>
       <w:r>
         <w:rPr>
           <w:rFonts w:eastAsia="Calibri"/>
         </w:rPr>
         <w:t>Objetivo general</w:t>
       </w:r>
-      <w:bookmarkEnd w:id="16"/>
+      <w:bookmarkEnd w:id="17"/>
     </w:p>
     <w:p>
       <w:pPr>
@@ -13585,14 +13541,14 @@
           <w:rFonts w:eastAsia="Calibri"/>
         </w:rPr>
       </w:pPr>
-      <w:bookmarkStart w:id="17" w:name="_Toc195996669"/>
+      <w:bookmarkStart w:id="18" w:name="_Toc195996669"/>
       <w:r>
         <w:rPr>
           <w:rFonts w:eastAsia="Calibri"/>
         </w:rPr>
         <w:t>Objetivos específicos</w:t>
       </w:r>
-      <w:bookmarkEnd w:id="17"/>
+      <w:bookmarkEnd w:id="18"/>
     </w:p>
     <w:p>
       <w:pPr>
@@ -13636,7 +13592,21 @@
           <w:rFonts w:eastAsia="Calibri" w:cs="Arial"/>
           <w:color w:val="000000"/>
         </w:rPr>
-        <w:t>Analizar los diferentes datos que maneja el departamento de estadística de salud, los procesos involucrados y sus posibles variaciones en los registros, incluyendo mecanismos de corrección de errores, para definir un esquema claro</w:t>
+        <w:t>Analizar los diferentes datos que maneja el departamento de estadística de salud, los procesos involucrados y sus posib</w:t>
+      </w:r>
+      <w:r>
+        <w:rPr>
+          <w:rFonts w:eastAsia="Calibri" w:cs="Arial"/>
+          <w:color w:val="000000"/>
+        </w:rPr>
+        <w:t>les variaciones en los registros</w:t>
+      </w:r>
+      <w:r>
+        <w:rPr>
+          <w:rFonts w:eastAsia="Calibri" w:cs="Arial"/>
+          <w:color w:val="000000"/>
+        </w:rPr>
+        <w:t>, incluyendo mecanismos de corrección de errores, para definir un esquema claro</w:t>
       </w:r>
       <w:r>
         <w:rPr>
@@ -13672,7 +13642,35 @@
           <w:rFonts w:eastAsia="Calibri" w:cs="Arial"/>
           <w:color w:val="000000"/>
         </w:rPr>
-        <w:t>Diseñar un sistema automatizado basado en el diagnóstico y análisis previo de la comunidad, asegurando que cumpla con los estándares de calidad, ofrezca una interfaz intuitiva y resuelva eficazmente la problemática identificada.</w:t>
+        <w:t>Diseñar</w:t>
+      </w:r>
+      <w:r>
+        <w:rPr>
+          <w:rFonts w:eastAsia="Calibri" w:cs="Arial"/>
+          <w:color w:val="000000"/>
+        </w:rPr>
+        <w:t xml:space="preserve"> la base de datos y el</w:t>
+      </w:r>
+      <w:r>
+        <w:rPr>
+          <w:rFonts w:eastAsia="Calibri" w:cs="Arial"/>
+          <w:color w:val="000000"/>
+        </w:rPr>
+        <w:t xml:space="preserve"> sistema automatizado</w:t>
+      </w:r>
+      <w:r>
+        <w:rPr>
+          <w:rFonts w:eastAsia="Calibri" w:cs="Arial"/>
+          <w:color w:val="000000"/>
+        </w:rPr>
+        <w:t>, de acuerdo a las necesidades diagnosticadas y analizadas previamente en</w:t>
+      </w:r>
+      <w:r>
+        <w:rPr>
+          <w:rFonts w:eastAsia="Calibri" w:cs="Arial"/>
+          <w:color w:val="000000"/>
+        </w:rPr>
+        <w:t xml:space="preserve"> la comunidad, asegurando que cumpla con los estándares de calidad, ofrezca una interfaz intuitiva y resuelva eficazmente la problemática identificada.</w:t>
       </w:r>
     </w:p>
     <w:p>
@@ -13750,7 +13748,7 @@
           <w:rFonts w:eastAsia="Calibri"/>
         </w:rPr>
       </w:pPr>
-      <w:bookmarkStart w:id="18" w:name="_Toc195996670"/>
+      <w:bookmarkStart w:id="19" w:name="_Toc195996670"/>
       <w:r>
         <w:rPr>
           <w:rFonts w:eastAsia="Calibri"/>
@@ -13763,7 +13761,7 @@
         </w:rPr>
         <w:t>royecto</w:t>
       </w:r>
-      <w:bookmarkEnd w:id="18"/>
+      <w:bookmarkEnd w:id="19"/>
     </w:p>
     <w:p>
       <w:pPr>
@@ -13781,7 +13779,15 @@
         <w:tab/>
       </w:r>
       <w:r>
-        <w:t xml:space="preserve">El proyecto se realizará en el departamento de estadística del Hospital General Municipal Antonio José Uzcátegui, ubicado en el sector Andrés Bello de la parroquia Tucaní, Municipio </w:t>
+        <w:t xml:space="preserve">El proyecto se realizará en el departamento de estadística del Hospital General Municipal Antonio José Uzcátegui, ubicado en el sector Andrés Bello de la parroquia </w:t>
+      </w:r>
+      <w:proofErr w:type="spellStart"/>
+      <w:r>
+        <w:t>Tucaní</w:t>
+      </w:r>
+      <w:proofErr w:type="spellEnd"/>
+      <w:r>
+        <w:t xml:space="preserve">, Municipio </w:t>
       </w:r>
       <w:proofErr w:type="spellStart"/>
       <w:r>
@@ -13822,24 +13828,34 @@
         <w:t>.</w:t>
       </w:r>
       <w:r>
-        <w:t xml:space="preserve"> </w:t>
-      </w:r>
-      <w:r>
-        <w:t xml:space="preserve">El sistema se desarrollará bajo tecnologías web, utilizando PHP, JavaScript para la programación y </w:t>
-      </w:r>
-      <w:proofErr w:type="spellStart"/>
-      <w:r>
-        <w:t>SQLite</w:t>
-      </w:r>
-      <w:proofErr w:type="spellEnd"/>
-      <w:r>
-        <w:t xml:space="preserve"> para la gestión de datos, sin incluir integraciones con plataformas externas</w:t>
-      </w:r>
-      <w:r>
         <w:rPr>
           <w:rFonts w:eastAsia="Calibri" w:cs="Arial"/>
           <w:szCs w:val="24"/>
         </w:rPr>
+        <w:t xml:space="preserve"> Esta investigación se desarrolló en el campo de las ciencias informáticas específicamente en el área de desarrollo de sistema de información.</w:t>
+      </w:r>
+      <w:r>
+        <w:t xml:space="preserve"> </w:t>
+      </w:r>
+      <w:r>
+        <w:t>Las herramientas tecnologías utilizadas son:</w:t>
+      </w:r>
+      <w:r>
+        <w:t xml:space="preserve"> PHP, JavaScript para la programación y </w:t>
+      </w:r>
+      <w:proofErr w:type="spellStart"/>
+      <w:r>
+        <w:t>SQLite</w:t>
+      </w:r>
+      <w:proofErr w:type="spellEnd"/>
+      <w:r>
+        <w:t xml:space="preserve"> para la gestión de datos, sin incluir integraciones con plataformas externas</w:t>
+      </w:r>
+      <w:r>
+        <w:rPr>
+          <w:rFonts w:eastAsia="Calibri" w:cs="Arial"/>
+          <w:szCs w:val="24"/>
+        </w:rPr>
         <w:t>.</w:t>
       </w:r>
     </w:p>
@@ -13850,14 +13866,14 @@
           <w:rFonts w:eastAsia="Calibri"/>
         </w:rPr>
       </w:pPr>
-      <w:bookmarkStart w:id="19" w:name="_Toc195996671"/>
+      <w:bookmarkStart w:id="20" w:name="_Toc195996671"/>
       <w:r>
         <w:rPr>
           <w:rFonts w:eastAsia="Calibri"/>
         </w:rPr>
         <w:t>Justificación</w:t>
       </w:r>
-      <w:bookmarkEnd w:id="19"/>
+      <w:bookmarkEnd w:id="20"/>
     </w:p>
     <w:p>
       <w:pPr>
@@ -13938,14 +13954,14 @@
           <w:rFonts w:eastAsia="Times New Roman"/>
         </w:rPr>
       </w:pPr>
-      <w:bookmarkStart w:id="20" w:name="_Toc195996672"/>
+      <w:bookmarkStart w:id="21" w:name="_Toc195996672"/>
       <w:r>
         <w:rPr>
           <w:rFonts w:eastAsia="Times New Roman"/>
         </w:rPr>
         <w:t>Alcances</w:t>
       </w:r>
-      <w:bookmarkEnd w:id="20"/>
+      <w:bookmarkEnd w:id="21"/>
     </w:p>
     <w:p>
       <w:pPr>
@@ -13969,12 +13985,57 @@
         <w:t xml:space="preserve"> </w:t>
       </w:r>
       <w:r>
-        <w:t>control sobre la gestión y análisis de los datos recopilados en el departamento de estadística</w:t>
+        <w:t>control sobre la</w:t>
+      </w:r>
+      <w:r>
+        <w:t xml:space="preserve"> gestión y análisis de los datos de los pacientes, consulta y hospitalizaciones, </w:t>
+      </w:r>
+      <w:r>
+        <w:t>recopilados en el departamento de estadística</w:t>
+      </w:r>
+      <w:r>
+        <w:t xml:space="preserve"> ya que este es r</w:t>
+      </w:r>
+      <w:r>
+        <w:t>ápido</w:t>
+      </w:r>
+      <w:r>
+        <w:t>,</w:t>
+      </w:r>
+      <w:r>
+        <w:t xml:space="preserve"> seguro</w:t>
+      </w:r>
+      <w:r>
+        <w:t>,</w:t>
+      </w:r>
+      <w:r>
+        <w:t xml:space="preserve"> intuitivo</w:t>
+      </w:r>
+      <w:r>
+        <w:t>,</w:t>
+      </w:r>
+      <w:r>
+        <w:t xml:space="preserve"> flexible</w:t>
+      </w:r>
+      <w:r>
+        <w:t xml:space="preserve"> y</w:t>
+      </w:r>
+      <w:r>
+        <w:t xml:space="preserve"> escalable</w:t>
+      </w:r>
+      <w:r>
+        <w:t>, p</w:t>
       </w:r>
       <w:r>
         <w:rPr>
           <w:rFonts w:eastAsia="Times New Roman"/>
         </w:rPr>
+        <w:t>udiendo usarse en dispositivos móviles, portátiles y tabletas</w:t>
+      </w:r>
+      <w:r>
+        <w:rPr>
+          <w:rFonts w:eastAsia="Times New Roman"/>
+        </w:rPr>
         <w:t xml:space="preserve">. </w:t>
       </w:r>
       <w:r>
@@ -13993,7 +14054,13 @@
         <w:t xml:space="preserve">que se presentan dentro del recinto hospitalario y </w:t>
       </w:r>
       <w:r>
-        <w:t>que a su vez permita ahorrar papelería, optimizar el tiempo de respuesta y mejorar la calidad de vida de las personas que realizan estos procesos</w:t>
+        <w:t xml:space="preserve">que a su vez permita ahorrar papelería, optimizar el tiempo de respuesta y mejorar la </w:t>
+      </w:r>
+      <w:r>
+        <w:t>calidad de vida del personal que realiza</w:t>
+      </w:r>
+      <w:r>
+        <w:t xml:space="preserve"> estos procesos</w:t>
       </w:r>
       <w:r>
         <w:rPr>
@@ -14002,6 +14069,9 @@
         <w:t>.</w:t>
       </w:r>
       <w:r>
+        <w:rPr>
+          <w:rFonts w:eastAsia="Times New Roman"/>
+        </w:rPr>
         <w:t xml:space="preserve"> </w:t>
       </w:r>
       <w:r>
@@ -14072,46 +14142,50 @@
     </w:p>
     <w:p>
       <w:pPr>
+        <w:pStyle w:val="Ttulo1"/>
+        <w:rPr>
+          <w:rFonts w:eastAsia="Calibri"/>
+        </w:rPr>
+      </w:pPr>
+      <w:bookmarkStart w:id="22" w:name="_Toc195996673"/>
+      <w:r>
+        <w:t>CAPÍTULO</w:t>
+      </w:r>
+      <w:r>
+        <w:rPr>
+          <w:rFonts w:eastAsia="Calibri"/>
+        </w:rPr>
+        <w:t xml:space="preserve"> II</w:t>
+      </w:r>
+      <w:bookmarkEnd w:id="22"/>
+    </w:p>
+    <w:p>
+      <w:pPr>
+        <w:pStyle w:val="Ttulo2"/>
+        <w:rPr>
+          <w:rFonts w:eastAsia="Calibri"/>
+        </w:rPr>
+      </w:pPr>
+      <w:bookmarkStart w:id="23" w:name="_Toc195996674"/>
+      <w:r>
+        <w:rPr>
+          <w:rFonts w:eastAsia="Calibri"/>
+        </w:rPr>
+        <w:t>Antecedentes teóricos y tecnológicos</w:t>
+      </w:r>
+      <w:bookmarkEnd w:id="23"/>
+    </w:p>
+    <w:p>
+      <w:pPr>
+        <w:ind w:firstLine="708"/>
         <w:rPr>
           <w:rFonts w:eastAsia="Times New Roman" w:cs="Times New Roman"/>
           <w:color w:val="000000"/>
         </w:rPr>
       </w:pPr>
-    </w:p>
-    <w:p>
-      <w:pPr>
-        <w:pStyle w:val="Ttulo1"/>
-        <w:rPr>
-          <w:rFonts w:eastAsia="Calibri"/>
-        </w:rPr>
-      </w:pPr>
-      <w:bookmarkStart w:id="21" w:name="_Toc195996673"/>
-      <w:r>
-        <w:t>CAPÍTULO</w:t>
-      </w:r>
-      <w:r>
-        <w:rPr>
-          <w:rFonts w:eastAsia="Calibri"/>
-        </w:rPr>
-        <w:t xml:space="preserve"> II</w:t>
-      </w:r>
-      <w:bookmarkEnd w:id="21"/>
-    </w:p>
-    <w:p>
-      <w:pPr>
-        <w:pStyle w:val="Ttulo2"/>
-        <w:rPr>
-          <w:rFonts w:eastAsia="Calibri"/>
-        </w:rPr>
-      </w:pPr>
-      <w:bookmarkStart w:id="22" w:name="_Toc195996674"/>
-      <w:r>
-        <w:rPr>
-          <w:rFonts w:eastAsia="Calibri"/>
-        </w:rPr>
-        <w:t>Antecedentes teóricos y tecnológicos</w:t>
-      </w:r>
-      <w:bookmarkEnd w:id="22"/>
+      <w:r>
+        <w:t>La gestión eficiente de datos estadísticos es fundamental en entornos hospitalarios para la toma de decisiones y la optimización de recursos. La automatización de estos procesos ofrece mejoras significativas en precisión y eficiencia. A continuación, se presentarán antecedentes que respaldan la viabilidad y beneficios de implementar un sistema automatizado en este contexto.</w:t>
+      </w:r>
     </w:p>
     <w:p>
       <w:pPr>
@@ -14122,33 +14196,31 @@
         </w:rPr>
       </w:pPr>
       <w:r>
-        <w:t>La gestión eficiente de datos estadísticos es fundamental en entornos hospitalarios para la toma de decisiones y la optimización de recursos. La automatización de estos procesos ofrece mejoras significativas en precisión y eficiencia. A continuación, se presentarán antecedentes que respaldan la viabilidad y beneficios de implementar un sistema automatizado en este contexto.</w:t>
-      </w:r>
-    </w:p>
-    <w:p>
-      <w:pPr>
-        <w:ind w:firstLine="708"/>
+        <w:t>Delgado, Gómez y Mantilla (2012) “</w:t>
+      </w:r>
+      <w:r>
+        <w:t xml:space="preserve">Sistema automatizado para el control estadístico en el departamento del laboratorio clínico popular </w:t>
+      </w:r>
+      <w:proofErr w:type="spellStart"/>
+      <w:r>
+        <w:t>Lebrun</w:t>
+      </w:r>
+      <w:proofErr w:type="spellEnd"/>
+      <w:r>
+        <w:t xml:space="preserve"> Dr. Emilio Cañizales</w:t>
+      </w:r>
+      <w:r>
+        <w:t>”</w:t>
+      </w:r>
+      <w:r>
         <w:rPr>
           <w:rFonts w:eastAsia="Times New Roman" w:cs="Times New Roman"/>
           <w:color w:val="000000"/>
         </w:rPr>
-      </w:pPr>
-      <w:r>
-        <w:t>Delgado, Gómez y Mantilla (2012) “</w:t>
-      </w:r>
-      <w:r>
-        <w:t xml:space="preserve">Sistema automatizado para el control estadístico en el departamento del laboratorio clínico popular </w:t>
-      </w:r>
-      <w:proofErr w:type="spellStart"/>
-      <w:r>
-        <w:t>Lebrun</w:t>
-      </w:r>
-      <w:proofErr w:type="spellEnd"/>
-      <w:r>
-        <w:t xml:space="preserve"> Dr. Emilio Cañizales</w:t>
-      </w:r>
-      <w:r>
-        <w:t>”</w:t>
+        <w:t xml:space="preserve">. </w:t>
+      </w:r>
+      <w:r>
+        <w:t>El objetivo principal de este proyecto fue implementar un sistema automatizado para el control estadístico en el laboratorio clínico del hospital</w:t>
       </w:r>
       <w:r>
         <w:rPr>
@@ -14158,31 +14230,37 @@
         <w:t xml:space="preserve">. </w:t>
       </w:r>
       <w:r>
-        <w:t>El objetivo principal de este proyecto fue implementar un sistema automatizado para el control estadístico en el laboratorio clínico del hospital</w:t>
-      </w:r>
-      <w:r>
+        <w:t xml:space="preserve">Se desarrolló un sistema de información utilizando la metodología de programación extrema (XP). Para la implementación, se empleó el lenguaje de programación PHP y el gestor de bases de datos </w:t>
+      </w:r>
+      <w:proofErr w:type="spellStart"/>
+      <w:r>
+        <w:t>PostgreSQL</w:t>
+      </w:r>
+      <w:proofErr w:type="spellEnd"/>
+      <w:r>
+        <w:t>.</w:t>
+      </w:r>
+      <w:r>
+        <w:t xml:space="preserve"> </w:t>
+      </w:r>
+      <w:r>
+        <w:t>El sistema automatizado mejoró los tiempos de respuesta en la emisión de informes, el acceso a la información y la carga de datos respecto al sistema manual previo.</w:t>
+      </w:r>
+    </w:p>
+    <w:p>
+      <w:pPr>
+        <w:ind w:firstLine="708"/>
         <w:rPr>
           <w:rFonts w:eastAsia="Times New Roman" w:cs="Times New Roman"/>
           <w:color w:val="000000"/>
         </w:rPr>
-        <w:t xml:space="preserve">. </w:t>
-      </w:r>
-      <w:r>
-        <w:t xml:space="preserve">Se desarrolló un sistema de información utilizando la metodología de programación extrema (XP). Para la implementación, se empleó el lenguaje de programación PHP y el gestor de bases de datos </w:t>
-      </w:r>
-      <w:proofErr w:type="spellStart"/>
-      <w:r>
-        <w:t>PostgreSQL</w:t>
-      </w:r>
-      <w:proofErr w:type="spellEnd"/>
-      <w:r>
-        <w:t>.</w:t>
-      </w:r>
-      <w:r>
-        <w:t xml:space="preserve"> </w:t>
-      </w:r>
-      <w:r>
-        <w:t>El sistema automatizado mejoró los tiempos de respuesta en la emisión de informes, el acceso a la información y la carga de datos respecto al sistema manual previo.</w:t>
+      </w:pPr>
+      <w:r>
+        <w:t xml:space="preserve">Su principal contribución radica en demostrar la viabilidad y los beneficios percibidos de automatizar los procesos estadísticos dentro de un entorno </w:t>
+      </w:r>
+      <w:r>
+        <w:lastRenderedPageBreak/>
+        <w:t>hospitalario venezolano, aunque se haya centrado en un departamento específico como el laboratorio clínico.</w:t>
       </w:r>
     </w:p>
     <w:p>
@@ -14194,7 +14272,21 @@
         </w:rPr>
       </w:pPr>
       <w:r>
-        <w:t>Su principal contribución radica en demostrar la viabilidad y los beneficios percibidos de automatizar los procesos estadísticos dentro de un entorno hospitalario venezolano, aunque se haya centrado en un departamento específico como el laboratorio clínico.</w:t>
+        <w:t>El objetivo compartido de crear un sistema automatizado para el control de estadísticas, en este caso específico para el laboratorio, pero análogo al departamento de estadística de salud, resalta la correlación entre este antecedente y el proyecto actual.</w:t>
+      </w:r>
+      <w:r>
+        <w:t xml:space="preserve"> </w:t>
+      </w:r>
+      <w:r>
+        <w:t xml:space="preserve">La automatización de estadísticas en el proyecto </w:t>
+      </w:r>
+      <w:proofErr w:type="spellStart"/>
+      <w:r>
+        <w:t>Lebrun</w:t>
+      </w:r>
+      <w:proofErr w:type="spellEnd"/>
+      <w:r>
+        <w:t xml:space="preserve"> y la digitalización de funciones hospitalarias proporcionan experiencia y lecciones clave para el desarrollo del sistema en el departamento de estadísticas de salud del Hospital Antonio José Uzcátegui.</w:t>
       </w:r>
     </w:p>
     <w:p>
@@ -14206,76 +14298,61 @@
         </w:rPr>
       </w:pPr>
       <w:r>
-        <w:lastRenderedPageBreak/>
-        <w:t>El objetivo compartido de crear un sistema automatizado para el control de estadísticas, en este caso específico para el laboratorio, pero análogo al departamento de estadística de salud, resalta la correlación entre este antecedente y el proyecto actual.</w:t>
-      </w:r>
-      <w:r>
-        <w:t xml:space="preserve"> </w:t>
-      </w:r>
-      <w:r>
-        <w:t xml:space="preserve">La automatización de estadísticas en el proyecto </w:t>
-      </w:r>
-      <w:proofErr w:type="spellStart"/>
-      <w:r>
-        <w:t>Lebrun</w:t>
-      </w:r>
-      <w:proofErr w:type="spellEnd"/>
-      <w:r>
-        <w:t xml:space="preserve"> y la digitalización de funciones hospitalarias proporcionan experiencia y lecciones clave para el desarrollo del sistema en el departamento de estadísticas de salud del Hospital Antonio José Uzcátegui.</w:t>
-      </w:r>
-    </w:p>
-    <w:p>
-      <w:pPr>
-        <w:ind w:firstLine="708"/>
+        <w:t>De Fritas (2011)</w:t>
+      </w:r>
+      <w:r>
         <w:rPr>
           <w:rFonts w:eastAsia="Times New Roman" w:cs="Times New Roman"/>
           <w:color w:val="000000"/>
         </w:rPr>
-      </w:pPr>
-      <w:r>
-        <w:t>De Fritas (2011)</w:t>
+        <w:t xml:space="preserve"> </w:t>
+      </w:r>
+      <w:r>
+        <w:t>“Desarrollo de una aplicación web para la gestión estadística (control de las actividades de analistas) de la ge</w:t>
+      </w:r>
+      <w:r>
+        <w:t>rencia soporte de negocio. Caso</w:t>
+      </w:r>
+      <w:r>
+        <w:t xml:space="preserve"> Banesco Universal, C.A”</w:t>
       </w:r>
       <w:r>
         <w:rPr>
           <w:rFonts w:eastAsia="Times New Roman" w:cs="Times New Roman"/>
           <w:color w:val="000000"/>
         </w:rPr>
+        <w:t>.</w:t>
+      </w:r>
+      <w:r>
         <w:t xml:space="preserve"> </w:t>
       </w:r>
       <w:r>
-        <w:t>“Desarrollo de una aplicación web para la gestión estadística (control de las actividades de analistas) de la ge</w:t>
-      </w:r>
-      <w:r>
-        <w:t>rencia soporte de negocio. Caso</w:t>
-      </w:r>
-      <w:r>
-        <w:t xml:space="preserve"> Banesco Universal, C.A”</w:t>
+        <w:t>Aunque este proyecto se llevó a cabo en el sector financiero y no en un hospital, su objetivo central de desarrollar una aplicación web para la gestión y el control de estadísticas es altamente pertinente para las necesidades del usuario en un entorno hospitalario</w:t>
       </w:r>
       <w:r>
         <w:rPr>
           <w:rFonts w:eastAsia="Times New Roman" w:cs="Times New Roman"/>
           <w:color w:val="000000"/>
         </w:rPr>
-        <w:t>.</w:t>
-      </w:r>
-      <w:r>
-        <w:t xml:space="preserve"> </w:t>
-      </w:r>
-      <w:r>
-        <w:t>Aunque este proyecto se llevó a cabo en el sector financiero y no en un hospital, su objetivo central de desarrollar una aplicación web para la gestión y el control de estadísticas es altamente pertinente para las necesidades del usuario en un entorno hospitalario</w:t>
-      </w:r>
-      <w:r>
+        <w:t xml:space="preserve">. </w:t>
+      </w:r>
+      <w:r>
+        <w:t>Se desarrolló e implementó</w:t>
+      </w:r>
+      <w:r>
+        <w:t xml:space="preserve"> una aplicación web. Se aplicó la metodología RUP y se determinó la viabilidad de la investigación, adoptando un diseño documental y de campo. La aplicación buscaba proporcionar informes estadísticos oportunos para su visualización en cualquier momento.</w:t>
+      </w:r>
+    </w:p>
+    <w:p>
+      <w:pPr>
+        <w:ind w:firstLine="708"/>
         <w:rPr>
           <w:rFonts w:eastAsia="Times New Roman" w:cs="Times New Roman"/>
           <w:color w:val="000000"/>
         </w:rPr>
-        <w:t xml:space="preserve">. </w:t>
-      </w:r>
-      <w:r>
-        <w:t>Se desarrolló e implementó</w:t>
-      </w:r>
-      <w:r>
-        <w:t xml:space="preserve"> una aplicación web. Se aplicó la metodología RUP y se determinó la viabilidad de la investigación, adoptando un diseño documental y de campo. La aplicación buscaba proporcionar informes estadísticos oportunos para su visualización en cualquier momento.</w:t>
+      </w:pPr>
+      <w:r>
+        <w:t>La contribución clave de este antecedente radica en su enfoque en el desarrollo de un sistema de gestión estadística que prioriza la generación oportuna de informes y la visualización de datos, funcionalidades esenciales para el departamento de estadística de un hospital.</w:t>
       </w:r>
     </w:p>
     <w:p>
@@ -14287,7 +14364,7 @@
         </w:rPr>
       </w:pPr>
       <w:r>
-        <w:t>La contribución clave de este antecedente radica en su enfoque en el desarrollo de un sistema de gestión estadística que prioriza la generación oportuna de informes y la visualización de datos, funcionalidades esenciales para el departamento de estadística de un hospital.</w:t>
+        <w:t>El enfoque del proyecto Banesco en la visualización de datos se alinea con la comprensión general en la informática de la salud de la necesidad de interfaces y herramientas fáciles de usar para interpretar los datos estadísticos, lo cual es crucial para el proyecto del Hospital Antonio José Uzcátegui.</w:t>
       </w:r>
     </w:p>
     <w:p>
@@ -14299,38 +14376,40 @@
         </w:rPr>
       </w:pPr>
       <w:r>
-        <w:t>El enfoque del proyecto Banesco en la visualización de datos se alinea con la comprensión general en la informática de la salud de la necesidad de interfaces y herramientas fáciles de usar para interpretar los datos estadísticos, lo cual es crucial para el proyecto del Hospital Antonio José Uzcátegui.</w:t>
-      </w:r>
-    </w:p>
-    <w:p>
-      <w:pPr>
-        <w:ind w:firstLine="708"/>
+        <w:t>Benítez y Benítez (2013)</w:t>
+      </w:r>
+      <w:r>
         <w:rPr>
           <w:rFonts w:eastAsia="Times New Roman" w:cs="Times New Roman"/>
           <w:color w:val="000000"/>
         </w:rPr>
-      </w:pPr>
-      <w:r>
-        <w:t>Benítez y Benítez (2013)</w:t>
+        <w:t xml:space="preserve"> </w:t>
+      </w:r>
+      <w:r>
+        <w:t>“Sistema Automatizado para el Registro y control Estadístico de Damnificados</w:t>
+      </w:r>
+      <w:r>
+        <w:t xml:space="preserve"> </w:t>
+      </w:r>
+      <w:r>
+        <w:t xml:space="preserve">Caso Protección Civil y Administración de Desastres </w:t>
+      </w:r>
+      <w:r>
+        <w:lastRenderedPageBreak/>
+        <w:t>del Estado Táchira</w:t>
+      </w:r>
+      <w:r>
+        <w:t>”</w:t>
       </w:r>
       <w:r>
         <w:rPr>
           <w:rFonts w:eastAsia="Times New Roman" w:cs="Times New Roman"/>
           <w:color w:val="000000"/>
         </w:rPr>
-        <w:t xml:space="preserve"> </w:t>
-      </w:r>
-      <w:r>
-        <w:t>“Sistema Automatizado para el Registro y control Estadístico de Damnificados</w:t>
-      </w:r>
-      <w:r>
-        <w:t xml:space="preserve"> </w:t>
-      </w:r>
-      <w:r>
-        <w:t>Caso Protección Civil y Administración de Desastres del Estado Táchira</w:t>
-      </w:r>
-      <w:r>
-        <w:t>”</w:t>
+        <w:t xml:space="preserve">. </w:t>
+      </w:r>
+      <w:r>
+        <w:t>El objetivo principal de este proyecto fue automatizar el Departamento de Logística de Protección Civil en el estado Táchira, que carecía de un sistema y operaba manualmente, generando preocupaciones sobre la precisión y seguridad de la información recopilada</w:t>
       </w:r>
       <w:r>
         <w:rPr>
@@ -14340,586 +14419,582 @@
         <w:t xml:space="preserve">. </w:t>
       </w:r>
       <w:r>
-        <w:t xml:space="preserve">El objetivo principal de este proyecto fue automatizar el Departamento de Logística de Protección Civil en el estado Táchira, que carecía de un sistema y operaba manualmente, generando preocupaciones sobre la precisión </w:t>
-      </w:r>
-      <w:r>
-        <w:lastRenderedPageBreak/>
-        <w:t>y seguridad de la información recopilada</w:t>
-      </w:r>
-      <w:r>
+        <w:t>Se desarrolló un sistema automatizado para la gestión de datos en un entorno web multiusuario orientado a la programación visual. Se utilizó la metodología de ciclo de vida, que incluye las etapas de análisis y diseño para el desarrollo de sistemas de información. El énfasis en mejorar la gestión de datos es directamente relevante para las necesidades del departamento de estadística del Hospital Antonio José Uzcátegui. El sistema buscaba mejorar la gestión de los datos relacionados con los casos de protección civil.</w:t>
+      </w:r>
+    </w:p>
+    <w:p>
+      <w:pPr>
+        <w:ind w:firstLine="708"/>
         <w:rPr>
           <w:rFonts w:eastAsia="Times New Roman" w:cs="Times New Roman"/>
           <w:color w:val="000000"/>
         </w:rPr>
-        <w:t xml:space="preserve">. </w:t>
-      </w:r>
-      <w:r>
-        <w:t>Se desarrolló un sistema automatizado para la gestión de datos en un entorno web multiusuario orientado a la programación visual. Se utilizó la metodología de ciclo de vida, que incluye las etapas de análisis y diseño para el desarrollo de sistemas de información. El énfasis en mejorar la gestión de datos es directamente relevante para las necesidades del departamento de estadística del Hospital Antonio José Uzcátegui. El sistema buscaba mejorar la gestión de los datos relacionados con los casos de protección civil.</w:t>
-      </w:r>
-    </w:p>
-    <w:p>
-      <w:pPr>
-        <w:ind w:firstLine="708"/>
+      </w:pPr>
+      <w:r>
         <w:rPr>
           <w:rFonts w:eastAsia="Times New Roman" w:cs="Times New Roman"/>
           <w:color w:val="000000"/>
         </w:rPr>
-      </w:pPr>
-      <w:r>
+        <w:t>Este antecedente comparte un objetivo general muy similar con el proyecto actual, ya que implica la gestión de registros, control y estadísticas.</w:t>
+      </w:r>
+    </w:p>
+    <w:p>
+      <w:pPr>
+        <w:ind w:firstLine="708"/>
         <w:rPr>
           <w:rFonts w:eastAsia="Times New Roman" w:cs="Times New Roman"/>
           <w:color w:val="000000"/>
         </w:rPr>
-        <w:t>Este antecedente comparte un objetivo general muy similar con el proyecto actual, ya que implica la gestión de registros, control y estadísticas.</w:t>
-      </w:r>
-    </w:p>
-    <w:p>
-      <w:pPr>
-        <w:ind w:firstLine="708"/>
+      </w:pPr>
+      <w:r>
+        <w:t>La alineación en los objetivos y el uso de una metodología de desarrollo estructurada en el proyecto de Protección Civil ofrecen información valiosa sobre el proceso de construcción de un sistema de registro y control estadístico que podría ser aplicable al entorno hospitalario.</w:t>
+      </w:r>
+    </w:p>
+    <w:p>
+      <w:pPr>
+        <w:pStyle w:val="Ttulo2"/>
+        <w:rPr>
+          <w:rFonts w:eastAsia="Times New Roman"/>
+        </w:rPr>
+      </w:pPr>
+      <w:bookmarkStart w:id="24" w:name="_Toc195996675"/>
+      <w:r>
+        <w:rPr>
+          <w:rFonts w:eastAsia="Times New Roman"/>
+        </w:rPr>
+        <w:t>Bases t</w:t>
+      </w:r>
+      <w:r>
+        <w:rPr>
+          <w:rFonts w:eastAsia="Times New Roman"/>
+        </w:rPr>
+        <w:t>eóricas</w:t>
+      </w:r>
+      <w:bookmarkEnd w:id="24"/>
+    </w:p>
+    <w:p>
+      <w:pPr>
+        <w:pStyle w:val="Ttulo3"/>
+        <w:rPr>
+          <w:rFonts w:eastAsia="Times New Roman"/>
+        </w:rPr>
+      </w:pPr>
+      <w:bookmarkStart w:id="25" w:name="_Toc195996676"/>
+      <w:r>
+        <w:rPr>
+          <w:rFonts w:eastAsia="Times New Roman"/>
+        </w:rPr>
+        <w:t>Sistemas de información</w:t>
+      </w:r>
+      <w:bookmarkEnd w:id="25"/>
+    </w:p>
+    <w:p>
+      <w:pPr>
+        <w:rPr>
+          <w:rFonts w:eastAsia="Times New Roman"/>
+        </w:rPr>
+      </w:pPr>
+      <w:r>
+        <w:rPr>
+          <w:rFonts w:eastAsia="Times New Roman"/>
+        </w:rPr>
+        <w:tab/>
+      </w:r>
+      <w:r>
+        <w:t>Un sistema de información es un conjunto de componentes interrelacionados que permiten capturar, procesar, almacenar y distribuir información para apoyar la toma de decisiones y el control en una institución. Además, pueden ayudar a los administradores y al personal a analizar problemas, visualizar cuestiones complejas y crear nuevos productos (</w:t>
+      </w:r>
+      <w:proofErr w:type="spellStart"/>
+      <w:r>
+        <w:t>Laudon</w:t>
+      </w:r>
+      <w:proofErr w:type="spellEnd"/>
+      <w:r>
+        <w:t xml:space="preserve"> &amp; </w:t>
+      </w:r>
+      <w:proofErr w:type="spellStart"/>
+      <w:r>
+        <w:t>Laudon</w:t>
+      </w:r>
+      <w:proofErr w:type="spellEnd"/>
+      <w:r>
+        <w:t>, 1995, p. 8). Esta definición es fundamental para el presente proyecto, ya que destaca la importancia de optimizar la gestión hospitalaria a través de la automatización de datos estadísticos. La implementación del sistema automatizado en el Hospital Antonio José Uzcátegui mejorará el acceso, procesamiento y distribución de información, facilitando la toma de decisiones y la administración eficiente de recursos.</w:t>
+      </w:r>
+    </w:p>
+    <w:p>
+      <w:pPr>
+        <w:pStyle w:val="Ttulo3"/>
+        <w:rPr>
+          <w:rFonts w:eastAsia="Times New Roman"/>
+        </w:rPr>
+      </w:pPr>
+      <w:bookmarkStart w:id="26" w:name="_Toc195996677"/>
+      <w:r>
+        <w:rPr>
+          <w:rFonts w:eastAsia="Times New Roman"/>
+        </w:rPr>
+        <w:lastRenderedPageBreak/>
+        <w:t>Interfaz de usuario</w:t>
+      </w:r>
+      <w:bookmarkEnd w:id="26"/>
+    </w:p>
+    <w:p>
+      <w:pPr>
+        <w:rPr>
+          <w:rFonts w:eastAsia="Times New Roman"/>
+        </w:rPr>
+      </w:pPr>
+      <w:r>
+        <w:rPr>
+          <w:rFonts w:eastAsia="Times New Roman"/>
+        </w:rPr>
+        <w:tab/>
+      </w:r>
+      <w:r>
+        <w:rPr>
+          <w:rFonts w:eastAsia="Times New Roman"/>
+        </w:rPr>
+        <w:t>Una interfaz de usuario es el medio a través del cual un usuario interactúa con un sistema, aplicación o dispositivo, permitiendo la comunicación entre el usuario y la máquina. Esta interfaz puede incluir elementos gráficos, táctiles y auditivos para facilitar la interacción d</w:t>
+      </w:r>
+      <w:r>
+        <w:rPr>
+          <w:rFonts w:eastAsia="Times New Roman"/>
+        </w:rPr>
+        <w:t>e manera intuitiva y eficiente.</w:t>
+      </w:r>
+    </w:p>
+    <w:p>
+      <w:pPr>
+        <w:rPr>
+          <w:rFonts w:eastAsia="Times New Roman"/>
+        </w:rPr>
+      </w:pPr>
+      <w:r>
+        <w:rPr>
+          <w:rFonts w:eastAsia="Times New Roman"/>
+        </w:rPr>
+        <w:tab/>
+      </w:r>
+      <w:r>
+        <w:rPr>
+          <w:rFonts w:eastAsia="Times New Roman"/>
+        </w:rPr>
+        <w:t xml:space="preserve">Según </w:t>
+      </w:r>
+      <w:proofErr w:type="spellStart"/>
+      <w:r>
+        <w:rPr>
+          <w:rFonts w:eastAsia="Times New Roman"/>
+        </w:rPr>
+        <w:t>Schneiderman</w:t>
+      </w:r>
+      <w:proofErr w:type="spellEnd"/>
+      <w:r>
+        <w:rPr>
+          <w:rFonts w:eastAsia="Times New Roman"/>
+        </w:rPr>
+        <w:t xml:space="preserve"> (1998): "Una interfaz de usuario efectiva debe ser fácil de aprender y utilizar, debe ser consistente en su diseño y proporcionar respuestas claras al usuario para mejorar </w:t>
+      </w:r>
+      <w:r>
+        <w:rPr>
+          <w:rFonts w:eastAsia="Times New Roman"/>
+        </w:rPr>
+        <w:t>la interacción con el sistema."</w:t>
+      </w:r>
+    </w:p>
+    <w:p>
+      <w:pPr>
+        <w:rPr>
+          <w:rFonts w:eastAsia="Times New Roman"/>
+        </w:rPr>
+      </w:pPr>
+      <w:r>
+        <w:rPr>
+          <w:rFonts w:eastAsia="Times New Roman"/>
+        </w:rPr>
+        <w:tab/>
+      </w:r>
+      <w:r>
+        <w:rPr>
+          <w:rFonts w:eastAsia="Times New Roman"/>
+        </w:rPr>
+        <w:t>Esta definición es clave para el presente proyecto, ya que enfatiza la importancia de desarrollar una interfaz accesible y bien estructurada en el sistema automatizado del Hospital Antonio José Uzcátegui. Una interfaz intuitiva facilitará la interacción del personal hospitalario con el sistema, optimizando la gestión de datos estadísticos y mejorando la eficiencia en el procesamiento de información.</w:t>
+      </w:r>
+    </w:p>
+    <w:p>
+      <w:pPr>
+        <w:pStyle w:val="Ttulo3"/>
+        <w:rPr>
+          <w:rFonts w:eastAsia="Times New Roman"/>
+        </w:rPr>
+      </w:pPr>
+      <w:bookmarkStart w:id="27" w:name="_Toc195996678"/>
+      <w:r>
+        <w:rPr>
+          <w:rFonts w:eastAsia="Times New Roman"/>
+        </w:rPr>
+        <w:t>Organización</w:t>
+      </w:r>
+      <w:bookmarkEnd w:id="27"/>
+    </w:p>
+    <w:p>
+      <w:pPr>
+        <w:rPr>
+          <w:rFonts w:eastAsia="Times New Roman"/>
+        </w:rPr>
+      </w:pPr>
+      <w:r>
+        <w:rPr>
+          <w:rFonts w:eastAsia="Times New Roman"/>
+        </w:rPr>
+        <w:tab/>
+      </w:r>
+      <w:r>
+        <w:rPr>
+          <w:rFonts w:eastAsia="Times New Roman"/>
+        </w:rPr>
+        <w:t>Una organización es un sistema de actividades coordinadas conscientemente, compuesto por dos o más personas que colaboran p</w:t>
+      </w:r>
+      <w:r>
+        <w:rPr>
+          <w:rFonts w:eastAsia="Times New Roman"/>
+        </w:rPr>
+        <w:t>ara alcanzar un objetivo común.</w:t>
+      </w:r>
+    </w:p>
+    <w:p>
+      <w:pPr>
+        <w:rPr>
+          <w:rFonts w:eastAsia="Times New Roman"/>
+        </w:rPr>
+      </w:pPr>
+      <w:r>
+        <w:rPr>
+          <w:rFonts w:eastAsia="Times New Roman"/>
+        </w:rPr>
+        <w:tab/>
+      </w:r>
+      <w:r>
+        <w:rPr>
+          <w:rFonts w:eastAsia="Times New Roman"/>
+        </w:rPr>
+        <w:t>Para Andrade (1993), la organización es "la acción y el efecto de articular, disponer y hacer operativos un conjunto de medios, factores o elementos para la c</w:t>
+      </w:r>
+      <w:r>
+        <w:rPr>
+          <w:rFonts w:eastAsia="Times New Roman"/>
+        </w:rPr>
+        <w:t>onsecución de un fin concreto."</w:t>
+      </w:r>
+    </w:p>
+    <w:p>
+      <w:pPr>
+        <w:rPr>
+          <w:rFonts w:eastAsia="Times New Roman"/>
+        </w:rPr>
+      </w:pPr>
+      <w:r>
+        <w:rPr>
+          <w:rFonts w:eastAsia="Times New Roman"/>
+        </w:rPr>
+        <w:tab/>
+      </w:r>
+      <w:r>
+        <w:rPr>
+          <w:rFonts w:eastAsia="Times New Roman"/>
+        </w:rPr>
+        <w:t>Esta definición es relevante para el presente proyecto, ya que la estructura organizativa del Hospital Antonio José Uzcátegui influirá en la implementación del sistema automatizado de gestión estadística. La coordinación eficiente entre el personal y los procesos administrativos facilitará el aprovechamiento de los datos, optimizando la toma de decisiones dentro del hospital.</w:t>
+      </w:r>
+    </w:p>
+    <w:p>
+      <w:pPr>
+        <w:pStyle w:val="Ttulo3"/>
+        <w:rPr>
+          <w:rFonts w:eastAsia="Times New Roman"/>
+        </w:rPr>
+      </w:pPr>
+      <w:bookmarkStart w:id="28" w:name="_Toc195996679"/>
+      <w:r>
+        <w:rPr>
+          <w:rFonts w:eastAsia="Times New Roman"/>
+        </w:rPr>
+        <w:t>Seguridad</w:t>
+      </w:r>
+      <w:bookmarkEnd w:id="28"/>
+    </w:p>
+    <w:p>
+      <w:pPr>
+        <w:rPr>
+          <w:rFonts w:eastAsia="Times New Roman"/>
+        </w:rPr>
+      </w:pPr>
+      <w:r>
+        <w:rPr>
+          <w:rFonts w:eastAsia="Times New Roman"/>
+        </w:rPr>
+        <w:tab/>
+      </w:r>
+      <w:r>
+        <w:rPr>
+          <w:rFonts w:eastAsia="Times New Roman"/>
+        </w:rPr>
+        <w:t xml:space="preserve">La seguridad puede entenderse como el conjunto de reglas, técnicas y actividades destinadas a prevenir, proteger y resguardar aquello que es susceptible </w:t>
+      </w:r>
+      <w:r>
+        <w:rPr>
+          <w:rFonts w:eastAsia="Times New Roman"/>
+        </w:rPr>
+        <w:lastRenderedPageBreak/>
+        <w:t>de robo, pérdida o daño. En el ámbito de la gestión de información, la seguridad garantiza que los recursos informáticos sean accesibles, estén protegidos contra alteraciones externas y se mantengan disponibles para su propósito.</w:t>
+      </w:r>
+    </w:p>
+    <w:p>
+      <w:pPr>
+        <w:rPr>
+          <w:rFonts w:eastAsia="Times New Roman"/>
+        </w:rPr>
+      </w:pPr>
+    </w:p>
+    <w:p>
+      <w:pPr>
+        <w:rPr>
+          <w:rFonts w:eastAsia="Times New Roman"/>
+        </w:rPr>
+      </w:pPr>
+      <w:r>
+        <w:rPr>
+          <w:rFonts w:eastAsia="Times New Roman"/>
+        </w:rPr>
+        <w:tab/>
+      </w:r>
+      <w:r>
+        <w:rPr>
+          <w:rFonts w:eastAsia="Times New Roman"/>
+        </w:rPr>
+        <w:t xml:space="preserve">Según </w:t>
+      </w:r>
+      <w:proofErr w:type="spellStart"/>
+      <w:r>
+        <w:rPr>
+          <w:rFonts w:eastAsia="Times New Roman"/>
+        </w:rPr>
+        <w:t>Wolfers</w:t>
+      </w:r>
+      <w:proofErr w:type="spellEnd"/>
+      <w:r>
+        <w:rPr>
+          <w:rFonts w:eastAsia="Times New Roman"/>
+        </w:rPr>
+        <w:t xml:space="preserve"> (1962), "La seguridad es la ausencia de amenazas a los valores adquiridos; en el sentido subjetivo, la ausencia de miedo a que dicho</w:t>
+      </w:r>
+      <w:r>
+        <w:rPr>
+          <w:rFonts w:eastAsia="Times New Roman"/>
+        </w:rPr>
+        <w:t>s valores pudieran destruirse."</w:t>
+      </w:r>
+    </w:p>
+    <w:p>
+      <w:pPr>
+        <w:rPr>
+          <w:rFonts w:eastAsia="Times New Roman"/>
+        </w:rPr>
+      </w:pPr>
+      <w:r>
+        <w:rPr>
+          <w:rFonts w:eastAsia="Times New Roman"/>
+        </w:rPr>
+        <w:tab/>
+      </w:r>
+      <w:r>
+        <w:rPr>
+          <w:rFonts w:eastAsia="Times New Roman"/>
+        </w:rPr>
+        <w:t>Esta definición es fundamental para el presente proyecto, ya que la implementación del sistema automatizado en el Hospital Antonio José Uzcátegui requiere medidas de seguridad informática que protejan la integridad y confidencialidad de los datos estadísticos hospitalarios. La prevención de accesos no autorizados y la correcta gestión de la información son elementos clave para el éxito del sistema.</w:t>
+      </w:r>
+    </w:p>
+    <w:p>
+      <w:pPr>
+        <w:pStyle w:val="Ttulo3"/>
+        <w:rPr>
+          <w:rFonts w:eastAsia="Times New Roman"/>
+        </w:rPr>
+      </w:pPr>
+      <w:bookmarkStart w:id="29" w:name="_Toc195996680"/>
+      <w:r>
+        <w:rPr>
+          <w:rFonts w:eastAsia="Times New Roman"/>
+        </w:rPr>
+        <w:t>Registro</w:t>
+      </w:r>
+      <w:bookmarkEnd w:id="29"/>
+    </w:p>
+    <w:p>
+      <w:pPr>
+        <w:rPr>
+          <w:rFonts w:eastAsia="Times New Roman"/>
+        </w:rPr>
+      </w:pPr>
+      <w:r>
+        <w:rPr>
+          <w:rFonts w:eastAsia="Times New Roman"/>
+        </w:rPr>
+        <w:tab/>
+      </w:r>
+      <w:r>
+        <w:rPr>
+          <w:rFonts w:eastAsia="Times New Roman"/>
+        </w:rPr>
+        <w:t>El registro es el proceso de almacenar y documentar información de manera estructurada, permitiendo su recuperación y consulta posterior. Puede realizarse en distintos formatos, como papel o digital, y es esencial para garantizar la trazabilidad y organización de d</w:t>
+      </w:r>
+      <w:r>
+        <w:rPr>
+          <w:rFonts w:eastAsia="Times New Roman"/>
+        </w:rPr>
+        <w:t>atos dentro de una institución.</w:t>
+      </w:r>
+    </w:p>
+    <w:p>
+      <w:pPr>
+        <w:rPr>
+          <w:rFonts w:eastAsia="Times New Roman"/>
+        </w:rPr>
+      </w:pPr>
+      <w:r>
+        <w:rPr>
+          <w:rFonts w:eastAsia="Times New Roman"/>
+        </w:rPr>
+        <w:tab/>
+      </w:r>
+      <w:r>
+        <w:rPr>
+          <w:rFonts w:eastAsia="Times New Roman"/>
+        </w:rPr>
+        <w:t>Según Gutiérrez (2006), "El registro de información es una actividad fundamental en la administración de datos, ya que permite el almacenamiento ordenado, la consulta eficiente y la preservación de la</w:t>
+      </w:r>
+      <w:r>
+        <w:rPr>
+          <w:rFonts w:eastAsia="Times New Roman"/>
+        </w:rPr>
+        <w:t xml:space="preserve"> integridad de la información."</w:t>
+      </w:r>
+    </w:p>
+    <w:p>
+      <w:pPr>
+        <w:rPr>
+          <w:rFonts w:eastAsia="Times New Roman"/>
+        </w:rPr>
+      </w:pPr>
+      <w:r>
+        <w:rPr>
+          <w:rFonts w:eastAsia="Times New Roman"/>
+        </w:rPr>
+        <w:tab/>
+      </w:r>
+      <w:r>
+        <w:rPr>
+          <w:rFonts w:eastAsia="Times New Roman"/>
+        </w:rPr>
+        <w:t>Esta definición es clave para el presente proyecto, ya que el sistema automatizado del Hospital Antonio José Uzcátegui busca mejorar la gestión de registros estadísticos, facilitando el acceso rápido y seguro a los datos hospitalarios. La digitalización de estos registros permitirá optimizar los tiempos de respuesta y reducir el uso de recursos físicos como la papelería.</w:t>
+      </w:r>
+    </w:p>
+    <w:p>
+      <w:pPr>
+        <w:pStyle w:val="Ttulo3"/>
+        <w:rPr>
+          <w:rFonts w:eastAsia="Times New Roman"/>
+        </w:rPr>
+      </w:pPr>
+      <w:bookmarkStart w:id="30" w:name="_Toc195996681"/>
+      <w:r>
+        <w:rPr>
+          <w:rFonts w:eastAsia="Times New Roman"/>
+        </w:rPr>
+        <w:lastRenderedPageBreak/>
+        <w:t>RUP</w:t>
+      </w:r>
+      <w:bookmarkEnd w:id="30"/>
+    </w:p>
+    <w:p>
+      <w:pPr>
         <w:rPr>
           <w:rFonts w:eastAsia="Times New Roman" w:cs="Times New Roman"/>
           <w:color w:val="000000"/>
         </w:rPr>
       </w:pPr>
       <w:r>
-        <w:t>La alineación en los objetivos y el uso de una metodología de desarrollo estructurada en el proyecto de Protección Civil ofrecen información valiosa sobre el proceso de construcción de un sistema de registro y control estadístico que podría ser aplicable al entorno hospitalario.</w:t>
-      </w:r>
-    </w:p>
-    <w:p>
-      <w:pPr>
-        <w:pStyle w:val="Ttulo2"/>
-        <w:rPr>
-          <w:rFonts w:eastAsia="Times New Roman"/>
-        </w:rPr>
-      </w:pPr>
-      <w:bookmarkStart w:id="23" w:name="_Toc195996675"/>
-      <w:r>
-        <w:rPr>
-          <w:rFonts w:eastAsia="Times New Roman"/>
-        </w:rPr>
-        <w:t>Bases t</w:t>
-      </w:r>
-      <w:r>
-        <w:rPr>
-          <w:rFonts w:eastAsia="Times New Roman"/>
-        </w:rPr>
-        <w:t>eóricas</w:t>
-      </w:r>
-      <w:bookmarkEnd w:id="23"/>
-    </w:p>
-    <w:p>
-      <w:pPr>
-        <w:pStyle w:val="Ttulo3"/>
-        <w:rPr>
-          <w:rFonts w:eastAsia="Times New Roman"/>
-        </w:rPr>
-      </w:pPr>
-      <w:bookmarkStart w:id="24" w:name="_Toc195996676"/>
-      <w:r>
-        <w:rPr>
-          <w:rFonts w:eastAsia="Times New Roman"/>
-        </w:rPr>
-        <w:t>Sistemas de información</w:t>
-      </w:r>
-      <w:bookmarkEnd w:id="24"/>
-    </w:p>
-    <w:p>
-      <w:pPr>
-        <w:rPr>
-          <w:rFonts w:eastAsia="Times New Roman"/>
-        </w:rPr>
-      </w:pPr>
-      <w:r>
-        <w:rPr>
-          <w:rFonts w:eastAsia="Times New Roman"/>
-        </w:rPr>
-        <w:tab/>
-      </w:r>
-      <w:r>
-        <w:t>Un sistema de información es un conjunto de componentes interrelacionados que permiten capturar, procesar, almacenar y distribuir información para apoyar la toma de decisiones y el control en una institución. Además, pueden ayudar a los administradores y al personal a analizar problemas, visualizar cuestiones complejas y crear nuevos productos (</w:t>
-      </w:r>
-      <w:proofErr w:type="spellStart"/>
-      <w:r>
-        <w:t>Laudon</w:t>
-      </w:r>
-      <w:proofErr w:type="spellEnd"/>
-      <w:r>
-        <w:t xml:space="preserve"> &amp; </w:t>
-      </w:r>
-      <w:proofErr w:type="spellStart"/>
-      <w:r>
-        <w:t>Laudon</w:t>
-      </w:r>
-      <w:proofErr w:type="spellEnd"/>
-      <w:r>
-        <w:t>, 1995, p. 8). Esta definición es fundamental para el presente proyecto, ya que destaca la importancia de optimizar la gestión hospitalaria a través de la automatización de datos estadísticos. La implementación del sistema automatizado en el Hospital Antonio José Uzcátegui mejorará el acceso, procesamiento y distribución de información, facilitando la toma de decisiones y la administración eficiente de recursos.</w:t>
-      </w:r>
-    </w:p>
-    <w:p>
-      <w:pPr>
-        <w:pStyle w:val="Ttulo3"/>
-        <w:rPr>
-          <w:rFonts w:eastAsia="Times New Roman"/>
-        </w:rPr>
-      </w:pPr>
-      <w:bookmarkStart w:id="25" w:name="_Toc195996677"/>
-      <w:r>
-        <w:rPr>
-          <w:rFonts w:eastAsia="Times New Roman"/>
-        </w:rPr>
-        <w:t>Interfaz de usuario</w:t>
-      </w:r>
-      <w:bookmarkEnd w:id="25"/>
-    </w:p>
-    <w:p>
-      <w:pPr>
-        <w:rPr>
-          <w:rFonts w:eastAsia="Times New Roman"/>
-        </w:rPr>
-      </w:pPr>
-      <w:r>
-        <w:rPr>
-          <w:rFonts w:eastAsia="Times New Roman"/>
-        </w:rPr>
-        <w:tab/>
-      </w:r>
-      <w:r>
-        <w:rPr>
-          <w:rFonts w:eastAsia="Times New Roman"/>
-        </w:rPr>
-        <w:t xml:space="preserve">Una interfaz de usuario es el medio a través del cual un usuario interactúa con un sistema, aplicación o dispositivo, permitiendo la comunicación entre el usuario y </w:t>
-      </w:r>
-      <w:r>
-        <w:rPr>
-          <w:rFonts w:eastAsia="Times New Roman"/>
-        </w:rPr>
-        <w:lastRenderedPageBreak/>
-        <w:t>la máquina. Esta interfaz puede incluir elementos gráficos, táctiles y auditivos para facilitar la interacción d</w:t>
-      </w:r>
-      <w:r>
-        <w:rPr>
-          <w:rFonts w:eastAsia="Times New Roman"/>
-        </w:rPr>
-        <w:t>e manera intuitiva y eficiente.</w:t>
-      </w:r>
-    </w:p>
-    <w:p>
-      <w:pPr>
-        <w:rPr>
-          <w:rFonts w:eastAsia="Times New Roman"/>
-        </w:rPr>
-      </w:pPr>
-      <w:r>
-        <w:rPr>
-          <w:rFonts w:eastAsia="Times New Roman"/>
-        </w:rPr>
-        <w:tab/>
-      </w:r>
-      <w:r>
-        <w:rPr>
-          <w:rFonts w:eastAsia="Times New Roman"/>
-        </w:rPr>
-        <w:t xml:space="preserve">Según </w:t>
-      </w:r>
-      <w:proofErr w:type="spellStart"/>
-      <w:r>
-        <w:rPr>
-          <w:rFonts w:eastAsia="Times New Roman"/>
-        </w:rPr>
-        <w:t>Schneiderman</w:t>
-      </w:r>
-      <w:proofErr w:type="spellEnd"/>
-      <w:r>
-        <w:rPr>
-          <w:rFonts w:eastAsia="Times New Roman"/>
-        </w:rPr>
-        <w:t xml:space="preserve"> (1998): "Una interfaz de usuario efectiva debe ser fácil de aprender y utilizar, debe ser consistente en su diseño y proporcionar respuestas claras al usuario para mejorar </w:t>
-      </w:r>
-      <w:r>
-        <w:rPr>
-          <w:rFonts w:eastAsia="Times New Roman"/>
-        </w:rPr>
-        <w:t>la interacción con el sistema."</w:t>
-      </w:r>
-    </w:p>
-    <w:p>
-      <w:pPr>
-        <w:rPr>
-          <w:rFonts w:eastAsia="Times New Roman"/>
-        </w:rPr>
-      </w:pPr>
-      <w:r>
-        <w:rPr>
-          <w:rFonts w:eastAsia="Times New Roman"/>
-        </w:rPr>
-        <w:tab/>
-      </w:r>
-      <w:r>
-        <w:rPr>
-          <w:rFonts w:eastAsia="Times New Roman"/>
-        </w:rPr>
-        <w:t>Esta definición es clave para el presente proyecto, ya que enfatiza la importancia de desarrollar una interfaz accesible y bien estructurada en el sistema automatizado del Hospital Antonio José Uzcátegui. Una interfaz intuitiva facilitará la interacción del personal hospitalario con el sistema, optimizando la gestión de datos estadísticos y mejorando la eficiencia en el procesamiento de información.</w:t>
-      </w:r>
-    </w:p>
-    <w:p>
-      <w:pPr>
-        <w:pStyle w:val="Ttulo3"/>
-        <w:rPr>
-          <w:rFonts w:eastAsia="Times New Roman"/>
-        </w:rPr>
-      </w:pPr>
-      <w:bookmarkStart w:id="26" w:name="_Toc195996678"/>
-      <w:r>
-        <w:rPr>
-          <w:rFonts w:eastAsia="Times New Roman"/>
-        </w:rPr>
-        <w:t>Organización</w:t>
-      </w:r>
-      <w:bookmarkEnd w:id="26"/>
-    </w:p>
-    <w:p>
-      <w:pPr>
-        <w:rPr>
-          <w:rFonts w:eastAsia="Times New Roman"/>
-        </w:rPr>
-      </w:pPr>
-      <w:r>
-        <w:rPr>
-          <w:rFonts w:eastAsia="Times New Roman"/>
-        </w:rPr>
-        <w:tab/>
-      </w:r>
-      <w:r>
-        <w:rPr>
-          <w:rFonts w:eastAsia="Times New Roman"/>
-        </w:rPr>
-        <w:t>Una organización es un sistema de actividades coordinadas conscientemente, compuesto por dos o más personas que colaboran p</w:t>
-      </w:r>
-      <w:r>
-        <w:rPr>
-          <w:rFonts w:eastAsia="Times New Roman"/>
-        </w:rPr>
-        <w:t>ara alcanzar un objetivo común.</w:t>
-      </w:r>
-    </w:p>
-    <w:p>
-      <w:pPr>
-        <w:rPr>
-          <w:rFonts w:eastAsia="Times New Roman"/>
-        </w:rPr>
-      </w:pPr>
-      <w:r>
-        <w:rPr>
-          <w:rFonts w:eastAsia="Times New Roman"/>
-        </w:rPr>
-        <w:tab/>
-      </w:r>
-      <w:r>
-        <w:rPr>
-          <w:rFonts w:eastAsia="Times New Roman"/>
-        </w:rPr>
-        <w:t>Para Andrade (1993), la organización es "la acción y el efecto de articular, disponer y hacer operativos un conjunto de medios, factores o elementos para la c</w:t>
-      </w:r>
-      <w:r>
-        <w:rPr>
-          <w:rFonts w:eastAsia="Times New Roman"/>
-        </w:rPr>
-        <w:t>onsecución de un fin concreto."</w:t>
-      </w:r>
-    </w:p>
-    <w:p>
-      <w:pPr>
-        <w:rPr>
-          <w:rFonts w:eastAsia="Times New Roman"/>
-        </w:rPr>
-      </w:pPr>
-      <w:r>
-        <w:rPr>
-          <w:rFonts w:eastAsia="Times New Roman"/>
-        </w:rPr>
-        <w:tab/>
-      </w:r>
-      <w:r>
-        <w:rPr>
-          <w:rFonts w:eastAsia="Times New Roman"/>
-        </w:rPr>
-        <w:t>Esta definición es relevante para el presente proyecto, ya que la estructura organizativa del Hospital Antonio José Uzcátegui influirá en la implementación del sistema automatizado de gestión estadística. La coordinación eficiente entre el personal y los procesos administrativos facilitará el aprovechamiento de los datos, optimizando la toma de decisiones dentro del hospital.</w:t>
-      </w:r>
-    </w:p>
-    <w:p>
-      <w:pPr>
-        <w:pStyle w:val="Ttulo3"/>
-        <w:rPr>
-          <w:rFonts w:eastAsia="Times New Roman"/>
-        </w:rPr>
-      </w:pPr>
-      <w:bookmarkStart w:id="27" w:name="_Toc195996679"/>
-      <w:r>
-        <w:rPr>
-          <w:rFonts w:eastAsia="Times New Roman"/>
-        </w:rPr>
-        <w:t>Seguridad</w:t>
-      </w:r>
-      <w:bookmarkEnd w:id="27"/>
-    </w:p>
-    <w:p>
-      <w:pPr>
-        <w:rPr>
-          <w:rFonts w:eastAsia="Times New Roman"/>
-        </w:rPr>
-      </w:pPr>
-      <w:r>
-        <w:rPr>
-          <w:rFonts w:eastAsia="Times New Roman"/>
-        </w:rPr>
-        <w:tab/>
-      </w:r>
-      <w:r>
-        <w:rPr>
-          <w:rFonts w:eastAsia="Times New Roman"/>
-        </w:rPr>
-        <w:t>La seguridad puede entenderse como el conjunto de reglas, técnicas y actividades destinadas a prevenir, proteger y resguardar aquello que es susceptible de robo, pérdida o daño. En el ámbito de la gestión de información, la seguridad garantiza que los recursos informáticos sean accesibles, estén protegidos contra alteraciones externas y se mantengan disponibles para su propósito.</w:t>
-      </w:r>
-    </w:p>
-    <w:p>
-      <w:pPr>
-        <w:rPr>
-          <w:rFonts w:eastAsia="Times New Roman"/>
-        </w:rPr>
-      </w:pPr>
-    </w:p>
-    <w:p>
-      <w:pPr>
-        <w:rPr>
-          <w:rFonts w:eastAsia="Times New Roman"/>
-        </w:rPr>
-      </w:pPr>
-      <w:r>
-        <w:rPr>
-          <w:rFonts w:eastAsia="Times New Roman"/>
-        </w:rPr>
-        <w:tab/>
-      </w:r>
-      <w:r>
-        <w:rPr>
-          <w:rFonts w:eastAsia="Times New Roman"/>
-        </w:rPr>
-        <w:t xml:space="preserve">Según </w:t>
-      </w:r>
-      <w:proofErr w:type="spellStart"/>
-      <w:r>
-        <w:rPr>
-          <w:rFonts w:eastAsia="Times New Roman"/>
-        </w:rPr>
-        <w:t>Wolfers</w:t>
-      </w:r>
-      <w:proofErr w:type="spellEnd"/>
-      <w:r>
-        <w:rPr>
-          <w:rFonts w:eastAsia="Times New Roman"/>
-        </w:rPr>
-        <w:t xml:space="preserve"> (1962), "La seguridad es la ausencia de amenazas a los valores adquiridos; en el sentido subjetivo, la ausencia de miedo a que dicho</w:t>
-      </w:r>
-      <w:r>
-        <w:rPr>
-          <w:rFonts w:eastAsia="Times New Roman"/>
-        </w:rPr>
-        <w:t>s valores pudieran destruirse."</w:t>
-      </w:r>
-    </w:p>
-    <w:p>
-      <w:pPr>
-        <w:rPr>
-          <w:rFonts w:eastAsia="Times New Roman"/>
-        </w:rPr>
-      </w:pPr>
-      <w:r>
-        <w:rPr>
-          <w:rFonts w:eastAsia="Times New Roman"/>
-        </w:rPr>
-        <w:tab/>
-      </w:r>
-      <w:r>
-        <w:rPr>
-          <w:rFonts w:eastAsia="Times New Roman"/>
-        </w:rPr>
-        <w:t>Esta definición es fundamental para el presente proyecto, ya que la implementación del sistema automatizado en el Hospital Antonio José Uzcátegui requiere medidas de seguridad informática que protejan la integridad y confidencialidad de los datos estadísticos hospitalarios. La prevención de accesos no autorizados y la correcta gestión de la información son elementos clave para el éxito del sistema.</w:t>
-      </w:r>
-    </w:p>
-    <w:p>
-      <w:pPr>
-        <w:pStyle w:val="Ttulo3"/>
-        <w:rPr>
-          <w:rFonts w:eastAsia="Times New Roman"/>
-        </w:rPr>
-      </w:pPr>
-      <w:bookmarkStart w:id="28" w:name="_Toc195996680"/>
-      <w:r>
-        <w:rPr>
-          <w:rFonts w:eastAsia="Times New Roman"/>
-        </w:rPr>
-        <w:t>Registro</w:t>
-      </w:r>
-      <w:bookmarkEnd w:id="28"/>
-    </w:p>
-    <w:p>
-      <w:pPr>
-        <w:rPr>
-          <w:rFonts w:eastAsia="Times New Roman"/>
-        </w:rPr>
-      </w:pPr>
-      <w:r>
-        <w:rPr>
-          <w:rFonts w:eastAsia="Times New Roman"/>
-        </w:rPr>
-        <w:tab/>
-      </w:r>
-      <w:r>
-        <w:rPr>
-          <w:rFonts w:eastAsia="Times New Roman"/>
-        </w:rPr>
-        <w:t>El registro es el proceso de almacenar y documentar información de manera estructurada, permitiendo su recuperación y consulta posterior. Puede realizarse en distintos formatos, como papel o digital, y es esencial para garantizar la trazabilidad y organización de d</w:t>
-      </w:r>
-      <w:r>
-        <w:rPr>
-          <w:rFonts w:eastAsia="Times New Roman"/>
-        </w:rPr>
-        <w:t>atos dentro de una institución.</w:t>
-      </w:r>
-    </w:p>
-    <w:p>
-      <w:pPr>
-        <w:rPr>
-          <w:rFonts w:eastAsia="Times New Roman"/>
-        </w:rPr>
-      </w:pPr>
-      <w:r>
-        <w:rPr>
-          <w:rFonts w:eastAsia="Times New Roman"/>
-        </w:rPr>
-        <w:tab/>
-      </w:r>
-      <w:r>
-        <w:rPr>
-          <w:rFonts w:eastAsia="Times New Roman"/>
-        </w:rPr>
-        <w:t>Según Gutiérrez (2006), "El registro de información es una actividad fundamental en la administración de datos, ya que permite el almacenamiento ordenado, la consulta eficiente y la preservación de la</w:t>
-      </w:r>
-      <w:r>
-        <w:rPr>
-          <w:rFonts w:eastAsia="Times New Roman"/>
-        </w:rPr>
-        <w:t xml:space="preserve"> integridad de la información."</w:t>
-      </w:r>
-    </w:p>
-    <w:p>
-      <w:pPr>
-        <w:rPr>
-          <w:rFonts w:eastAsia="Times New Roman"/>
-        </w:rPr>
-      </w:pPr>
-      <w:r>
-        <w:rPr>
-          <w:rFonts w:eastAsia="Times New Roman"/>
-        </w:rPr>
-        <w:tab/>
-      </w:r>
-      <w:r>
-        <w:rPr>
-          <w:rFonts w:eastAsia="Times New Roman"/>
-        </w:rPr>
-        <w:t>Esta definición es clave para el presente proyecto, ya que el sistema automatizado del Hospital Antonio José Uzcátegui busca mejorar la gestión de registros estadísticos, facilitando el acceso rápido y seguro a los datos hospitalarios. La digitalización de estos registros permitirá optimizar los tiempos de respuesta y reducir el uso de recursos físicos como la papelería.</w:t>
-      </w:r>
-    </w:p>
-    <w:p>
-      <w:pPr>
-        <w:pStyle w:val="Ttulo3"/>
-        <w:rPr>
-          <w:rFonts w:eastAsia="Times New Roman"/>
-        </w:rPr>
-      </w:pPr>
-      <w:bookmarkStart w:id="29" w:name="_Toc195996681"/>
-      <w:r>
-        <w:rPr>
-          <w:rFonts w:eastAsia="Times New Roman"/>
-        </w:rPr>
-        <w:t>RUP</w:t>
-      </w:r>
-      <w:bookmarkEnd w:id="29"/>
-    </w:p>
-    <w:p>
-      <w:pPr>
         <w:rPr>
           <w:rFonts w:eastAsia="Times New Roman" w:cs="Times New Roman"/>
           <w:color w:val="000000"/>
         </w:rPr>
-      </w:pPr>
+        <w:tab/>
+      </w:r>
       <w:r>
         <w:rPr>
           <w:rFonts w:eastAsia="Times New Roman" w:cs="Times New Roman"/>
           <w:color w:val="000000"/>
         </w:rPr>
-        <w:tab/>
-      </w:r>
+        <w:t xml:space="preserve">El Proceso Unificado de </w:t>
+      </w:r>
+      <w:proofErr w:type="spellStart"/>
       <w:r>
         <w:rPr>
           <w:rFonts w:eastAsia="Times New Roman" w:cs="Times New Roman"/>
           <w:color w:val="000000"/>
         </w:rPr>
-        <w:t xml:space="preserve">El Proceso Unificado de </w:t>
-      </w:r>
-      <w:proofErr w:type="spellStart"/>
+        <w:t>Rational</w:t>
+      </w:r>
+      <w:proofErr w:type="spellEnd"/>
       <w:r>
         <w:rPr>
           <w:rFonts w:eastAsia="Times New Roman" w:cs="Times New Roman"/>
           <w:color w:val="000000"/>
         </w:rPr>
-        <w:t>Rational</w:t>
-      </w:r>
-      <w:proofErr w:type="spellEnd"/>
+        <w:t xml:space="preserve"> (RUP) es una metodología de desarrollo de software basada en fases iterativas, que busca garantizar la eficiencia y calidad en la construcción de sistemas. Se divide en cuatro fases principales: inicio, elaboración, construcción y transición, permitiendo una evo</w:t>
+      </w:r>
       <w:r>
         <w:rPr>
           <w:rFonts w:eastAsia="Times New Roman" w:cs="Times New Roman"/>
           <w:color w:val="000000"/>
         </w:rPr>
-        <w:t xml:space="preserve"> (RUP) es una metodología de desarrollo de software basada en fases iterativas, que busca garantizar la eficiencia y calidad en la construcción de sistemas. Se divide en cuatro fases principales: inicio, </w:t>
-      </w:r>
-      <w:r>
+        <w:t>lución progresiva del proyecto.</w:t>
+      </w:r>
+    </w:p>
+    <w:p>
+      <w:pPr>
         <w:rPr>
           <w:rFonts w:eastAsia="Times New Roman" w:cs="Times New Roman"/>
           <w:color w:val="000000"/>
         </w:rPr>
-        <w:lastRenderedPageBreak/>
-        <w:t>elaboración, construcción y transición, permitiendo una evo</w:t>
-      </w:r>
+      </w:pPr>
       <w:r>
         <w:rPr>
           <w:rFonts w:eastAsia="Times New Roman" w:cs="Times New Roman"/>
           <w:color w:val="000000"/>
         </w:rPr>
-        <w:t>lución progresiva del proyecto.</w:t>
-      </w:r>
-    </w:p>
-    <w:p>
-      <w:pPr>
+        <w:tab/>
+      </w:r>
+      <w:r>
         <w:rPr>
           <w:rFonts w:eastAsia="Times New Roman" w:cs="Times New Roman"/>
           <w:color w:val="000000"/>
         </w:rPr>
-      </w:pPr>
+        <w:t xml:space="preserve">Según </w:t>
+      </w:r>
+      <w:proofErr w:type="spellStart"/>
       <w:r>
         <w:rPr>
           <w:rFonts w:eastAsia="Times New Roman" w:cs="Times New Roman"/>
           <w:color w:val="000000"/>
         </w:rPr>
-        <w:tab/>
-      </w:r>
+        <w:t>Canós</w:t>
+      </w:r>
+      <w:proofErr w:type="spellEnd"/>
       <w:r>
         <w:rPr>
           <w:rFonts w:eastAsia="Times New Roman" w:cs="Times New Roman"/>
           <w:color w:val="000000"/>
         </w:rPr>
-        <w:t xml:space="preserve">Según </w:t>
+        <w:t xml:space="preserve">, </w:t>
       </w:r>
       <w:proofErr w:type="spellStart"/>
       <w:r>
@@ -14927,7 +15002,7 @@
           <w:rFonts w:eastAsia="Times New Roman" w:cs="Times New Roman"/>
           <w:color w:val="000000"/>
         </w:rPr>
-        <w:t>Canós</w:t>
+        <w:t>Panadés</w:t>
       </w:r>
       <w:proofErr w:type="spellEnd"/>
       <w:r>
@@ -14935,299 +15010,290 @@
           <w:rFonts w:eastAsia="Times New Roman" w:cs="Times New Roman"/>
           <w:color w:val="000000"/>
         </w:rPr>
-        <w:t xml:space="preserve">, </w:t>
-      </w:r>
-      <w:proofErr w:type="spellStart"/>
+        <w:t xml:space="preserve"> &amp; Letelier (2012), "RUP establece un marco estructurado para el desarrollo de software, combinando procesos disciplinados con flexibilidad iterativa para adaptarse a los requerimientos del negocio y mejorar </w:t>
+      </w:r>
       <w:r>
         <w:rPr>
           <w:rFonts w:eastAsia="Times New Roman" w:cs="Times New Roman"/>
           <w:color w:val="000000"/>
         </w:rPr>
-        <w:t>Panadés</w:t>
-      </w:r>
-      <w:proofErr w:type="spellEnd"/>
-      <w:r>
+        <w:t>la calidad del producto final."</w:t>
+      </w:r>
+    </w:p>
+    <w:p>
+      <w:pPr>
         <w:rPr>
           <w:rFonts w:eastAsia="Times New Roman" w:cs="Times New Roman"/>
           <w:color w:val="000000"/>
         </w:rPr>
-        <w:t xml:space="preserve"> &amp; Letelier (2012), "RUP establece un marco estructurado para el desarrollo de software, combinando procesos disciplinados con flexibilidad iterativa para adaptarse a los requerimientos del negocio y mejorar </w:t>
-      </w:r>
+      </w:pPr>
       <w:r>
         <w:rPr>
           <w:rFonts w:eastAsia="Times New Roman" w:cs="Times New Roman"/>
           <w:color w:val="000000"/>
         </w:rPr>
-        <w:t>la calidad del producto final."</w:t>
-      </w:r>
-    </w:p>
-    <w:p>
-      <w:pPr>
+        <w:tab/>
+      </w:r>
+      <w:r>
         <w:rPr>
           <w:rFonts w:eastAsia="Times New Roman" w:cs="Times New Roman"/>
           <w:color w:val="000000"/>
         </w:rPr>
-      </w:pPr>
-      <w:r>
+        <w:t>Esta metodología es clave para el presente proyecto, ya que ofrece un enfoque estructurado y flexible para la implementación del sistema automatizado en el Hospital Antonio José Uzcátegui. La aplicación de RUP asegurará una planificación precisa, pruebas continuas y mejoras progresivas en cada fase de desarrollo, garantizando la fiabilidad y eficiencia del sistema.</w:t>
+      </w:r>
+    </w:p>
+    <w:p>
+      <w:pPr>
+        <w:pStyle w:val="Ttulo3"/>
+        <w:rPr>
+          <w:rFonts w:eastAsia="Times New Roman"/>
+        </w:rPr>
+      </w:pPr>
+      <w:bookmarkStart w:id="31" w:name="_Toc195996682"/>
+      <w:r>
+        <w:rPr>
+          <w:rFonts w:eastAsia="Times New Roman"/>
+        </w:rPr>
+        <w:t>EML</w:t>
+      </w:r>
+      <w:bookmarkEnd w:id="31"/>
+    </w:p>
+    <w:p>
+      <w:pPr>
         <w:rPr>
           <w:rFonts w:eastAsia="Times New Roman" w:cs="Times New Roman"/>
           <w:color w:val="000000"/>
         </w:rPr>
-        <w:tab/>
-      </w:r>
+      </w:pPr>
       <w:r>
         <w:rPr>
           <w:rFonts w:eastAsia="Times New Roman" w:cs="Times New Roman"/>
           <w:color w:val="000000"/>
         </w:rPr>
-        <w:t>Esta metodología es clave para el presente proyecto, ya que ofrece un enfoque estructurado y flexible para la implementación del sistema automatizado en el Hospital Antonio José Uzcátegui. La aplicación de RUP asegurará una planificación precisa, pruebas continuas y mejoras progresivas en cada fase de desarrollo, garantizando la fiabilidad y eficiencia del sistema.</w:t>
-      </w:r>
-    </w:p>
-    <w:p>
-      <w:pPr>
-        <w:pStyle w:val="Ttulo3"/>
-        <w:rPr>
-          <w:rFonts w:eastAsia="Times New Roman"/>
-        </w:rPr>
-      </w:pPr>
-      <w:bookmarkStart w:id="30" w:name="_Toc195996682"/>
-      <w:r>
-        <w:rPr>
-          <w:rFonts w:eastAsia="Times New Roman"/>
-        </w:rPr>
-        <w:t>EML</w:t>
-      </w:r>
-      <w:bookmarkEnd w:id="30"/>
-    </w:p>
-    <w:p>
-      <w:pPr>
+        <w:tab/>
+      </w:r>
+      <w:r>
         <w:rPr>
           <w:rFonts w:eastAsia="Times New Roman" w:cs="Times New Roman"/>
           <w:color w:val="000000"/>
         </w:rPr>
-      </w:pPr>
+        <w:t>El Enfoque del Marco Lógico (EML) es una herramienta analítica utilizada en la planificación y gestión de proyectos basada en objetivos, facilitando la estructuración de problemas, la identificación de soluciones y la evaluación de impactos. Este enfoque incorpora análisis de involucrados, problemas, objetivos y alternativas, consolidando la información</w:t>
+      </w:r>
       <w:r>
         <w:rPr>
           <w:rFonts w:eastAsia="Times New Roman" w:cs="Times New Roman"/>
           <w:color w:val="000000"/>
         </w:rPr>
-        <w:tab/>
-      </w:r>
-      <w:r>
+        <w:t xml:space="preserve"> en una matriz de marco lógico.</w:t>
+      </w:r>
+    </w:p>
+    <w:p>
+      <w:pPr>
         <w:rPr>
           <w:rFonts w:eastAsia="Times New Roman" w:cs="Times New Roman"/>
           <w:color w:val="000000"/>
         </w:rPr>
-        <w:t>El Enfoque del Marco Lógico (EML) es una herramienta analítica utilizada en la planificación y gestión de proyectos basada en objetivos, facilitando la estructuración de problemas, la identificación de soluciones y la evaluación de impactos. Este enfoque incorpora análisis de involucrados, problemas, objetivos y alternativas, consolidando la información</w:t>
-      </w:r>
+      </w:pPr>
       <w:r>
         <w:rPr>
           <w:rFonts w:eastAsia="Times New Roman" w:cs="Times New Roman"/>
           <w:color w:val="000000"/>
         </w:rPr>
-        <w:t xml:space="preserve"> en una matriz de marco lógico.</w:t>
-      </w:r>
-    </w:p>
-    <w:p>
-      <w:pPr>
+        <w:tab/>
+      </w:r>
+      <w:r>
         <w:rPr>
           <w:rFonts w:eastAsia="Times New Roman" w:cs="Times New Roman"/>
           <w:color w:val="000000"/>
         </w:rPr>
-      </w:pPr>
+        <w:t>Según Ortegón et al. (2005), "El marco lógico es una metodología que facilita los procesos de conceptualización, diseño y evaluación de proyectos, centrándose en objetivos específicos y la participación de actores clave para garantiza</w:t>
+      </w:r>
       <w:r>
         <w:rPr>
           <w:rFonts w:eastAsia="Times New Roman" w:cs="Times New Roman"/>
           <w:color w:val="000000"/>
         </w:rPr>
-        <w:tab/>
-      </w:r>
-      <w:r>
+        <w:t>r su viabilidad y efectividad."</w:t>
+      </w:r>
+    </w:p>
+    <w:p>
+      <w:pPr>
         <w:rPr>
           <w:rFonts w:eastAsia="Times New Roman" w:cs="Times New Roman"/>
           <w:color w:val="000000"/>
         </w:rPr>
-        <w:t>Según Ortegón et al. (2005), "El marco lógico es una metodología que facilita los procesos de conceptualización, diseño y evaluación de proyectos, centrándose en objetivos específicos y la participación de actores clave para garantiza</w:t>
-      </w:r>
+      </w:pPr>
       <w:r>
         <w:rPr>
           <w:rFonts w:eastAsia="Times New Roman" w:cs="Times New Roman"/>
           <w:color w:val="000000"/>
         </w:rPr>
-        <w:t>r su viabilidad y efectividad."</w:t>
-      </w:r>
-    </w:p>
-    <w:p>
-      <w:pPr>
+        <w:tab/>
+      </w:r>
+      <w:r>
         <w:rPr>
           <w:rFonts w:eastAsia="Times New Roman" w:cs="Times New Roman"/>
           <w:color w:val="000000"/>
         </w:rPr>
-      </w:pPr>
+        <w:t xml:space="preserve">Este enfoque es esencial para el Hospital Antonio José Uzcátegui, ya que permitirá definir con claridad los objetivos del sistema automatizado, alineando su desarrollo con las necesidades del departamento de estadísticas. La aplicación del </w:t>
+      </w:r>
       <w:r>
         <w:rPr>
           <w:rFonts w:eastAsia="Times New Roman" w:cs="Times New Roman"/>
           <w:color w:val="000000"/>
         </w:rPr>
+        <w:lastRenderedPageBreak/>
+        <w:t>EML asegurará que el proyecto tenga impacto medible, optimizando la toma de decisiones basada en datos estructurados.</w:t>
+      </w:r>
+    </w:p>
+    <w:p>
+      <w:pPr>
+        <w:pStyle w:val="Ttulo2"/>
+        <w:rPr>
+          <w:rFonts w:eastAsia="Times New Roman"/>
+        </w:rPr>
+      </w:pPr>
+      <w:bookmarkStart w:id="32" w:name="_Toc195996683"/>
+      <w:r>
+        <w:rPr>
+          <w:rFonts w:eastAsia="Times New Roman"/>
+        </w:rPr>
+        <w:t>Bases Tecnológicas</w:t>
+      </w:r>
+      <w:bookmarkEnd w:id="32"/>
+    </w:p>
+    <w:p>
+      <w:r>
         <w:tab/>
       </w:r>
       <w:r>
+        <w:t>El desarrollo del sistema automatizado del Hospital Antonio José Uzcátegui se sustenta en tecnologías modernas y eficientes, seleccionadas estratégicamente para garantizar rendimiento, seguridad y escalabilidad.</w:t>
+      </w:r>
+    </w:p>
+    <w:p>
+      <w:pPr>
+        <w:pStyle w:val="Ttulo3"/>
+        <w:rPr>
+          <w:rFonts w:eastAsia="Times New Roman"/>
+        </w:rPr>
+      </w:pPr>
+      <w:bookmarkStart w:id="33" w:name="_Toc195996684"/>
+      <w:r>
+        <w:rPr>
+          <w:rFonts w:eastAsia="Times New Roman"/>
+        </w:rPr>
+        <w:t>PHP</w:t>
+      </w:r>
+      <w:bookmarkEnd w:id="33"/>
+    </w:p>
+    <w:p>
+      <w:pPr>
         <w:rPr>
           <w:rFonts w:eastAsia="Times New Roman" w:cs="Times New Roman"/>
           <w:color w:val="000000"/>
         </w:rPr>
-        <w:t>Este enfoque es esencial para el Hospital Antonio José Uzcátegui, ya que permitirá definir con claridad los objetivos del sistema automatizado, alineando su desarrollo con las necesidades del departamento de estadísticas. La aplicación del EML asegurará que el proyecto tenga impacto medible, optimizando la toma de decisiones basada en datos estructurados.</w:t>
-      </w:r>
-    </w:p>
-    <w:p>
-      <w:pPr>
-        <w:pStyle w:val="Ttulo2"/>
-        <w:rPr>
-          <w:rFonts w:eastAsia="Times New Roman"/>
-        </w:rPr>
-      </w:pPr>
-      <w:bookmarkStart w:id="31" w:name="_Toc195996683"/>
-      <w:r>
-        <w:rPr>
-          <w:rFonts w:eastAsia="Times New Roman"/>
-        </w:rPr>
-        <w:lastRenderedPageBreak/>
-        <w:t>Bases Tecnológicas</w:t>
-      </w:r>
-      <w:bookmarkEnd w:id="31"/>
-    </w:p>
-    <w:p>
-      <w:r>
-        <w:tab/>
-      </w:r>
-      <w:r>
-        <w:t>El desarrollo del sistema automatizado del Hospital Antonio José Uzcátegui se sustenta en tecnologías modernas y eficientes, seleccionadas estratégicamente para garantizar rendimiento, seguridad y escalabilidad.</w:t>
-      </w:r>
-    </w:p>
-    <w:p>
-      <w:pPr>
-        <w:pStyle w:val="Ttulo3"/>
-        <w:rPr>
-          <w:rFonts w:eastAsia="Times New Roman"/>
-        </w:rPr>
-      </w:pPr>
-      <w:bookmarkStart w:id="32" w:name="_Toc195996684"/>
-      <w:r>
-        <w:rPr>
-          <w:rFonts w:eastAsia="Times New Roman"/>
-        </w:rPr>
-        <w:t>PHP</w:t>
-      </w:r>
-      <w:bookmarkEnd w:id="32"/>
-    </w:p>
-    <w:p>
-      <w:pPr>
+      </w:pPr>
+      <w:r>
         <w:rPr>
           <w:rFonts w:eastAsia="Times New Roman" w:cs="Times New Roman"/>
           <w:color w:val="000000"/>
         </w:rPr>
-      </w:pPr>
+        <w:tab/>
+      </w:r>
       <w:r>
         <w:rPr>
           <w:rFonts w:eastAsia="Times New Roman" w:cs="Times New Roman"/>
           <w:color w:val="000000"/>
         </w:rPr>
-        <w:tab/>
-      </w:r>
+        <w:t xml:space="preserve">Según </w:t>
+      </w:r>
+      <w:proofErr w:type="spellStart"/>
       <w:r>
         <w:rPr>
           <w:rFonts w:eastAsia="Times New Roman" w:cs="Times New Roman"/>
           <w:color w:val="000000"/>
         </w:rPr>
-        <w:t xml:space="preserve">Según </w:t>
-      </w:r>
-      <w:proofErr w:type="spellStart"/>
+        <w:t>Zent</w:t>
+      </w:r>
+      <w:proofErr w:type="spellEnd"/>
       <w:r>
         <w:rPr>
           <w:rFonts w:eastAsia="Times New Roman" w:cs="Times New Roman"/>
           <w:color w:val="000000"/>
         </w:rPr>
-        <w:t>Zent</w:t>
-      </w:r>
-      <w:proofErr w:type="spellEnd"/>
+        <w:t xml:space="preserve"> &amp; </w:t>
+      </w:r>
+      <w:proofErr w:type="spellStart"/>
       <w:r>
         <w:rPr>
           <w:rFonts w:eastAsia="Times New Roman" w:cs="Times New Roman"/>
           <w:color w:val="000000"/>
         </w:rPr>
-        <w:t xml:space="preserve"> &amp; </w:t>
-      </w:r>
-      <w:proofErr w:type="spellStart"/>
+        <w:t>Wisniewski</w:t>
+      </w:r>
+      <w:proofErr w:type="spellEnd"/>
       <w:r>
         <w:rPr>
           <w:rFonts w:eastAsia="Times New Roman" w:cs="Times New Roman"/>
           <w:color w:val="000000"/>
         </w:rPr>
-        <w:t>Wisniewski</w:t>
-      </w:r>
-      <w:proofErr w:type="spellEnd"/>
+        <w:t xml:space="preserve"> (2019), "PHP es un lenguaje versátil para el desarrollo web, que permite la creación eficiente de aplicaciones dinámicas a través de su integración con bases de datos y su amplia compatibilidad con dif</w:t>
+      </w:r>
       <w:r>
         <w:rPr>
           <w:rFonts w:eastAsia="Times New Roman" w:cs="Times New Roman"/>
           <w:color w:val="000000"/>
         </w:rPr>
-        <w:t xml:space="preserve"> (2019), "PHP es un lenguaje versátil para el desarrollo web, que permite la creación eficiente de aplicaciones dinámicas a través de su integración con bases de datos y su amplia compatibilidad con dif</w:t>
-      </w:r>
-      <w:r>
+        <w:t>erentes servidores y sistemas."</w:t>
+      </w:r>
+    </w:p>
+    <w:p>
+      <w:pPr>
         <w:rPr>
           <w:rFonts w:eastAsia="Times New Roman" w:cs="Times New Roman"/>
           <w:color w:val="000000"/>
         </w:rPr>
-        <w:t>erentes servidores y sistemas."</w:t>
-      </w:r>
-    </w:p>
-    <w:p>
-      <w:pPr>
+      </w:pPr>
+      <w:r>
         <w:rPr>
           <w:rFonts w:eastAsia="Times New Roman" w:cs="Times New Roman"/>
           <w:color w:val="000000"/>
         </w:rPr>
-      </w:pPr>
+        <w:tab/>
+      </w:r>
       <w:r>
         <w:rPr>
           <w:rFonts w:eastAsia="Times New Roman" w:cs="Times New Roman"/>
           <w:color w:val="000000"/>
         </w:rPr>
-        <w:tab/>
+        <w:t xml:space="preserve">En el contexto del presente proyecto, PHP es fundamental para la gestión de datos hospitalarios, permitiendo la ejecución </w:t>
       </w:r>
       <w:r>
         <w:rPr>
           <w:rFonts w:eastAsia="Times New Roman" w:cs="Times New Roman"/>
           <w:color w:val="000000"/>
         </w:rPr>
-        <w:t xml:space="preserve">En el contexto del presente proyecto, PHP es fundamental para la gestión de datos hospitalarios, permitiendo la ejecución </w:t>
+        <w:t xml:space="preserve">de procesos relacionados con el </w:t>
       </w:r>
       <w:r>
         <w:rPr>
           <w:rFonts w:eastAsia="Times New Roman" w:cs="Times New Roman"/>
           <w:color w:val="000000"/>
         </w:rPr>
-        <w:t xml:space="preserve">de procesos relacionados con el </w:t>
+        <w:t xml:space="preserve">almacenamiento, consulta y manipulación de información estadística. Su flexibilidad y eficiencia favorecen una rápida implementación del sistema, garantizando una respuesta óptima a las necesidades del </w:t>
       </w:r>
       <w:r>
         <w:rPr>
           <w:rFonts w:eastAsia="Times New Roman" w:cs="Times New Roman"/>
           <w:color w:val="000000"/>
         </w:rPr>
-        <w:t xml:space="preserve">almacenamiento, consulta y manipulación de información estadística. Su flexibilidad y eficiencia favorecen una rápida implementación del sistema, garantizando una respuesta óptima a las necesidades del </w:t>
+        <w:t xml:space="preserve">departamento de estadística de salud del </w:t>
       </w:r>
       <w:r>
         <w:rPr>
           <w:rFonts w:eastAsia="Times New Roman" w:cs="Times New Roman"/>
           <w:color w:val="000000"/>
         </w:rPr>
-        <w:t xml:space="preserve">departamento de estadística de salud del </w:t>
-      </w:r>
-      <w:r>
-        <w:rPr>
-          <w:rFonts w:eastAsia="Times New Roman" w:cs="Times New Roman"/>
-          <w:color w:val="000000"/>
-        </w:rPr>
         <w:t>Hospital Antonio José Uzcátegui.</w:t>
       </w:r>
     </w:p>
@@ -15238,7 +15304,7 @@
           <w:rFonts w:eastAsia="Times New Roman"/>
         </w:rPr>
       </w:pPr>
-      <w:bookmarkStart w:id="33" w:name="_Toc195996685"/>
+      <w:bookmarkStart w:id="34" w:name="_Toc195996685"/>
       <w:proofErr w:type="spellStart"/>
       <w:r>
         <w:rPr>
@@ -15246,7 +15312,7 @@
         </w:rPr>
         <w:t>TypeScript</w:t>
       </w:r>
-      <w:bookmarkEnd w:id="33"/>
+      <w:bookmarkEnd w:id="34"/>
       <w:proofErr w:type="spellEnd"/>
     </w:p>
     <w:p>
@@ -15298,7 +15364,7 @@
           <w:rFonts w:eastAsia="Times New Roman"/>
         </w:rPr>
       </w:pPr>
-      <w:bookmarkStart w:id="34" w:name="_Toc195996686"/>
+      <w:bookmarkStart w:id="35" w:name="_Toc195996686"/>
       <w:proofErr w:type="spellStart"/>
       <w:r>
         <w:rPr>
@@ -15307,7 +15373,7 @@
         <w:lastRenderedPageBreak/>
         <w:t>SQLite</w:t>
       </w:r>
-      <w:bookmarkEnd w:id="34"/>
+      <w:bookmarkEnd w:id="35"/>
       <w:proofErr w:type="spellEnd"/>
     </w:p>
     <w:p>
@@ -15342,12 +15408,12 @@
       <w:pPr>
         <w:pStyle w:val="Ttulo3"/>
       </w:pPr>
-      <w:bookmarkStart w:id="35" w:name="_Toc195996687"/>
+      <w:bookmarkStart w:id="36" w:name="_Toc195996687"/>
       <w:proofErr w:type="spellStart"/>
       <w:r>
         <w:t>Composer</w:t>
       </w:r>
-      <w:bookmarkEnd w:id="35"/>
+      <w:bookmarkEnd w:id="36"/>
       <w:proofErr w:type="spellEnd"/>
     </w:p>
     <w:p>
@@ -15382,12 +15448,12 @@
       <w:pPr>
         <w:pStyle w:val="Ttulo3"/>
       </w:pPr>
-      <w:bookmarkStart w:id="36" w:name="_Toc195996688"/>
+      <w:bookmarkStart w:id="37" w:name="_Toc195996688"/>
       <w:proofErr w:type="spellStart"/>
       <w:r>
         <w:t>Git</w:t>
       </w:r>
-      <w:bookmarkEnd w:id="36"/>
+      <w:bookmarkEnd w:id="37"/>
       <w:proofErr w:type="spellEnd"/>
     </w:p>
     <w:p>
@@ -15423,7 +15489,15 @@
     <w:p>
       <w:r>
         <w:tab/>
-        <w:t xml:space="preserve">En el contexto del sistema automatizado del departamento de estadística de salud del Hospital Antonio José Uzcátegui, </w:t>
+        <w:t xml:space="preserve">En el contexto del sistema automatizado del departamento de estadística de salud del Hospital Antonio José </w:t>
+      </w:r>
+      <w:proofErr w:type="spellStart"/>
+      <w:r>
+        <w:t>Uzcátegui</w:t>
+      </w:r>
+      <w:proofErr w:type="spellEnd"/>
+      <w:r>
+        <w:t xml:space="preserve">, </w:t>
       </w:r>
       <w:proofErr w:type="spellStart"/>
       <w:r>
@@ -15442,14 +15516,14 @@
       <w:pPr>
         <w:pStyle w:val="Ttulo3"/>
       </w:pPr>
-      <w:bookmarkStart w:id="37" w:name="_Toc195996689"/>
+      <w:bookmarkStart w:id="38" w:name="_Toc195996689"/>
       <w:r>
         <w:t>GitH</w:t>
       </w:r>
       <w:r>
         <w:t>ub</w:t>
       </w:r>
-      <w:bookmarkEnd w:id="37"/>
+      <w:bookmarkEnd w:id="38"/>
     </w:p>
     <w:p>
       <w:r>
@@ -15531,7 +15605,7 @@
           <w:rFonts w:eastAsia="Calibri"/>
         </w:rPr>
       </w:pPr>
-      <w:bookmarkStart w:id="38" w:name="_Toc195996690"/>
+      <w:bookmarkStart w:id="39" w:name="_Toc195996690"/>
       <w:r>
         <w:t>CAPÍTULO</w:t>
       </w:r>
@@ -15541,7 +15615,7 @@
         </w:rPr>
         <w:t xml:space="preserve"> III</w:t>
       </w:r>
-      <w:bookmarkEnd w:id="38"/>
+      <w:bookmarkEnd w:id="39"/>
     </w:p>
     <w:p>
       <w:pPr>
@@ -15550,7 +15624,7 @@
           <w:rFonts w:eastAsia="Calibri"/>
         </w:rPr>
       </w:pPr>
-      <w:bookmarkStart w:id="39" w:name="_Toc195996691"/>
+      <w:bookmarkStart w:id="40" w:name="_Toc195996691"/>
       <w:r>
         <w:t>Metodología</w:t>
       </w:r>
@@ -15566,7 +15640,7 @@
         </w:rPr>
         <w:t>nvestigación</w:t>
       </w:r>
-      <w:bookmarkEnd w:id="39"/>
+      <w:bookmarkEnd w:id="40"/>
     </w:p>
     <w:p>
       <w:pPr>
@@ -15679,12 +15753,12 @@
       <w:pPr>
         <w:pStyle w:val="Ttulo3"/>
       </w:pPr>
-      <w:bookmarkStart w:id="40" w:name="_Toc195996692"/>
+      <w:bookmarkStart w:id="41" w:name="_Toc195996692"/>
       <w:r>
         <w:lastRenderedPageBreak/>
         <w:t>Etapas del Enfoque del Marco Lógico (EML)</w:t>
       </w:r>
-      <w:bookmarkEnd w:id="40"/>
+      <w:bookmarkEnd w:id="41"/>
     </w:p>
     <w:p>
       <w:pPr>
@@ -15693,14 +15767,14 @@
           <w:rFonts w:eastAsia="Calibri"/>
         </w:rPr>
       </w:pPr>
-      <w:bookmarkStart w:id="41" w:name="_Toc195996693"/>
+      <w:bookmarkStart w:id="42" w:name="_Toc195996693"/>
       <w:r>
         <w:rPr>
           <w:rFonts w:eastAsia="Calibri"/>
         </w:rPr>
         <w:t>Etapa 1. Análisis de involucrados</w:t>
       </w:r>
-      <w:bookmarkEnd w:id="41"/>
+      <w:bookmarkEnd w:id="42"/>
     </w:p>
     <w:p>
       <w:pPr>
@@ -15734,7 +15808,7 @@
           <w:i/>
         </w:rPr>
       </w:pPr>
-      <w:bookmarkStart w:id="42" w:name="_Toc195902130"/>
+      <w:bookmarkStart w:id="43" w:name="_Toc195902130"/>
       <w:r>
         <w:rPr>
           <w:rFonts w:eastAsia="Calibri"/>
@@ -15761,7 +15835,7 @@
         </w:rPr>
         <w:t>Análisis de los involucrados</w:t>
       </w:r>
-      <w:bookmarkEnd w:id="42"/>
+      <w:bookmarkEnd w:id="43"/>
     </w:p>
     <w:tbl>
       <w:tblPr>
@@ -16120,7 +16194,7 @@
           <w:rFonts w:eastAsia="Calibri"/>
         </w:rPr>
       </w:pPr>
-      <w:bookmarkStart w:id="43" w:name="_Toc195996694"/>
+      <w:bookmarkStart w:id="44" w:name="_Toc195996694"/>
       <w:r>
         <w:rPr>
           <w:rFonts w:eastAsia="Calibri"/>
@@ -16128,7 +16202,7 @@
         <w:lastRenderedPageBreak/>
         <w:t>Etapa 2. Análisis de problemas</w:t>
       </w:r>
-      <w:bookmarkEnd w:id="43"/>
+      <w:bookmarkEnd w:id="44"/>
     </w:p>
     <w:p>
       <w:pPr>
@@ -16180,14 +16254,14 @@
           <w:rFonts w:eastAsia="Calibri"/>
         </w:rPr>
       </w:pPr>
-      <w:bookmarkStart w:id="44" w:name="_Toc195996695"/>
+      <w:bookmarkStart w:id="45" w:name="_Toc195996695"/>
       <w:r>
         <w:rPr>
           <w:rFonts w:eastAsia="Calibri"/>
         </w:rPr>
         <w:t>Etapa 3: Análisis de objetivos</w:t>
       </w:r>
-      <w:bookmarkEnd w:id="44"/>
+      <w:bookmarkEnd w:id="45"/>
     </w:p>
     <w:p>
       <w:pPr>
@@ -16252,7 +16326,7 @@
           <w:rFonts w:eastAsia="Calibri"/>
         </w:rPr>
       </w:pPr>
-      <w:bookmarkStart w:id="45" w:name="_Toc195996696"/>
+      <w:bookmarkStart w:id="46" w:name="_Toc195996696"/>
       <w:r>
         <w:rPr>
           <w:rFonts w:eastAsia="Calibri"/>
@@ -16265,7 +16339,7 @@
         </w:rPr>
         <w:t>apa 4: Análisis de alternativas</w:t>
       </w:r>
-      <w:bookmarkEnd w:id="45"/>
+      <w:bookmarkEnd w:id="46"/>
     </w:p>
     <w:p>
       <w:r>
@@ -16304,7 +16378,7 @@
           <w:rFonts w:eastAsia="Calibri"/>
         </w:rPr>
       </w:pPr>
-      <w:bookmarkStart w:id="46" w:name="_Toc195996697"/>
+      <w:bookmarkStart w:id="47" w:name="_Toc195996697"/>
       <w:r>
         <w:rPr>
           <w:rFonts w:eastAsia="Calibri"/>
@@ -16317,7 +16391,7 @@
         </w:rPr>
         <w:t xml:space="preserve"> (MML)</w:t>
       </w:r>
-      <w:bookmarkEnd w:id="46"/>
+      <w:bookmarkEnd w:id="47"/>
     </w:p>
     <w:p>
       <w:pPr>
@@ -16346,7 +16420,7 @@
           <w:rFonts w:eastAsia="Calibri"/>
         </w:rPr>
       </w:pPr>
-      <w:bookmarkStart w:id="47" w:name="_Toc195902131"/>
+      <w:bookmarkStart w:id="48" w:name="_Toc195902131"/>
       <w:r>
         <w:rPr>
           <w:rFonts w:eastAsia="Calibri"/>
@@ -16377,7 +16451,7 @@
         </w:rPr>
         <w:t>ógico</w:t>
       </w:r>
-      <w:bookmarkStart w:id="48" w:name="_Hlk104795181"/>
+      <w:bookmarkStart w:id="49" w:name="_Hlk104795181"/>
       <w:r>
         <w:rPr>
           <w:rFonts w:eastAsia="Calibri"/>
@@ -16386,7 +16460,7 @@
         </w:rPr>
         <w:t xml:space="preserve"> (MML)</w:t>
       </w:r>
-      <w:bookmarkEnd w:id="47"/>
+      <w:bookmarkEnd w:id="48"/>
     </w:p>
     <w:tbl>
       <w:tblPr>
@@ -16409,7 +16483,7 @@
           <w:tcPr>
             <w:tcW w:w="2263" w:type="dxa"/>
           </w:tcPr>
-          <w:bookmarkEnd w:id="48"/>
+          <w:bookmarkEnd w:id="49"/>
           <w:p>
             <w:pPr>
               <w:spacing w:line="300" w:lineRule="atLeast"/>
@@ -17765,7 +17839,7 @@
       <w:pPr>
         <w:pStyle w:val="Ttulo3"/>
       </w:pPr>
-      <w:bookmarkStart w:id="49" w:name="_Toc195996698"/>
+      <w:bookmarkStart w:id="50" w:name="_Toc195996698"/>
       <w:r>
         <w:t xml:space="preserve">Fases del Proceso Unificado de </w:t>
       </w:r>
@@ -17777,7 +17851,7 @@
       <w:r>
         <w:t xml:space="preserve"> (RUP)</w:t>
       </w:r>
-      <w:bookmarkEnd w:id="49"/>
+      <w:bookmarkEnd w:id="50"/>
     </w:p>
     <w:p>
       <w:pPr>
@@ -17790,7 +17864,7 @@
           <w:rFonts w:eastAsia="Calibri"/>
         </w:rPr>
       </w:pPr>
-      <w:bookmarkStart w:id="50" w:name="_Toc195996699"/>
+      <w:bookmarkStart w:id="51" w:name="_Toc195996699"/>
       <w:r>
         <w:rPr>
           <w:rFonts w:eastAsia="Calibri"/>
@@ -17803,7 +17877,7 @@
         </w:rPr>
         <w:t>o</w:t>
       </w:r>
-      <w:bookmarkEnd w:id="50"/>
+      <w:bookmarkEnd w:id="51"/>
     </w:p>
     <w:p>
       <w:pPr>
@@ -17879,14 +17953,14 @@
           <w:rFonts w:eastAsia="Calibri"/>
         </w:rPr>
       </w:pPr>
-      <w:bookmarkStart w:id="51" w:name="_Toc195996700"/>
+      <w:bookmarkStart w:id="52" w:name="_Toc195996700"/>
       <w:r>
         <w:rPr>
           <w:rFonts w:eastAsia="Calibri"/>
         </w:rPr>
         <w:t>Fase de elaboración</w:t>
       </w:r>
-      <w:bookmarkEnd w:id="51"/>
+      <w:bookmarkEnd w:id="52"/>
     </w:p>
     <w:p>
       <w:r>
@@ -17911,14 +17985,14 @@
           <w:rFonts w:eastAsia="Calibri"/>
         </w:rPr>
       </w:pPr>
-      <w:bookmarkStart w:id="52" w:name="_Toc195996701"/>
+      <w:bookmarkStart w:id="53" w:name="_Toc195996701"/>
       <w:r>
         <w:rPr>
           <w:rFonts w:eastAsia="Calibri"/>
         </w:rPr>
         <w:t>Fase de construcción</w:t>
       </w:r>
-      <w:bookmarkEnd w:id="52"/>
+      <w:bookmarkEnd w:id="53"/>
     </w:p>
     <w:p>
       <w:pPr>
@@ -18060,7 +18134,7 @@
           <w:rFonts w:eastAsia="Calibri"/>
         </w:rPr>
       </w:pPr>
-      <w:bookmarkStart w:id="53" w:name="_Toc195996702"/>
+      <w:bookmarkStart w:id="54" w:name="_Toc195996702"/>
       <w:r>
         <w:rPr>
           <w:rFonts w:eastAsia="Calibri"/>
@@ -18073,7 +18147,7 @@
         </w:rPr>
         <w:t>ransición</w:t>
       </w:r>
-      <w:bookmarkEnd w:id="53"/>
+      <w:bookmarkEnd w:id="54"/>
     </w:p>
     <w:p>
       <w:pPr>
@@ -18183,12 +18257,12 @@
       <w:pPr>
         <w:pStyle w:val="Ttulo3"/>
       </w:pPr>
-      <w:bookmarkStart w:id="54" w:name="_Toc195996703"/>
+      <w:bookmarkStart w:id="55" w:name="_Toc195996703"/>
       <w:r>
         <w:lastRenderedPageBreak/>
         <w:t>Cuadro operativo de fases de RUP</w:t>
       </w:r>
-      <w:bookmarkEnd w:id="54"/>
+      <w:bookmarkEnd w:id="55"/>
     </w:p>
     <w:p>
       <w:pPr>
@@ -18197,7 +18271,7 @@
           <w:rFonts w:eastAsia="Calibri"/>
         </w:rPr>
       </w:pPr>
-      <w:bookmarkStart w:id="55" w:name="_Toc195902132"/>
+      <w:bookmarkStart w:id="56" w:name="_Toc195902132"/>
       <w:r>
         <w:rPr>
           <w:rFonts w:eastAsia="Times New Roman"/>
@@ -18212,7 +18286,7 @@
         </w:rPr>
         <w:t>Fases de RUP</w:t>
       </w:r>
-      <w:bookmarkEnd w:id="55"/>
+      <w:bookmarkEnd w:id="56"/>
     </w:p>
     <w:tbl>
       <w:tblPr>
@@ -18917,7 +18991,7 @@
       </w:tr>
     </w:tbl>
     <w:p>
-      <w:bookmarkStart w:id="56" w:name="_Toc195996704"/>
+      <w:bookmarkStart w:id="57" w:name="_Toc195996704"/>
     </w:p>
     <w:p>
       <w:pPr>
@@ -18956,17 +19030,17 @@
         </w:rPr>
         <w:t>nvestigación</w:t>
       </w:r>
-      <w:bookmarkEnd w:id="56"/>
+      <w:bookmarkEnd w:id="57"/>
     </w:p>
     <w:p>
       <w:pPr>
         <w:pStyle w:val="Ttulo3"/>
       </w:pPr>
-      <w:bookmarkStart w:id="57" w:name="_Toc195996705"/>
+      <w:bookmarkStart w:id="58" w:name="_Toc195996705"/>
       <w:r>
         <w:t>Investigación proyectiva</w:t>
       </w:r>
-      <w:bookmarkEnd w:id="57"/>
+      <w:bookmarkEnd w:id="58"/>
     </w:p>
     <w:p>
       <w:r>
@@ -18990,12 +19064,12 @@
       <w:pPr>
         <w:pStyle w:val="Ttulo3"/>
       </w:pPr>
-      <w:bookmarkStart w:id="58" w:name="_Toc195996706"/>
+      <w:bookmarkStart w:id="59" w:name="_Toc195996706"/>
       <w:r>
         <w:lastRenderedPageBreak/>
         <w:t>Investigación de campo</w:t>
       </w:r>
-      <w:bookmarkEnd w:id="58"/>
+      <w:bookmarkEnd w:id="59"/>
     </w:p>
     <w:p>
       <w:r>
@@ -19050,7 +19124,7 @@
           <w:rFonts w:eastAsia="Calibri"/>
         </w:rPr>
       </w:pPr>
-      <w:bookmarkStart w:id="59" w:name="_Toc195996707"/>
+      <w:bookmarkStart w:id="60" w:name="_Toc195996707"/>
       <w:r>
         <w:t>Población</w:t>
       </w:r>
@@ -19066,17 +19140,17 @@
         </w:rPr>
         <w:t>uestra</w:t>
       </w:r>
-      <w:bookmarkEnd w:id="59"/>
+      <w:bookmarkEnd w:id="60"/>
     </w:p>
     <w:p>
       <w:pPr>
         <w:pStyle w:val="Ttulo3"/>
       </w:pPr>
-      <w:bookmarkStart w:id="60" w:name="_Toc195996708"/>
+      <w:bookmarkStart w:id="61" w:name="_Toc195996708"/>
       <w:r>
         <w:t>Población</w:t>
       </w:r>
-      <w:bookmarkEnd w:id="60"/>
+      <w:bookmarkEnd w:id="61"/>
     </w:p>
     <w:p>
       <w:pPr>
@@ -19243,11 +19317,11 @@
       <w:pPr>
         <w:pStyle w:val="Ttulo3"/>
       </w:pPr>
-      <w:bookmarkStart w:id="61" w:name="_Toc195996709"/>
+      <w:bookmarkStart w:id="62" w:name="_Toc195996709"/>
       <w:r>
         <w:t>Muestra</w:t>
       </w:r>
-      <w:bookmarkEnd w:id="61"/>
+      <w:bookmarkEnd w:id="62"/>
     </w:p>
     <w:p>
       <w:r>
@@ -19340,7 +19414,7 @@
           <w:rFonts w:eastAsia="Calibri"/>
         </w:rPr>
       </w:pPr>
-      <w:bookmarkStart w:id="62" w:name="_Toc195996710"/>
+      <w:bookmarkStart w:id="63" w:name="_Toc195996710"/>
       <w:r>
         <w:rPr>
           <w:rFonts w:eastAsia="Calibri"/>
@@ -19356,7 +19430,7 @@
         </w:rPr>
         <w:t xml:space="preserve"> de recolección de datos</w:t>
       </w:r>
-      <w:bookmarkEnd w:id="62"/>
+      <w:bookmarkEnd w:id="63"/>
     </w:p>
     <w:p>
       <w:pPr>
@@ -19396,14 +19470,14 @@
       <w:pPr>
         <w:pStyle w:val="Ttulo3"/>
       </w:pPr>
-      <w:bookmarkStart w:id="63" w:name="_Toc195996711"/>
+      <w:bookmarkStart w:id="64" w:name="_Toc195996711"/>
       <w:r>
         <w:t>O</w:t>
       </w:r>
       <w:r>
         <w:t>bservación directa</w:t>
       </w:r>
-      <w:bookmarkEnd w:id="63"/>
+      <w:bookmarkEnd w:id="64"/>
     </w:p>
     <w:p>
       <w:r>
@@ -19449,12 +19523,12 @@
       <w:pPr>
         <w:pStyle w:val="Ttulo3"/>
       </w:pPr>
-      <w:bookmarkStart w:id="64" w:name="_Toc195996712"/>
+      <w:bookmarkStart w:id="65" w:name="_Toc195996712"/>
       <w:r>
         <w:lastRenderedPageBreak/>
         <w:t>Entrevista</w:t>
       </w:r>
-      <w:bookmarkEnd w:id="64"/>
+      <w:bookmarkEnd w:id="65"/>
     </w:p>
     <w:p>
       <w:r>
@@ -19503,11 +19577,11 @@
       <w:pPr>
         <w:pStyle w:val="Ttulo3"/>
       </w:pPr>
-      <w:bookmarkStart w:id="65" w:name="_Toc195996713"/>
+      <w:bookmarkStart w:id="66" w:name="_Toc195996713"/>
       <w:r>
         <w:t>Encuesta</w:t>
       </w:r>
-      <w:bookmarkEnd w:id="65"/>
+      <w:bookmarkEnd w:id="66"/>
     </w:p>
     <w:p>
       <w:r>
@@ -19535,7 +19609,7 @@
           <w:rFonts w:eastAsia="Calibri"/>
         </w:rPr>
       </w:pPr>
-      <w:bookmarkStart w:id="66" w:name="_Toc195996714"/>
+      <w:bookmarkStart w:id="67" w:name="_Toc195996714"/>
       <w:r>
         <w:rPr>
           <w:rFonts w:eastAsia="Calibri"/>
@@ -19548,7 +19622,7 @@
         </w:rPr>
         <w:t>actibilidad</w:t>
       </w:r>
-      <w:bookmarkEnd w:id="66"/>
+      <w:bookmarkEnd w:id="67"/>
     </w:p>
     <w:p>
       <w:pPr>
@@ -19576,7 +19650,7 @@
           <w:rFonts w:eastAsia="Calibri"/>
         </w:rPr>
       </w:pPr>
-      <w:bookmarkStart w:id="67" w:name="_Toc195996715"/>
+      <w:bookmarkStart w:id="68" w:name="_Toc195996715"/>
       <w:r>
         <w:rPr>
           <w:rFonts w:eastAsia="Calibri"/>
@@ -19589,7 +19663,7 @@
         </w:rPr>
         <w:t>conómica</w:t>
       </w:r>
-      <w:bookmarkEnd w:id="67"/>
+      <w:bookmarkEnd w:id="68"/>
     </w:p>
     <w:p>
       <w:pPr>
@@ -19834,7 +19908,7 @@
           <w:rFonts w:eastAsia="Calibri"/>
         </w:rPr>
       </w:pPr>
-      <w:bookmarkStart w:id="68" w:name="_Toc195996716"/>
+      <w:bookmarkStart w:id="69" w:name="_Toc195996716"/>
       <w:r>
         <w:rPr>
           <w:rFonts w:eastAsia="Calibri"/>
@@ -19847,7 +19921,7 @@
         </w:rPr>
         <w:t xml:space="preserve"> o tecnológica</w:t>
       </w:r>
-      <w:bookmarkEnd w:id="68"/>
+      <w:bookmarkEnd w:id="69"/>
     </w:p>
     <w:p>
       <w:pPr>
@@ -19882,7 +19956,7 @@
           <w:rFonts w:eastAsia="Calibri"/>
         </w:rPr>
       </w:pPr>
-      <w:bookmarkStart w:id="69" w:name="_Toc195902133"/>
+      <w:bookmarkStart w:id="70" w:name="_Toc195902133"/>
       <w:r>
         <w:rPr>
           <w:rFonts w:eastAsia="Calibri"/>
@@ -19898,7 +19972,7 @@
         </w:rPr>
         <w:t>Factibilidad técnica</w:t>
       </w:r>
-      <w:bookmarkEnd w:id="69"/>
+      <w:bookmarkEnd w:id="70"/>
     </w:p>
     <w:tbl>
       <w:tblPr>
@@ -20215,7 +20289,7 @@
           <w:rFonts w:eastAsia="Calibri"/>
         </w:rPr>
       </w:pPr>
-      <w:bookmarkStart w:id="70" w:name="_Toc195996717"/>
+      <w:bookmarkStart w:id="71" w:name="_Toc195996717"/>
       <w:r>
         <w:rPr>
           <w:rFonts w:eastAsia="Calibri"/>
@@ -20234,7 +20308,7 @@
         </w:rPr>
         <w:t>humana</w:t>
       </w:r>
-      <w:bookmarkEnd w:id="70"/>
+      <w:bookmarkEnd w:id="71"/>
     </w:p>
     <w:p>
       <w:pPr>
@@ -20343,7 +20417,7 @@
           <w:rFonts w:eastAsia="Calibri"/>
         </w:rPr>
       </w:pPr>
-      <w:bookmarkStart w:id="71" w:name="_Toc195996718"/>
+      <w:bookmarkStart w:id="72" w:name="_Toc195996718"/>
       <w:r>
         <w:t>CAPÍTULO</w:t>
       </w:r>
@@ -20359,17 +20433,17 @@
         </w:rPr>
         <w:t>V</w:t>
       </w:r>
-      <w:bookmarkEnd w:id="71"/>
+      <w:bookmarkEnd w:id="72"/>
     </w:p>
     <w:p>
       <w:pPr>
         <w:pStyle w:val="Ttulo2"/>
       </w:pPr>
-      <w:bookmarkStart w:id="72" w:name="_Toc195996719"/>
+      <w:bookmarkStart w:id="73" w:name="_Toc195996719"/>
       <w:r>
         <w:t>Cuantificación de los resultados</w:t>
       </w:r>
-      <w:bookmarkEnd w:id="72"/>
+      <w:bookmarkEnd w:id="73"/>
     </w:p>
     <w:p>
       <w:r>
@@ -23782,7 +23856,7 @@
           <w:rFonts w:eastAsia="Calibri"/>
         </w:rPr>
       </w:pPr>
-      <w:bookmarkStart w:id="73" w:name="_Toc195996720"/>
+      <w:bookmarkStart w:id="74" w:name="_Toc195996720"/>
       <w:r>
         <w:rPr>
           <w:rFonts w:eastAsia="Calibri"/>
@@ -23790,7 +23864,7 @@
         <w:lastRenderedPageBreak/>
         <w:t>Requisitos funcionales</w:t>
       </w:r>
-      <w:bookmarkEnd w:id="73"/>
+      <w:bookmarkEnd w:id="74"/>
     </w:p>
     <w:p>
       <w:r>
@@ -23952,11 +24026,11 @@
       <w:pPr>
         <w:pStyle w:val="Ttulo3"/>
       </w:pPr>
-      <w:bookmarkStart w:id="74" w:name="_Toc195996721"/>
+      <w:bookmarkStart w:id="75" w:name="_Toc195996721"/>
       <w:r>
         <w:t>Requisitos no funcionales</w:t>
       </w:r>
-      <w:bookmarkEnd w:id="74"/>
+      <w:bookmarkEnd w:id="75"/>
     </w:p>
     <w:p>
       <w:r>
@@ -24496,7 +24570,7 @@
           <w:lang w:eastAsia="es-CO"/>
         </w:rPr>
       </w:pPr>
-      <w:bookmarkStart w:id="75" w:name="_Toc195996722"/>
+      <w:bookmarkStart w:id="76" w:name="_Toc195996722"/>
       <w:r>
         <w:rPr>
           <w:rFonts w:eastAsia="Times New Roman"/>
@@ -24505,7 +24579,7 @@
         <w:lastRenderedPageBreak/>
         <w:t>RNF-02. Seguridad</w:t>
       </w:r>
-      <w:bookmarkEnd w:id="75"/>
+      <w:bookmarkEnd w:id="76"/>
     </w:p>
     <w:p>
       <w:pPr>
@@ -24887,7 +24961,7 @@
           <w:lang w:eastAsia="es-CO"/>
         </w:rPr>
       </w:pPr>
-      <w:bookmarkStart w:id="76" w:name="_Toc195996723"/>
+      <w:bookmarkStart w:id="77" w:name="_Toc195996723"/>
       <w:r>
         <w:rPr>
           <w:rFonts w:eastAsia="Times New Roman"/>
@@ -24903,7 +24977,7 @@
         </w:rPr>
         <w:t>Portabilidad</w:t>
       </w:r>
-      <w:bookmarkEnd w:id="76"/>
+      <w:bookmarkEnd w:id="77"/>
     </w:p>
     <w:p>
       <w:pPr>
@@ -25252,7 +25326,7 @@
           <w:lang w:eastAsia="es-CO"/>
         </w:rPr>
       </w:pPr>
-      <w:bookmarkStart w:id="77" w:name="_Toc195996724"/>
+      <w:bookmarkStart w:id="78" w:name="_Toc195996724"/>
       <w:r>
         <w:rPr>
           <w:rFonts w:eastAsia="Times New Roman"/>
@@ -25267,7 +25341,7 @@
         </w:rPr>
         <w:t>Compatibilidad</w:t>
       </w:r>
-      <w:bookmarkEnd w:id="77"/>
+      <w:bookmarkEnd w:id="78"/>
     </w:p>
     <w:p>
       <w:pPr>
@@ -25658,7 +25732,7 @@
           <w:rFonts w:eastAsia="Calibri"/>
         </w:rPr>
       </w:pPr>
-      <w:bookmarkStart w:id="78" w:name="_Toc195996725"/>
+      <w:bookmarkStart w:id="79" w:name="_Toc195996725"/>
       <w:r>
         <w:rPr>
           <w:rFonts w:eastAsia="Calibri"/>
@@ -25666,7 +25740,7 @@
         <w:lastRenderedPageBreak/>
         <w:t>Diagramas</w:t>
       </w:r>
-      <w:bookmarkEnd w:id="78"/>
+      <w:bookmarkEnd w:id="79"/>
     </w:p>
     <w:p>
       <w:pPr>
@@ -25675,7 +25749,7 @@
           <w:rFonts w:eastAsia="Calibri"/>
         </w:rPr>
       </w:pPr>
-      <w:bookmarkStart w:id="79" w:name="_Toc195996726"/>
+      <w:bookmarkStart w:id="80" w:name="_Toc195996726"/>
       <w:r>
         <w:rPr>
           <w:rFonts w:eastAsia="Calibri"/>
@@ -25700,7 +25774,7 @@
         </w:rPr>
         <w:t xml:space="preserve"> de uso</w:t>
       </w:r>
-      <w:bookmarkEnd w:id="79"/>
+      <w:bookmarkEnd w:id="80"/>
     </w:p>
     <w:p>
       <w:pPr>
@@ -25710,7 +25784,7 @@
           <w:i/>
         </w:rPr>
       </w:pPr>
-      <w:bookmarkStart w:id="80" w:name="_Toc196036729"/>
+      <w:bookmarkStart w:id="81" w:name="_Toc196036729"/>
       <w:r>
         <w:t xml:space="preserve">Figura #. </w:t>
       </w:r>
@@ -25721,10 +25795,10 @@
         </w:rPr>
         <w:t>Diagrama general de casos de uso</w:t>
       </w:r>
-      <w:bookmarkEnd w:id="80"/>
-    </w:p>
-    <w:p>
-      <w:bookmarkStart w:id="81" w:name="_Hlk194641348"/>
+      <w:bookmarkEnd w:id="81"/>
+    </w:p>
+    <w:p>
+      <w:bookmarkStart w:id="82" w:name="_Hlk194641348"/>
       <w:r>
         <w:rPr>
           <w:noProof/>
@@ -25790,12 +25864,12 @@
           <w:lang w:eastAsia="en-US"/>
         </w:rPr>
       </w:pPr>
-      <w:bookmarkStart w:id="82" w:name="_Toc195996727"/>
+      <w:bookmarkStart w:id="83" w:name="_Toc195996727"/>
       <w:r>
         <w:lastRenderedPageBreak/>
         <w:t>Caso de uso “Registrar director”</w:t>
       </w:r>
-      <w:bookmarkEnd w:id="82"/>
+      <w:bookmarkEnd w:id="83"/>
       <w:r>
         <w:rPr>
           <w:noProof/>
@@ -25814,7 +25888,7 @@
           <w:i/>
         </w:rPr>
       </w:pPr>
-      <w:bookmarkStart w:id="83" w:name="_Toc196036730"/>
+      <w:bookmarkStart w:id="84" w:name="_Toc196036730"/>
       <w:r>
         <w:t xml:space="preserve">Figura #. </w:t>
       </w:r>
@@ -25825,7 +25899,7 @@
         </w:rPr>
         <w:t>Diagrama del caso de uso “Registrar director”</w:t>
       </w:r>
-      <w:bookmarkEnd w:id="83"/>
+      <w:bookmarkEnd w:id="84"/>
     </w:p>
     <w:p>
       <w:r>
@@ -26982,7 +27056,7 @@
           <w:noProof/>
         </w:rPr>
       </w:pPr>
-      <w:bookmarkStart w:id="84" w:name="_Toc195996728"/>
+      <w:bookmarkStart w:id="85" w:name="_Toc195996728"/>
       <w:r>
         <w:rPr>
           <w:noProof/>
@@ -26990,7 +27064,7 @@
         <w:lastRenderedPageBreak/>
         <w:t>Caso de uso “Registrar coordinador”</w:t>
       </w:r>
-      <w:bookmarkEnd w:id="84"/>
+      <w:bookmarkEnd w:id="85"/>
     </w:p>
     <w:p>
       <w:pPr>
@@ -27000,7 +27074,7 @@
           <w:i/>
         </w:rPr>
       </w:pPr>
-      <w:bookmarkStart w:id="85" w:name="_Toc196036731"/>
+      <w:bookmarkStart w:id="86" w:name="_Toc196036731"/>
       <w:r>
         <w:t xml:space="preserve">Figura #. </w:t>
       </w:r>
@@ -27011,7 +27085,7 @@
         </w:rPr>
         <w:t>Diagrama del caso de uso “Registrar coordinador”</w:t>
       </w:r>
-      <w:bookmarkEnd w:id="85"/>
+      <w:bookmarkEnd w:id="86"/>
     </w:p>
     <w:p>
       <w:r>
@@ -28197,7 +28271,7 @@
       <w:pPr>
         <w:pStyle w:val="Ttulo4"/>
       </w:pPr>
-      <w:bookmarkStart w:id="86" w:name="_Toc195996729"/>
+      <w:bookmarkStart w:id="87" w:name="_Toc195996729"/>
       <w:r>
         <w:t xml:space="preserve">Caso de uso </w:t>
       </w:r>
@@ -28213,7 +28287,7 @@
       <w:r>
         <w:t>”</w:t>
       </w:r>
-      <w:bookmarkEnd w:id="86"/>
+      <w:bookmarkEnd w:id="87"/>
     </w:p>
     <w:p>
       <w:pPr>
@@ -28223,7 +28297,7 @@
           <w:i/>
         </w:rPr>
       </w:pPr>
-      <w:bookmarkStart w:id="87" w:name="_Toc196036732"/>
+      <w:bookmarkStart w:id="88" w:name="_Toc196036732"/>
       <w:r>
         <w:t>Figura #.</w:t>
       </w:r>
@@ -28237,7 +28311,7 @@
         </w:rPr>
         <w:t>Diagrama del caso de uso “Registrar secretario”</w:t>
       </w:r>
-      <w:bookmarkEnd w:id="87"/>
+      <w:bookmarkEnd w:id="88"/>
     </w:p>
     <w:p>
       <w:r>
@@ -29341,7 +29415,7 @@
           <w:noProof/>
         </w:rPr>
       </w:pPr>
-      <w:bookmarkStart w:id="88" w:name="_Toc195996730"/>
+      <w:bookmarkStart w:id="89" w:name="_Toc195996730"/>
       <w:r>
         <w:rPr>
           <w:noProof/>
@@ -29354,7 +29428,7 @@
         </w:rPr>
         <w:t>aciente”</w:t>
       </w:r>
-      <w:bookmarkEnd w:id="88"/>
+      <w:bookmarkEnd w:id="89"/>
     </w:p>
     <w:p>
       <w:pPr>
@@ -29364,7 +29438,7 @@
           <w:i/>
         </w:rPr>
       </w:pPr>
-      <w:bookmarkStart w:id="89" w:name="_Toc196036733"/>
+      <w:bookmarkStart w:id="90" w:name="_Toc196036733"/>
       <w:r>
         <w:t xml:space="preserve">Figura #. </w:t>
       </w:r>
@@ -29375,7 +29449,7 @@
         </w:rPr>
         <w:t>Diagrama del caso de uso “Registrar paciente”</w:t>
       </w:r>
-      <w:bookmarkEnd w:id="89"/>
+      <w:bookmarkEnd w:id="90"/>
     </w:p>
     <w:p>
       <w:r>
@@ -29460,7 +29534,7 @@
                 <w:sz w:val="18"/>
               </w:rPr>
             </w:pPr>
-            <w:bookmarkStart w:id="90" w:name="_Hlk195902753"/>
+            <w:bookmarkStart w:id="91" w:name="_Hlk195902753"/>
             <w:r>
               <w:rPr>
                 <w:sz w:val="18"/>
@@ -30462,14 +30536,14 @@
           </w:p>
         </w:tc>
       </w:tr>
-      <w:bookmarkEnd w:id="90"/>
+      <w:bookmarkEnd w:id="91"/>
     </w:tbl>
     <w:p/>
     <w:p>
       <w:pPr>
         <w:pStyle w:val="Ttulo4"/>
       </w:pPr>
-      <w:bookmarkStart w:id="91" w:name="_Toc195996731"/>
+      <w:bookmarkStart w:id="92" w:name="_Toc195996731"/>
       <w:r>
         <w:lastRenderedPageBreak/>
         <w:t>Caso de uso “Generar reportes mensuales</w:t>
@@ -30477,7 +30551,7 @@
       <w:r>
         <w:t>”</w:t>
       </w:r>
-      <w:bookmarkEnd w:id="91"/>
+      <w:bookmarkEnd w:id="92"/>
     </w:p>
     <w:p>
       <w:pPr>
@@ -30487,7 +30561,7 @@
           <w:i/>
         </w:rPr>
       </w:pPr>
-      <w:bookmarkStart w:id="92" w:name="_Toc196036734"/>
+      <w:bookmarkStart w:id="93" w:name="_Toc196036734"/>
       <w:r>
         <w:t xml:space="preserve">Figura #. </w:t>
       </w:r>
@@ -30498,7 +30572,7 @@
         </w:rPr>
         <w:t>Diagrama del caso de uso “Generar reportes mensuales”</w:t>
       </w:r>
-      <w:bookmarkEnd w:id="92"/>
+      <w:bookmarkEnd w:id="93"/>
     </w:p>
     <w:p>
       <w:r>
@@ -31454,12 +31528,12 @@
       <w:pPr>
         <w:pStyle w:val="Ttulo4"/>
       </w:pPr>
-      <w:bookmarkStart w:id="93" w:name="_Toc195996732"/>
+      <w:bookmarkStart w:id="94" w:name="_Toc195996732"/>
       <w:r>
         <w:lastRenderedPageBreak/>
         <w:t>Caso de uso “Consultar paciente”</w:t>
       </w:r>
-      <w:bookmarkEnd w:id="93"/>
+      <w:bookmarkEnd w:id="94"/>
     </w:p>
     <w:p>
       <w:pPr>
@@ -31469,7 +31543,7 @@
           <w:i/>
         </w:rPr>
       </w:pPr>
-      <w:bookmarkStart w:id="94" w:name="_Toc196036735"/>
+      <w:bookmarkStart w:id="95" w:name="_Toc196036735"/>
       <w:r>
         <w:t xml:space="preserve">Figura #. </w:t>
       </w:r>
@@ -31480,7 +31554,7 @@
         </w:rPr>
         <w:t>Diagrama del caso de uso “Consultar paciente”</w:t>
       </w:r>
-      <w:bookmarkEnd w:id="94"/>
+      <w:bookmarkEnd w:id="95"/>
     </w:p>
     <w:p>
       <w:r>
@@ -32324,7 +32398,7 @@
       <w:pPr>
         <w:pStyle w:val="Ttulo4"/>
       </w:pPr>
-      <w:bookmarkStart w:id="95" w:name="_Toc195996733"/>
+      <w:bookmarkStart w:id="96" w:name="_Toc195996733"/>
       <w:r>
         <w:lastRenderedPageBreak/>
         <w:t>Caso de uso “Consultar hospitalizaciones</w:t>
@@ -32332,7 +32406,7 @@
       <w:r>
         <w:t>”</w:t>
       </w:r>
-      <w:bookmarkEnd w:id="95"/>
+      <w:bookmarkEnd w:id="96"/>
     </w:p>
     <w:p>
       <w:pPr>
@@ -32342,7 +32416,7 @@
           <w:i/>
         </w:rPr>
       </w:pPr>
-      <w:bookmarkStart w:id="96" w:name="_Toc196036736"/>
+      <w:bookmarkStart w:id="97" w:name="_Toc196036736"/>
       <w:r>
         <w:t xml:space="preserve">Figura #. </w:t>
       </w:r>
@@ -32353,7 +32427,7 @@
         </w:rPr>
         <w:t>Diagrama del caso de uso “Consultar hospitalizaciones”</w:t>
       </w:r>
-      <w:bookmarkEnd w:id="96"/>
+      <w:bookmarkEnd w:id="97"/>
     </w:p>
     <w:p>
       <w:r>
@@ -32932,12 +33006,12 @@
       <w:pPr>
         <w:pStyle w:val="Ttulo4"/>
       </w:pPr>
-      <w:bookmarkStart w:id="97" w:name="_Toc195996734"/>
+      <w:bookmarkStart w:id="98" w:name="_Toc195996734"/>
       <w:r>
         <w:lastRenderedPageBreak/>
         <w:t>Caso de uso “Actualizar perfil”</w:t>
       </w:r>
-      <w:bookmarkEnd w:id="97"/>
+      <w:bookmarkEnd w:id="98"/>
     </w:p>
     <w:p>
       <w:pPr>
@@ -32947,7 +33021,7 @@
           <w:i/>
         </w:rPr>
       </w:pPr>
-      <w:bookmarkStart w:id="98" w:name="_Toc196036737"/>
+      <w:bookmarkStart w:id="99" w:name="_Toc196036737"/>
       <w:r>
         <w:t xml:space="preserve">Figura #. </w:t>
       </w:r>
@@ -32958,7 +33032,7 @@
         </w:rPr>
         <w:t>Diagrama del caso de uso “Actualizar perfil”</w:t>
       </w:r>
-      <w:bookmarkEnd w:id="98"/>
+      <w:bookmarkEnd w:id="99"/>
     </w:p>
     <w:p>
       <w:r>
@@ -33786,7 +33860,7 @@
           <w:noProof/>
         </w:rPr>
       </w:pPr>
-      <w:bookmarkStart w:id="99" w:name="_Toc195996735"/>
+      <w:bookmarkStart w:id="100" w:name="_Toc195996735"/>
       <w:r>
         <w:rPr>
           <w:noProof/>
@@ -33800,7 +33874,7 @@
         </w:rPr>
         <w:t>signar departamentos”</w:t>
       </w:r>
-      <w:bookmarkEnd w:id="99"/>
+      <w:bookmarkEnd w:id="100"/>
     </w:p>
     <w:p>
       <w:pPr>
@@ -33810,7 +33884,7 @@
           <w:i/>
         </w:rPr>
       </w:pPr>
-      <w:bookmarkStart w:id="100" w:name="_Toc196036738"/>
+      <w:bookmarkStart w:id="101" w:name="_Toc196036738"/>
       <w:r>
         <w:t xml:space="preserve">Figura #. </w:t>
       </w:r>
@@ -33821,7 +33895,7 @@
         </w:rPr>
         <w:t>Diagrama del caso de uso “Asignar departamentos”</w:t>
       </w:r>
-      <w:bookmarkEnd w:id="100"/>
+      <w:bookmarkEnd w:id="101"/>
     </w:p>
     <w:p>
       <w:r>
@@ -34601,7 +34675,7 @@
       <w:pPr>
         <w:pStyle w:val="Ttulo4"/>
       </w:pPr>
-      <w:bookmarkStart w:id="101" w:name="_Toc195996736"/>
+      <w:bookmarkStart w:id="102" w:name="_Toc195996736"/>
       <w:r>
         <w:lastRenderedPageBreak/>
         <w:t>Caso de uso “D</w:t>
@@ -34615,7 +34689,7 @@
       <w:r>
         <w:t>”</w:t>
       </w:r>
-      <w:bookmarkEnd w:id="101"/>
+      <w:bookmarkEnd w:id="102"/>
     </w:p>
     <w:p>
       <w:r>
@@ -35425,7 +35499,7 @@
       <w:pPr>
         <w:pStyle w:val="Ttulo4"/>
       </w:pPr>
-      <w:bookmarkStart w:id="102" w:name="_Toc195996737"/>
+      <w:bookmarkStart w:id="103" w:name="_Toc195996737"/>
       <w:r>
         <w:lastRenderedPageBreak/>
         <w:t>Cas</w:t>
@@ -35436,7 +35510,7 @@
       <w:r>
         <w:t>”</w:t>
       </w:r>
-      <w:bookmarkEnd w:id="102"/>
+      <w:bookmarkEnd w:id="103"/>
     </w:p>
     <w:p>
       <w:pPr>
@@ -35446,7 +35520,7 @@
           <w:i/>
         </w:rPr>
       </w:pPr>
-      <w:bookmarkStart w:id="103" w:name="_Toc196036739"/>
+      <w:bookmarkStart w:id="104" w:name="_Toc196036739"/>
       <w:r>
         <w:t xml:space="preserve">Figura #. </w:t>
       </w:r>
@@ -35457,7 +35531,7 @@
         </w:rPr>
         <w:t>Diagrama del caso de uso “Desactivar y activar usuario”</w:t>
       </w:r>
-      <w:bookmarkEnd w:id="103"/>
+      <w:bookmarkEnd w:id="104"/>
     </w:p>
     <w:p>
       <w:pPr>
@@ -36200,7 +36274,7 @@
       <w:pPr>
         <w:pStyle w:val="Ttulo4"/>
       </w:pPr>
-      <w:bookmarkStart w:id="104" w:name="_Toc195996738"/>
+      <w:bookmarkStart w:id="105" w:name="_Toc195996738"/>
       <w:r>
         <w:lastRenderedPageBreak/>
         <w:t>Caso de uso “R</w:t>
@@ -36214,7 +36288,7 @@
       <w:r>
         <w:t>”</w:t>
       </w:r>
-      <w:bookmarkEnd w:id="104"/>
+      <w:bookmarkEnd w:id="105"/>
     </w:p>
     <w:p>
       <w:pPr>
@@ -36224,7 +36298,7 @@
           <w:i/>
         </w:rPr>
       </w:pPr>
-      <w:bookmarkStart w:id="105" w:name="_Toc196036740"/>
+      <w:bookmarkStart w:id="106" w:name="_Toc196036740"/>
       <w:r>
         <w:t xml:space="preserve">Figura #. </w:t>
       </w:r>
@@ -36235,7 +36309,7 @@
         </w:rPr>
         <w:t>Diagrama del caso de uso “Respaldar y restaurar la base de datos”</w:t>
       </w:r>
-      <w:bookmarkEnd w:id="105"/>
+      <w:bookmarkEnd w:id="106"/>
     </w:p>
     <w:p>
       <w:r>
@@ -36916,7 +36990,7 @@
       <w:pPr>
         <w:pStyle w:val="Ttulo3"/>
       </w:pPr>
-      <w:bookmarkStart w:id="106" w:name="_Toc195996739"/>
+      <w:bookmarkStart w:id="107" w:name="_Toc195996739"/>
       <w:r>
         <w:lastRenderedPageBreak/>
         <w:t>Diagrama</w:t>
@@ -36927,8 +37001,8 @@
       <w:r>
         <w:t>ecuencia</w:t>
       </w:r>
-      <w:bookmarkEnd w:id="81"/>
-      <w:bookmarkEnd w:id="106"/>
+      <w:bookmarkEnd w:id="82"/>
+      <w:bookmarkEnd w:id="107"/>
     </w:p>
     <w:p>
       <w:pPr>
@@ -36938,7 +37012,7 @@
           <w:i/>
         </w:rPr>
       </w:pPr>
-      <w:bookmarkStart w:id="107" w:name="_Toc196036741"/>
+      <w:bookmarkStart w:id="108" w:name="_Toc196036741"/>
       <w:r>
         <w:t xml:space="preserve">Figura #. </w:t>
       </w:r>
@@ -36949,7 +37023,7 @@
         </w:rPr>
         <w:t>Diagrama de secuencia</w:t>
       </w:r>
-      <w:bookmarkEnd w:id="107"/>
+      <w:bookmarkEnd w:id="108"/>
     </w:p>
     <w:p>
       <w:pPr>
@@ -37016,7 +37090,7 @@
       <w:pPr>
         <w:pStyle w:val="Ttulo3"/>
       </w:pPr>
-      <w:bookmarkStart w:id="108" w:name="_Toc195996740"/>
+      <w:bookmarkStart w:id="109" w:name="_Toc195996740"/>
       <w:r>
         <w:lastRenderedPageBreak/>
         <w:t xml:space="preserve">Diagrama de </w:t>
@@ -37027,7 +37101,7 @@
       <w:r>
         <w:t>olaboración</w:t>
       </w:r>
-      <w:bookmarkEnd w:id="108"/>
+      <w:bookmarkEnd w:id="109"/>
     </w:p>
     <w:p>
       <w:pPr>
@@ -37037,7 +37111,7 @@
           <w:i/>
         </w:rPr>
       </w:pPr>
-      <w:bookmarkStart w:id="109" w:name="_Toc196036742"/>
+      <w:bookmarkStart w:id="110" w:name="_Toc196036742"/>
       <w:r>
         <w:t xml:space="preserve">Figura #. </w:t>
       </w:r>
@@ -37048,7 +37122,7 @@
         </w:rPr>
         <w:t>Diagrama de colaboración</w:t>
       </w:r>
-      <w:bookmarkEnd w:id="109"/>
+      <w:bookmarkEnd w:id="110"/>
     </w:p>
     <w:p>
       <w:pPr>
@@ -37115,7 +37189,7 @@
       <w:pPr>
         <w:pStyle w:val="Ttulo3"/>
       </w:pPr>
-      <w:bookmarkStart w:id="110" w:name="_Toc195996741"/>
+      <w:bookmarkStart w:id="111" w:name="_Toc195996741"/>
       <w:r>
         <w:lastRenderedPageBreak/>
         <w:t>Diagrama de a</w:t>
@@ -37123,7 +37197,7 @@
       <w:r>
         <w:t>ctividades</w:t>
       </w:r>
-      <w:bookmarkEnd w:id="110"/>
+      <w:bookmarkEnd w:id="111"/>
     </w:p>
     <w:p>
       <w:pPr>
@@ -37133,7 +37207,7 @@
           <w:i/>
         </w:rPr>
       </w:pPr>
-      <w:bookmarkStart w:id="111" w:name="_Toc196036743"/>
+      <w:bookmarkStart w:id="112" w:name="_Toc196036743"/>
       <w:r>
         <w:t xml:space="preserve">Figura #. </w:t>
       </w:r>
@@ -37144,7 +37218,7 @@
         </w:rPr>
         <w:t>Diagrama de actividades</w:t>
       </w:r>
-      <w:bookmarkEnd w:id="111"/>
+      <w:bookmarkEnd w:id="112"/>
     </w:p>
     <w:p>
       <w:r>
@@ -37199,12 +37273,12 @@
       <w:pPr>
         <w:pStyle w:val="Ttulo3"/>
       </w:pPr>
-      <w:bookmarkStart w:id="112" w:name="_Toc195996742"/>
+      <w:bookmarkStart w:id="113" w:name="_Toc195996742"/>
       <w:r>
         <w:lastRenderedPageBreak/>
         <w:t>Diagrama de clases</w:t>
       </w:r>
-      <w:bookmarkEnd w:id="112"/>
+      <w:bookmarkEnd w:id="113"/>
     </w:p>
     <w:p>
       <w:pPr>
@@ -37214,7 +37288,7 @@
           <w:i/>
         </w:rPr>
       </w:pPr>
-      <w:bookmarkStart w:id="113" w:name="_Toc196036744"/>
+      <w:bookmarkStart w:id="114" w:name="_Toc196036744"/>
       <w:r>
         <w:t xml:space="preserve">Figura #. </w:t>
       </w:r>
@@ -37225,7 +37299,7 @@
         </w:rPr>
         <w:t>Diagrama de clases</w:t>
       </w:r>
-      <w:bookmarkEnd w:id="113"/>
+      <w:bookmarkEnd w:id="114"/>
     </w:p>
     <w:p>
       <w:pPr>
@@ -37294,8 +37368,6 @@
           </wp:inline>
         </w:drawing>
       </w:r>
-      <w:bookmarkStart w:id="114" w:name="_GoBack"/>
-      <w:bookmarkEnd w:id="114"/>
     </w:p>
     <w:p>
       <w:pPr>
@@ -39624,7 +39696,7 @@
             <w:noProof/>
             <w:lang w:val="es-ES"/>
           </w:rPr>
-          <w:t>lxxxii</w:t>
+          <w:t>ii</w:t>
         </w:r>
         <w:r>
           <w:fldChar w:fldCharType="end"/>
@@ -53520,7 +53592,7 @@
 </file>
 
 <file path=customXml/itemProps1.xml><?xml version="1.0" encoding="utf-8"?>
-<ds:datastoreItem xmlns:ds="http://schemas.openxmlformats.org/officeDocument/2006/customXml" ds:itemID="{E54B4DAF-DF88-448E-A0B9-5BEBAA47696A}">
+<ds:datastoreItem xmlns:ds="http://schemas.openxmlformats.org/officeDocument/2006/customXml" ds:itemID="{967003FE-19C5-4982-BEE1-EE2B78D67D1F}">
   <ds:schemaRefs>
     <ds:schemaRef ds:uri="http://schemas.openxmlformats.org/officeDocument/2006/bibliography"/>
   </ds:schemaRefs>

</xml_diff>